<commit_message>
enhance print data, add data to receipt
</commit_message>
<xml_diff>
--- a/storage/app/default/documents/receipt.docx
+++ b/storage/app/default/documents/receipt.docx
@@ -17,9 +17,9 @@
         <w:tblLook w:val="0620" w:firstRow="1" w:lastRow="0" w:firstColumn="0" w:lastColumn="0" w:noHBand="1" w:noVBand="1"/>
       </w:tblPr>
       <w:tblGrid>
-        <w:gridCol w:w="5145"/>
-        <w:gridCol w:w="2980"/>
-        <w:gridCol w:w="2675"/>
+        <w:gridCol w:w="6173"/>
+        <w:gridCol w:w="2436"/>
+        <w:gridCol w:w="2191"/>
       </w:tblGrid>
       <w:tr>
         <w:tc>
@@ -41,7 +41,6 @@
                 <w:cs/>
               </w:rPr>
             </w:pPr>
-            <w:bookmarkStart w:id="0" w:name="_GoBack"/>
             <w:r>
               <w:rPr>
                 <w:rFonts w:ascii="Browallia New" w:hAnsi="Browallia New" w:cs="Browallia New"/>
@@ -196,7 +195,7 @@
                 <w:noProof/>
                 <w:sz w:val="28"/>
               </w:rPr>
-              <w:t>[summaryInsurance.categoryInsurance;block=tbs:row]</w:t>
+              <w:t>[summaryInsurance.categoryInsurance;block=tbs:row;ope=mst$ProductCategoryInsurance]</w:t>
             </w:r>
           </w:p>
         </w:tc>
@@ -741,9 +740,14 @@
           </w:p>
         </w:tc>
       </w:tr>
-      <w:bookmarkEnd w:id="0"/>
     </w:tbl>
-    <w:p/>
+    <w:p>
+      <w:pPr>
+        <w:rPr>
+          <w:noProof/>
+        </w:rPr>
+      </w:pPr>
+    </w:p>
     <w:sectPr>
       <w:headerReference w:type="even" r:id="rId6"/>
       <w:headerReference w:type="default" r:id="rId7"/>
@@ -826,6 +830,7 @@
             <w:pStyle w:val="Footer"/>
             <w:rPr>
               <w:rFonts w:ascii="Browallia New" w:hAnsi="Browallia New" w:cs="Browallia New"/>
+              <w:noProof/>
             </w:rPr>
           </w:pPr>
           <w:r>
@@ -889,52 +894,18 @@
             </w:tabs>
             <w:rPr>
               <w:rFonts w:ascii="Browallia New" w:hAnsi="Browallia New" w:cs="Browallia New"/>
+              <w:noProof/>
               <w:sz w:val="28"/>
             </w:rPr>
           </w:pPr>
           <w:r>
             <w:rPr>
               <w:rFonts w:ascii="Browallia New" w:hAnsi="Browallia New" w:cs="Browallia New"/>
-              <w:sz w:val="28"/>
-              <w:cs/>
-            </w:rPr>
-            <w:t>โรงพยาบาลแคน</w:t>
-          </w:r>
-          <w:proofErr w:type="spellStart"/>
-          <w:r>
-            <w:rPr>
-              <w:rFonts w:ascii="Browallia New" w:hAnsi="Browallia New" w:cs="Browallia New"/>
-              <w:sz w:val="28"/>
-              <w:cs/>
-            </w:rPr>
-            <w:t>เซอร์อลิ</w:t>
-          </w:r>
-          <w:proofErr w:type="spellEnd"/>
-          <w:r>
-            <w:rPr>
-              <w:rFonts w:ascii="Browallia New" w:hAnsi="Browallia New" w:cs="Browallia New"/>
-              <w:sz w:val="28"/>
-              <w:cs/>
-            </w:rPr>
-            <w:t>อัน</w:t>
-          </w:r>
-          <w:proofErr w:type="spellStart"/>
-          <w:r>
-            <w:rPr>
-              <w:rFonts w:ascii="Browallia New" w:hAnsi="Browallia New" w:cs="Browallia New"/>
-              <w:sz w:val="28"/>
-              <w:cs/>
-            </w:rPr>
-            <w:t>ซ์</w:t>
-          </w:r>
-          <w:proofErr w:type="spellEnd"/>
-          <w:r>
-            <w:rPr>
-              <w:rFonts w:ascii="Browallia New" w:hAnsi="Browallia New" w:cs="Browallia New"/>
-              <w:sz w:val="28"/>
-              <w:cs/>
-            </w:rPr>
-            <w:t xml:space="preserve"> ศรีราชา</w:t>
+              <w:noProof/>
+              <w:sz w:val="28"/>
+              <w:cs/>
+            </w:rPr>
+            <w:t>โรงพยาบาลแคนเซอร์อลิอันซ์ ศรีราชา</w:t>
           </w:r>
         </w:p>
         <w:p>
@@ -944,6 +915,7 @@
             </w:tabs>
             <w:rPr>
               <w:rFonts w:ascii="Browallia New" w:hAnsi="Browallia New" w:cs="Browallia New"/>
+              <w:noProof/>
               <w:sz w:val="24"/>
               <w:szCs w:val="24"/>
             </w:rPr>
@@ -951,6 +923,7 @@
           <w:r>
             <w:rPr>
               <w:rFonts w:ascii="Browallia New" w:hAnsi="Browallia New" w:cs="Browallia New"/>
+              <w:noProof/>
               <w:sz w:val="24"/>
               <w:szCs w:val="24"/>
             </w:rPr>
@@ -959,6 +932,7 @@
           <w:r>
             <w:rPr>
               <w:rFonts w:ascii="Browallia New" w:hAnsi="Browallia New" w:cs="Browallia New"/>
+              <w:noProof/>
               <w:sz w:val="24"/>
               <w:szCs w:val="24"/>
               <w:cs/>
@@ -968,6 +942,7 @@
           <w:r>
             <w:rPr>
               <w:rFonts w:ascii="Browallia New" w:hAnsi="Browallia New" w:cs="Browallia New"/>
+              <w:noProof/>
               <w:sz w:val="24"/>
               <w:szCs w:val="24"/>
             </w:rPr>
@@ -976,6 +951,7 @@
           <w:r>
             <w:rPr>
               <w:rFonts w:ascii="Browallia New" w:hAnsi="Browallia New" w:cs="Browallia New"/>
+              <w:noProof/>
               <w:sz w:val="24"/>
               <w:szCs w:val="24"/>
               <w:cs/>
@@ -988,6 +964,7 @@
             <w:pStyle w:val="Footer"/>
             <w:rPr>
               <w:rFonts w:ascii="Browallia New" w:hAnsi="Browallia New" w:cs="Browallia New"/>
+              <w:noProof/>
               <w:sz w:val="24"/>
               <w:szCs w:val="24"/>
             </w:rPr>
@@ -995,6 +972,7 @@
           <w:r>
             <w:rPr>
               <w:rFonts w:ascii="Browallia New" w:hAnsi="Browallia New" w:cs="Browallia New"/>
+              <w:noProof/>
               <w:sz w:val="24"/>
               <w:szCs w:val="24"/>
               <w:lang w:val="en-GB"/>
@@ -1004,6 +982,7 @@
           <w:r>
             <w:rPr>
               <w:rFonts w:ascii="Browallia New" w:hAnsi="Browallia New" w:cs="Browallia New"/>
+              <w:noProof/>
               <w:sz w:val="24"/>
               <w:szCs w:val="24"/>
             </w:rPr>
@@ -1012,6 +991,7 @@
           <w:r>
             <w:rPr>
               <w:rFonts w:ascii="Browallia New" w:hAnsi="Browallia New" w:cs="Browallia New"/>
+              <w:noProof/>
               <w:sz w:val="24"/>
               <w:szCs w:val="24"/>
               <w:cs/>
@@ -1022,6 +1002,7 @@
           <w:r>
             <w:rPr>
               <w:rFonts w:ascii="Browallia New" w:hAnsi="Browallia New" w:cs="Browallia New"/>
+              <w:noProof/>
               <w:sz w:val="24"/>
               <w:szCs w:val="24"/>
             </w:rPr>
@@ -1039,14 +1020,23 @@
             <w:jc w:val="right"/>
             <w:rPr>
               <w:rFonts w:ascii="Browallia New" w:hAnsi="Browallia New" w:cs="Browallia New"/>
+              <w:noProof/>
             </w:rPr>
           </w:pPr>
           <w:r>
             <w:rPr>
               <w:rFonts w:ascii="Browallia New" w:hAnsi="Browallia New" w:cs="Browallia New"/>
+              <w:noProof/>
               <w:cs/>
             </w:rPr>
             <w:t>พิมพ์โดย</w:t>
+          </w:r>
+          <w:r>
+            <w:rPr>
+              <w:rFonts w:ascii="Browallia New" w:hAnsi="Browallia New" w:cs="Browallia New"/>
+              <w:noProof/>
+            </w:rPr>
+            <w:t xml:space="preserve"> [print_user]</w:t>
           </w:r>
         </w:p>
         <w:p>
@@ -1055,15 +1045,24 @@
             <w:jc w:val="right"/>
             <w:rPr>
               <w:rFonts w:ascii="Browallia New" w:hAnsi="Browallia New" w:cs="Browallia New"/>
+              <w:noProof/>
               <w:cs/>
             </w:rPr>
           </w:pPr>
           <w:r>
             <w:rPr>
               <w:rFonts w:ascii="Browallia New" w:hAnsi="Browallia New" w:cs="Browallia New"/>
+              <w:noProof/>
               <w:cs/>
             </w:rPr>
             <w:t xml:space="preserve">พิมพ์เมื่อ </w:t>
+          </w:r>
+          <w:r>
+            <w:rPr>
+              <w:rFonts w:ascii="Browallia New" w:hAnsi="Browallia New" w:cs="Browallia New"/>
+              <w:noProof/>
+            </w:rPr>
+            <w:t>[print_date]</w:t>
           </w:r>
         </w:p>
       </w:tc>
@@ -1127,7 +1126,7 @@
   <w:tbl>
     <w:tblPr>
       <w:tblStyle w:val="TableGrid"/>
-      <w:tblW w:w="10773" w:type="dxa"/>
+      <w:tblW w:w="11014" w:type="dxa"/>
       <w:tblBorders>
         <w:top w:val="none" w:sz="0" w:space="0" w:color="auto"/>
         <w:left w:val="none" w:sz="0" w:space="0" w:color="auto"/>
@@ -1139,13 +1138,13 @@
       <w:tblLook w:val="04A0" w:firstRow="1" w:lastRow="0" w:firstColumn="1" w:lastColumn="0" w:noHBand="0" w:noVBand="1"/>
     </w:tblPr>
     <w:tblGrid>
-      <w:gridCol w:w="1857"/>
-      <w:gridCol w:w="1141"/>
-      <w:gridCol w:w="344"/>
-      <w:gridCol w:w="1310"/>
-      <w:gridCol w:w="2540"/>
-      <w:gridCol w:w="1126"/>
-      <w:gridCol w:w="2482"/>
+      <w:gridCol w:w="2018"/>
+      <w:gridCol w:w="1274"/>
+      <w:gridCol w:w="233"/>
+      <w:gridCol w:w="1227"/>
+      <w:gridCol w:w="3607"/>
+      <w:gridCol w:w="850"/>
+      <w:gridCol w:w="1805"/>
     </w:tblGrid>
     <w:tr>
       <w:trPr>
@@ -1153,7 +1152,7 @@
       </w:trPr>
       <w:tc>
         <w:tcPr>
-          <w:tcW w:w="3050" w:type="dxa"/>
+          <w:tcW w:w="3292" w:type="dxa"/>
           <w:gridSpan w:val="2"/>
           <w:vMerge w:val="restart"/>
         </w:tcPr>
@@ -1162,8 +1161,10 @@
             <w:pStyle w:val="Header"/>
             <w:rPr>
               <w:rFonts w:ascii="Browallia New" w:hAnsi="Browallia New" w:cs="Browallia New"/>
+              <w:noProof/>
             </w:rPr>
           </w:pPr>
+          <w:bookmarkStart w:id="0" w:name="_GoBack"/>
           <w:r>
             <w:rPr>
               <w:rFonts w:ascii="Browallia New" w:hAnsi="Browallia New" w:cs="Browallia New"/>
@@ -1215,7 +1216,7 @@
       </w:tc>
       <w:tc>
         <w:tcPr>
-          <w:tcW w:w="5172" w:type="dxa"/>
+          <w:tcW w:w="5067" w:type="dxa"/>
           <w:gridSpan w:val="3"/>
           <w:vMerge w:val="restart"/>
         </w:tcPr>
@@ -1226,6 +1227,7 @@
               <w:rFonts w:ascii="Browallia New" w:hAnsi="Browallia New" w:cs="Browallia New"/>
               <w:b/>
               <w:bCs/>
+              <w:noProof/>
               <w:sz w:val="32"/>
               <w:szCs w:val="32"/>
             </w:rPr>
@@ -1235,59 +1237,12 @@
               <w:rFonts w:ascii="Browallia New" w:hAnsi="Browallia New" w:cs="Browallia New"/>
               <w:b/>
               <w:bCs/>
+              <w:noProof/>
               <w:sz w:val="32"/>
               <w:szCs w:val="32"/>
               <w:cs/>
             </w:rPr>
-            <w:t>โรงพยาบาลแคน</w:t>
-          </w:r>
-          <w:proofErr w:type="spellStart"/>
-          <w:r>
-            <w:rPr>
-              <w:rFonts w:ascii="Browallia New" w:hAnsi="Browallia New" w:cs="Browallia New"/>
-              <w:b/>
-              <w:bCs/>
-              <w:sz w:val="32"/>
-              <w:szCs w:val="32"/>
-              <w:cs/>
-            </w:rPr>
-            <w:t>เซอร์อลิ</w:t>
-          </w:r>
-          <w:proofErr w:type="spellEnd"/>
-          <w:r>
-            <w:rPr>
-              <w:rFonts w:ascii="Browallia New" w:hAnsi="Browallia New" w:cs="Browallia New"/>
-              <w:b/>
-              <w:bCs/>
-              <w:sz w:val="32"/>
-              <w:szCs w:val="32"/>
-              <w:cs/>
-            </w:rPr>
-            <w:t>อัน</w:t>
-          </w:r>
-          <w:proofErr w:type="spellStart"/>
-          <w:r>
-            <w:rPr>
-              <w:rFonts w:ascii="Browallia New" w:hAnsi="Browallia New" w:cs="Browallia New"/>
-              <w:b/>
-              <w:bCs/>
-              <w:sz w:val="32"/>
-              <w:szCs w:val="32"/>
-              <w:cs/>
-            </w:rPr>
-            <w:t>ซ์</w:t>
-          </w:r>
-          <w:proofErr w:type="spellEnd"/>
-          <w:r>
-            <w:rPr>
-              <w:rFonts w:ascii="Browallia New" w:hAnsi="Browallia New" w:cs="Browallia New"/>
-              <w:b/>
-              <w:bCs/>
-              <w:sz w:val="32"/>
-              <w:szCs w:val="32"/>
-              <w:cs/>
-            </w:rPr>
-            <w:t xml:space="preserve"> ศรีราชา</w:t>
+            <w:t>โรงพยาบาลแคนเซอร์อลิอันซ์ ศรีราชา</w:t>
           </w:r>
         </w:p>
         <w:p>
@@ -1295,6 +1250,7 @@
             <w:pStyle w:val="Header"/>
             <w:rPr>
               <w:rFonts w:ascii="Browallia New" w:hAnsi="Browallia New" w:cs="Browallia New"/>
+              <w:noProof/>
               <w:sz w:val="24"/>
               <w:szCs w:val="24"/>
             </w:rPr>
@@ -1302,6 +1258,7 @@
           <w:r>
             <w:rPr>
               <w:rFonts w:ascii="Browallia New" w:hAnsi="Browallia New" w:cs="Browallia New"/>
+              <w:noProof/>
               <w:sz w:val="24"/>
               <w:szCs w:val="24"/>
             </w:rPr>
@@ -1310,6 +1267,7 @@
           <w:r>
             <w:rPr>
               <w:rFonts w:ascii="Browallia New" w:hAnsi="Browallia New" w:cs="Browallia New"/>
+              <w:noProof/>
               <w:sz w:val="24"/>
               <w:szCs w:val="24"/>
               <w:cs/>
@@ -1319,6 +1277,7 @@
           <w:r>
             <w:rPr>
               <w:rFonts w:ascii="Browallia New" w:hAnsi="Browallia New" w:cs="Browallia New"/>
+              <w:noProof/>
               <w:sz w:val="24"/>
               <w:szCs w:val="24"/>
             </w:rPr>
@@ -1327,6 +1286,7 @@
           <w:r>
             <w:rPr>
               <w:rFonts w:ascii="Browallia New" w:hAnsi="Browallia New" w:cs="Browallia New"/>
+              <w:noProof/>
               <w:sz w:val="24"/>
               <w:szCs w:val="24"/>
               <w:cs/>
@@ -1336,6 +1296,7 @@
           <w:r>
             <w:rPr>
               <w:rFonts w:ascii="Browallia New" w:hAnsi="Browallia New" w:cs="Browallia New"/>
+              <w:noProof/>
               <w:sz w:val="24"/>
               <w:szCs w:val="24"/>
             </w:rPr>
@@ -1344,6 +1305,7 @@
           <w:r>
             <w:rPr>
               <w:rFonts w:ascii="Browallia New" w:hAnsi="Browallia New" w:cs="Browallia New"/>
+              <w:noProof/>
               <w:sz w:val="24"/>
               <w:szCs w:val="24"/>
               <w:cs/>
@@ -1353,6 +1315,7 @@
           <w:r>
             <w:rPr>
               <w:rFonts w:ascii="Browallia New" w:hAnsi="Browallia New" w:cs="Browallia New"/>
+              <w:noProof/>
               <w:sz w:val="24"/>
               <w:szCs w:val="24"/>
             </w:rPr>
@@ -1364,12 +1327,14 @@
             <w:pStyle w:val="Header"/>
             <w:rPr>
               <w:rFonts w:ascii="Browallia New" w:hAnsi="Browallia New" w:cs="Browallia New"/>
+              <w:noProof/>
               <w:sz w:val="28"/>
             </w:rPr>
           </w:pPr>
           <w:r>
             <w:rPr>
               <w:rFonts w:ascii="Browallia New" w:hAnsi="Browallia New" w:cs="Browallia New"/>
+              <w:noProof/>
               <w:sz w:val="24"/>
               <w:szCs w:val="24"/>
               <w:cs/>
@@ -1380,7 +1345,7 @@
       </w:tc>
       <w:tc>
         <w:tcPr>
-          <w:tcW w:w="709" w:type="dxa"/>
+          <w:tcW w:w="850" w:type="dxa"/>
           <w:vAlign w:val="center"/>
         </w:tcPr>
         <w:p>
@@ -1388,12 +1353,14 @@
             <w:pStyle w:val="Header"/>
             <w:rPr>
               <w:rFonts w:ascii="Browallia New" w:hAnsi="Browallia New" w:cs="Browallia New"/>
+              <w:noProof/>
               <w:cs/>
             </w:rPr>
           </w:pPr>
           <w:r>
             <w:rPr>
               <w:rFonts w:ascii="Browallia New" w:hAnsi="Browallia New" w:cs="Browallia New"/>
+              <w:noProof/>
               <w:cs/>
             </w:rPr>
             <w:t>หน้าที่</w:t>
@@ -1402,7 +1369,7 @@
       </w:tc>
       <w:tc>
         <w:tcPr>
-          <w:tcW w:w="1842" w:type="dxa"/>
+          <w:tcW w:w="1805" w:type="dxa"/>
           <w:vAlign w:val="center"/>
         </w:tcPr>
         <w:p>
@@ -1411,12 +1378,14 @@
             <w:jc w:val="center"/>
             <w:rPr>
               <w:rFonts w:ascii="Browallia New" w:hAnsi="Browallia New" w:cs="Browallia New"/>
+              <w:noProof/>
               <w:sz w:val="28"/>
             </w:rPr>
           </w:pPr>
           <w:r>
             <w:rPr>
               <w:rFonts w:ascii="Browallia New" w:hAnsi="Browallia New" w:cs="Browallia New"/>
+              <w:noProof/>
               <w:sz w:val="28"/>
               <w:cs/>
             </w:rPr>
@@ -1425,6 +1394,7 @@
           <w:r>
             <w:rPr>
               <w:rFonts w:ascii="Browallia New" w:hAnsi="Browallia New" w:cs="Browallia New"/>
+              <w:noProof/>
               <w:sz w:val="28"/>
             </w:rPr>
             <w:instrText xml:space="preserve"> PAGE   \* MERGEFORMAT </w:instrText>
@@ -1432,6 +1402,7 @@
           <w:r>
             <w:rPr>
               <w:rFonts w:ascii="Browallia New" w:hAnsi="Browallia New" w:cs="Browallia New"/>
+              <w:noProof/>
               <w:sz w:val="28"/>
               <w:cs/>
             </w:rPr>
@@ -1521,7 +1492,7 @@
       </w:trPr>
       <w:tc>
         <w:tcPr>
-          <w:tcW w:w="3050" w:type="dxa"/>
+          <w:tcW w:w="3292" w:type="dxa"/>
           <w:gridSpan w:val="2"/>
           <w:vMerge/>
         </w:tcPr>
@@ -1537,7 +1508,7 @@
       </w:tc>
       <w:tc>
         <w:tcPr>
-          <w:tcW w:w="5172" w:type="dxa"/>
+          <w:tcW w:w="5067" w:type="dxa"/>
           <w:gridSpan w:val="3"/>
           <w:vMerge/>
         </w:tcPr>
@@ -1548,6 +1519,7 @@
               <w:rFonts w:ascii="Browallia New" w:hAnsi="Browallia New" w:cs="Browallia New"/>
               <w:b/>
               <w:bCs/>
+              <w:noProof/>
               <w:sz w:val="32"/>
               <w:szCs w:val="32"/>
               <w:cs/>
@@ -1557,7 +1529,7 @@
       </w:tc>
       <w:tc>
         <w:tcPr>
-          <w:tcW w:w="709" w:type="dxa"/>
+          <w:tcW w:w="850" w:type="dxa"/>
           <w:vAlign w:val="center"/>
         </w:tcPr>
         <w:p>
@@ -1565,12 +1537,14 @@
             <w:pStyle w:val="Header"/>
             <w:rPr>
               <w:rFonts w:ascii="Browallia New" w:hAnsi="Browallia New" w:cs="Browallia New"/>
+              <w:noProof/>
               <w:cs/>
             </w:rPr>
           </w:pPr>
           <w:r>
             <w:rPr>
               <w:rFonts w:ascii="Browallia New" w:hAnsi="Browallia New" w:cs="Browallia New"/>
+              <w:noProof/>
               <w:cs/>
             </w:rPr>
             <w:t>เลขที่</w:t>
@@ -1579,7 +1553,7 @@
       </w:tc>
       <w:tc>
         <w:tcPr>
-          <w:tcW w:w="1842" w:type="dxa"/>
+          <w:tcW w:w="1805" w:type="dxa"/>
           <w:vAlign w:val="center"/>
         </w:tcPr>
         <w:p>
@@ -1587,31 +1561,17 @@
             <w:pStyle w:val="Header"/>
             <w:rPr>
               <w:rFonts w:ascii="Browallia New" w:hAnsi="Browallia New" w:cs="Browallia New"/>
+              <w:noProof/>
               <w:sz w:val="28"/>
             </w:rPr>
           </w:pPr>
           <w:r>
             <w:rPr>
               <w:rFonts w:ascii="Browallia New" w:hAnsi="Browallia New" w:cs="Browallia New"/>
-              <w:sz w:val="28"/>
-            </w:rPr>
-            <w:t>[</w:t>
-          </w:r>
-          <w:proofErr w:type="spellStart"/>
-          <w:r>
-            <w:rPr>
-              <w:rFonts w:ascii="Browallia New" w:hAnsi="Browallia New" w:cs="Browallia New"/>
-              <w:sz w:val="28"/>
-            </w:rPr>
-            <w:t>receiptId</w:t>
-          </w:r>
-          <w:proofErr w:type="spellEnd"/>
-          <w:r>
-            <w:rPr>
-              <w:rFonts w:ascii="Browallia New" w:hAnsi="Browallia New" w:cs="Browallia New"/>
-              <w:sz w:val="28"/>
-            </w:rPr>
-            <w:t>]</w:t>
+              <w:noProof/>
+              <w:sz w:val="28"/>
+            </w:rPr>
+            <w:t>[referenceId]</w:t>
           </w:r>
         </w:p>
       </w:tc>
@@ -1622,7 +1582,7 @@
       </w:trPr>
       <w:tc>
         <w:tcPr>
-          <w:tcW w:w="3050" w:type="dxa"/>
+          <w:tcW w:w="3292" w:type="dxa"/>
           <w:gridSpan w:val="2"/>
           <w:vMerge/>
         </w:tcPr>
@@ -1631,13 +1591,14 @@
             <w:pStyle w:val="Header"/>
             <w:rPr>
               <w:rFonts w:ascii="Browallia New" w:hAnsi="Browallia New" w:cs="Browallia New"/>
+              <w:noProof/>
             </w:rPr>
           </w:pPr>
         </w:p>
       </w:tc>
       <w:tc>
         <w:tcPr>
-          <w:tcW w:w="5172" w:type="dxa"/>
+          <w:tcW w:w="5067" w:type="dxa"/>
           <w:gridSpan w:val="3"/>
         </w:tcPr>
         <w:p>
@@ -1646,6 +1607,7 @@
             <w:jc w:val="center"/>
             <w:rPr>
               <w:rFonts w:ascii="Browallia New" w:hAnsi="Browallia New" w:cs="Browallia New"/>
+              <w:noProof/>
             </w:rPr>
           </w:pPr>
           <w:r>
@@ -1653,6 +1615,7 @@
               <w:rFonts w:ascii="Browallia New" w:hAnsi="Browallia New" w:cs="Browallia New"/>
               <w:b/>
               <w:bCs/>
+              <w:noProof/>
               <w:sz w:val="40"/>
               <w:szCs w:val="40"/>
               <w:cs/>
@@ -1664,6 +1627,7 @@
               <w:rFonts w:ascii="Browallia New" w:hAnsi="Browallia New" w:cs="Browallia New"/>
               <w:b/>
               <w:bCs/>
+              <w:noProof/>
               <w:sz w:val="40"/>
               <w:szCs w:val="40"/>
             </w:rPr>
@@ -1673,7 +1637,7 @@
       </w:tc>
       <w:tc>
         <w:tcPr>
-          <w:tcW w:w="709" w:type="dxa"/>
+          <w:tcW w:w="850" w:type="dxa"/>
           <w:vAlign w:val="center"/>
         </w:tcPr>
         <w:p>
@@ -1681,12 +1645,14 @@
             <w:pStyle w:val="Header"/>
             <w:rPr>
               <w:rFonts w:ascii="Browallia New" w:hAnsi="Browallia New" w:cs="Browallia New"/>
+              <w:noProof/>
               <w:cs/>
             </w:rPr>
           </w:pPr>
           <w:r>
             <w:rPr>
               <w:rFonts w:ascii="Browallia New" w:hAnsi="Browallia New" w:cs="Browallia New"/>
+              <w:noProof/>
               <w:cs/>
             </w:rPr>
             <w:t>วันที่</w:t>
@@ -1695,7 +1661,7 @@
       </w:tc>
       <w:tc>
         <w:tcPr>
-          <w:tcW w:w="1842" w:type="dxa"/>
+          <w:tcW w:w="1805" w:type="dxa"/>
           <w:vAlign w:val="center"/>
         </w:tcPr>
         <w:p>
@@ -1703,6 +1669,7 @@
             <w:pStyle w:val="Header"/>
             <w:rPr>
               <w:rFonts w:ascii="Browallia New" w:hAnsi="Browallia New" w:cs="Browallia New"/>
+              <w:noProof/>
               <w:sz w:val="28"/>
               <w:cs/>
             </w:rPr>
@@ -1710,25 +1677,10 @@
           <w:r>
             <w:rPr>
               <w:rFonts w:ascii="Browallia New" w:hAnsi="Browallia New" w:cs="Browallia New"/>
-              <w:sz w:val="28"/>
-            </w:rPr>
-            <w:t>[</w:t>
-          </w:r>
-          <w:proofErr w:type="spellStart"/>
-          <w:r>
-            <w:rPr>
-              <w:rFonts w:ascii="Browallia New" w:hAnsi="Browallia New" w:cs="Browallia New"/>
-              <w:sz w:val="28"/>
-            </w:rPr>
-            <w:t>receiptDate</w:t>
-          </w:r>
-          <w:proofErr w:type="spellEnd"/>
-          <w:r>
-            <w:rPr>
-              <w:rFonts w:ascii="Browallia New" w:hAnsi="Browallia New" w:cs="Browallia New"/>
-              <w:sz w:val="28"/>
-            </w:rPr>
-            <w:t>]</w:t>
+              <w:noProof/>
+              <w:sz w:val="28"/>
+            </w:rPr>
+            <w:t>[receiptDate]</w:t>
           </w:r>
         </w:p>
       </w:tc>
@@ -1739,7 +1691,7 @@
       </w:trPr>
       <w:tc>
         <w:tcPr>
-          <w:tcW w:w="1890" w:type="dxa"/>
+          <w:tcW w:w="2018" w:type="dxa"/>
           <w:vAlign w:val="center"/>
         </w:tcPr>
         <w:p>
@@ -1747,12 +1699,14 @@
             <w:pStyle w:val="Header"/>
             <w:rPr>
               <w:rFonts w:ascii="Browallia New" w:hAnsi="Browallia New" w:cs="Browallia New"/>
+              <w:noProof/>
               <w:sz w:val="28"/>
             </w:rPr>
           </w:pPr>
           <w:r>
             <w:rPr>
               <w:rFonts w:ascii="Browallia New" w:hAnsi="Browallia New" w:cs="Browallia New"/>
+              <w:noProof/>
               <w:sz w:val="28"/>
               <w:cs/>
             </w:rPr>
@@ -1762,7 +1716,7 @@
       </w:tc>
       <w:tc>
         <w:tcPr>
-          <w:tcW w:w="1938" w:type="dxa"/>
+          <w:tcW w:w="1507" w:type="dxa"/>
           <w:gridSpan w:val="2"/>
           <w:vAlign w:val="center"/>
         </w:tcPr>
@@ -1771,12 +1725,14 @@
             <w:pStyle w:val="Header"/>
             <w:rPr>
               <w:rFonts w:ascii="Browallia New" w:hAnsi="Browallia New" w:cs="Browallia New"/>
+              <w:noProof/>
               <w:sz w:val="28"/>
             </w:rPr>
           </w:pPr>
           <w:r>
             <w:rPr>
               <w:rFonts w:ascii="Browallia New" w:hAnsi="Browallia New" w:cs="Browallia New"/>
+              <w:noProof/>
               <w:sz w:val="28"/>
             </w:rPr>
             <w:t>[patientData.hn]</w:t>
@@ -1785,7 +1741,7 @@
       </w:tc>
       <w:tc>
         <w:tcPr>
-          <w:tcW w:w="1559" w:type="dxa"/>
+          <w:tcW w:w="1227" w:type="dxa"/>
           <w:vAlign w:val="center"/>
         </w:tcPr>
         <w:p>
@@ -1793,6 +1749,7 @@
             <w:pStyle w:val="Header"/>
             <w:rPr>
               <w:rFonts w:ascii="Browallia New" w:hAnsi="Browallia New" w:cs="Browallia New"/>
+              <w:noProof/>
               <w:sz w:val="28"/>
               <w:cs/>
             </w:rPr>
@@ -1800,6 +1757,7 @@
           <w:r>
             <w:rPr>
               <w:rFonts w:ascii="Browallia New" w:hAnsi="Browallia New" w:cs="Browallia New"/>
+              <w:noProof/>
               <w:sz w:val="28"/>
               <w:cs/>
             </w:rPr>
@@ -1808,6 +1766,7 @@
           <w:r>
             <w:rPr>
               <w:rFonts w:ascii="Browallia New" w:hAnsi="Browallia New" w:cs="Browallia New"/>
+              <w:noProof/>
               <w:sz w:val="28"/>
             </w:rPr>
             <w:t xml:space="preserve"> - </w:t>
@@ -1815,6 +1774,7 @@
           <w:r>
             <w:rPr>
               <w:rFonts w:ascii="Browallia New" w:hAnsi="Browallia New" w:cs="Browallia New"/>
+              <w:noProof/>
               <w:sz w:val="28"/>
               <w:cs/>
             </w:rPr>
@@ -1824,7 +1784,7 @@
       </w:tc>
       <w:tc>
         <w:tcPr>
-          <w:tcW w:w="5386" w:type="dxa"/>
+          <w:tcW w:w="6262" w:type="dxa"/>
           <w:gridSpan w:val="3"/>
           <w:vAlign w:val="center"/>
         </w:tcPr>
@@ -1833,12 +1793,14 @@
             <w:pStyle w:val="Header"/>
             <w:rPr>
               <w:rFonts w:ascii="Browallia New" w:hAnsi="Browallia New" w:cs="Browallia New"/>
+              <w:noProof/>
               <w:sz w:val="28"/>
             </w:rPr>
           </w:pPr>
           <w:r>
             <w:rPr>
               <w:rFonts w:ascii="Browallia New" w:hAnsi="Browallia New" w:cs="Browallia New"/>
+              <w:noProof/>
               <w:sz w:val="28"/>
             </w:rPr>
             <w:t>[patientData.name_th;strconv=no;onformat=\App\Document\Patient.Name]</w:t>
@@ -1852,7 +1814,7 @@
       </w:trPr>
       <w:tc>
         <w:tcPr>
-          <w:tcW w:w="1890" w:type="dxa"/>
+          <w:tcW w:w="2018" w:type="dxa"/>
           <w:vAlign w:val="center"/>
         </w:tcPr>
         <w:p>
@@ -1860,12 +1822,14 @@
             <w:pStyle w:val="Header"/>
             <w:rPr>
               <w:rFonts w:ascii="Browallia New" w:hAnsi="Browallia New" w:cs="Browallia New"/>
+              <w:noProof/>
               <w:sz w:val="28"/>
             </w:rPr>
           </w:pPr>
           <w:r>
             <w:rPr>
               <w:rFonts w:ascii="Browallia New" w:hAnsi="Browallia New" w:cs="Browallia New"/>
+              <w:noProof/>
               <w:sz w:val="28"/>
               <w:cs/>
             </w:rPr>
@@ -1875,7 +1839,7 @@
       </w:tc>
       <w:tc>
         <w:tcPr>
-          <w:tcW w:w="8883" w:type="dxa"/>
+          <w:tcW w:w="8996" w:type="dxa"/>
           <w:gridSpan w:val="6"/>
           <w:vAlign w:val="center"/>
         </w:tcPr>
@@ -1884,35 +1848,22 @@
             <w:pStyle w:val="Header"/>
             <w:rPr>
               <w:rFonts w:ascii="Browallia New" w:hAnsi="Browallia New" w:cs="Browallia New"/>
+              <w:noProof/>
               <w:sz w:val="28"/>
             </w:rPr>
           </w:pPr>
           <w:r>
             <w:rPr>
               <w:rFonts w:ascii="Browallia New" w:hAnsi="Browallia New" w:cs="Browallia New"/>
-              <w:sz w:val="28"/>
-            </w:rPr>
-            <w:t>[</w:t>
-          </w:r>
-          <w:proofErr w:type="spellStart"/>
-          <w:r>
-            <w:rPr>
-              <w:rFonts w:ascii="Browallia New" w:hAnsi="Browallia New" w:cs="Browallia New"/>
-              <w:sz w:val="28"/>
-            </w:rPr>
-            <w:t>invoiceId</w:t>
-          </w:r>
-          <w:proofErr w:type="spellEnd"/>
-          <w:r>
-            <w:rPr>
-              <w:rFonts w:ascii="Browallia New" w:hAnsi="Browallia New" w:cs="Browallia New"/>
-              <w:sz w:val="28"/>
-            </w:rPr>
-            <w:t>]</w:t>
+              <w:noProof/>
+              <w:sz w:val="28"/>
+            </w:rPr>
+            <w:t>[invoiceId]</w:t>
           </w:r>
         </w:p>
       </w:tc>
     </w:tr>
+    <w:bookmarkEnd w:id="0"/>
   </w:tbl>
   <w:p>
     <w:pPr>

</xml_diff>

<commit_message>
More format on print
</commit_message>
<xml_diff>
--- a/storage/app/default/documents/receipt.docx
+++ b/storage/app/default/documents/receipt.docx
@@ -279,6 +279,8 @@
                 <w:szCs w:val="14"/>
               </w:rPr>
             </w:pPr>
+            <w:bookmarkStart w:id="0" w:name="_GoBack"/>
+            <w:bookmarkEnd w:id="0"/>
           </w:p>
         </w:tc>
         <w:tc>
@@ -749,12 +751,8 @@
       </w:pPr>
     </w:p>
     <w:sectPr>
-      <w:headerReference w:type="even" r:id="rId6"/>
-      <w:headerReference w:type="default" r:id="rId7"/>
-      <w:footerReference w:type="even" r:id="rId8"/>
-      <w:footerReference w:type="default" r:id="rId9"/>
-      <w:headerReference w:type="first" r:id="rId10"/>
-      <w:footerReference w:type="first" r:id="rId11"/>
+      <w:headerReference w:type="default" r:id="rId6"/>
+      <w:footerReference w:type="default" r:id="rId7"/>
       <w:pgSz w:w="12240" w:h="15840"/>
       <w:pgMar w:top="567" w:right="720" w:bottom="261" w:left="720" w:header="554" w:footer="262" w:gutter="0"/>
       <w:cols w:space="720"/>
@@ -790,16 +788,6 @@
 </file>
 
 <file path=word/footer1.xml><?xml version="1.0" encoding="utf-8"?>
-<w:ftr xmlns:wpc="http://schemas.microsoft.com/office/word/2010/wordprocessingCanvas" xmlns:cx="http://schemas.microsoft.com/office/drawing/2014/chartex" xmlns:cx1="http://schemas.microsoft.com/office/drawing/2015/9/8/chartex" xmlns:cx2="http://schemas.microsoft.com/office/drawing/2015/10/21/chartex" xmlns:cx3="http://schemas.microsoft.com/office/drawing/2016/5/9/chartex" xmlns:cx4="http://schemas.microsoft.com/office/drawing/2016/5/10/chartex" xmlns:cx5="http://schemas.microsoft.com/office/drawing/2016/5/11/chartex" xmlns:cx6="http://schemas.microsoft.com/office/drawing/2016/5/12/chartex" xmlns:cx7="http://schemas.microsoft.com/office/drawing/2016/5/13/chartex" xmlns:cx8="http://schemas.microsoft.com/office/drawing/2016/5/14/chartex" xmlns:mc="http://schemas.openxmlformats.org/markup-compatibility/2006" xmlns:aink="http://schemas.microsoft.com/office/drawing/2016/ink" xmlns:am3d="http://schemas.microsoft.com/office/drawing/2017/model3d" xmlns:o="urn:schemas-microsoft-com:office:office" xmlns:r="http://schemas.openxmlformats.org/officeDocument/2006/relationships" xmlns:m="http://schemas.openxmlformats.org/officeDocument/2006/math" xmlns:v="urn:schemas-microsoft-com:vml" xmlns:wp14="http://schemas.microsoft.com/office/word/2010/wordprocessingDrawing" xmlns:wp="http://schemas.openxmlformats.org/drawingml/2006/wordprocessingDrawing" xmlns:w10="urn:schemas-microsoft-com:office:word" xmlns:w="http://schemas.openxmlformats.org/wordprocessingml/2006/main" xmlns:w14="http://schemas.microsoft.com/office/word/2010/wordml" xmlns:w15="http://schemas.microsoft.com/office/word/2012/wordml" xmlns:w16cid="http://schemas.microsoft.com/office/word/2016/wordml/cid" xmlns:w16se="http://schemas.microsoft.com/office/word/2015/wordml/symex" xmlns:wpg="http://schemas.microsoft.com/office/word/2010/wordprocessingGroup" xmlns:wpi="http://schemas.microsoft.com/office/word/2010/wordprocessingInk" xmlns:wne="http://schemas.microsoft.com/office/word/2006/wordml" xmlns:wps="http://schemas.microsoft.com/office/word/2010/wordprocessingShape" mc:Ignorable="w14 w15 w16se w16cid wp14">
-  <w:p>
-    <w:pPr>
-      <w:pStyle w:val="Footer"/>
-    </w:pPr>
-  </w:p>
-</w:ftr>
-</file>
-
-<file path=word/footer2.xml><?xml version="1.0" encoding="utf-8"?>
 <w:ftr xmlns:wpc="http://schemas.microsoft.com/office/word/2010/wordprocessingCanvas" xmlns:cx="http://schemas.microsoft.com/office/drawing/2014/chartex" xmlns:cx1="http://schemas.microsoft.com/office/drawing/2015/9/8/chartex" xmlns:cx2="http://schemas.microsoft.com/office/drawing/2015/10/21/chartex" xmlns:cx3="http://schemas.microsoft.com/office/drawing/2016/5/9/chartex" xmlns:cx4="http://schemas.microsoft.com/office/drawing/2016/5/10/chartex" xmlns:cx5="http://schemas.microsoft.com/office/drawing/2016/5/11/chartex" xmlns:cx6="http://schemas.microsoft.com/office/drawing/2016/5/12/chartex" xmlns:cx7="http://schemas.microsoft.com/office/drawing/2016/5/13/chartex" xmlns:cx8="http://schemas.microsoft.com/office/drawing/2016/5/14/chartex" xmlns:mc="http://schemas.openxmlformats.org/markup-compatibility/2006" xmlns:aink="http://schemas.microsoft.com/office/drawing/2016/ink" xmlns:am3d="http://schemas.microsoft.com/office/drawing/2017/model3d" xmlns:o="urn:schemas-microsoft-com:office:office" xmlns:r="http://schemas.openxmlformats.org/officeDocument/2006/relationships" xmlns:m="http://schemas.openxmlformats.org/officeDocument/2006/math" xmlns:v="urn:schemas-microsoft-com:vml" xmlns:wp14="http://schemas.microsoft.com/office/word/2010/wordprocessingDrawing" xmlns:wp="http://schemas.openxmlformats.org/drawingml/2006/wordprocessingDrawing" xmlns:w10="urn:schemas-microsoft-com:office:word" xmlns:w="http://schemas.openxmlformats.org/wordprocessingml/2006/main" xmlns:w14="http://schemas.microsoft.com/office/word/2010/wordml" xmlns:w15="http://schemas.microsoft.com/office/word/2012/wordml" xmlns:w16cid="http://schemas.microsoft.com/office/word/2016/wordml/cid" xmlns:w16se="http://schemas.microsoft.com/office/word/2015/wordml/symex" xmlns:wpg="http://schemas.microsoft.com/office/word/2010/wordprocessingGroup" xmlns:wpi="http://schemas.microsoft.com/office/word/2010/wordprocessingInk" xmlns:wne="http://schemas.microsoft.com/office/word/2006/wordml" xmlns:wps="http://schemas.microsoft.com/office/word/2010/wordprocessingShape" mc:Ignorable="w14 w15 w16se w16cid wp14">
   <w:tbl>
     <w:tblPr>
@@ -1076,16 +1064,6 @@
 </w:ftr>
 </file>
 
-<file path=word/footer3.xml><?xml version="1.0" encoding="utf-8"?>
-<w:ftr xmlns:wpc="http://schemas.microsoft.com/office/word/2010/wordprocessingCanvas" xmlns:cx="http://schemas.microsoft.com/office/drawing/2014/chartex" xmlns:cx1="http://schemas.microsoft.com/office/drawing/2015/9/8/chartex" xmlns:cx2="http://schemas.microsoft.com/office/drawing/2015/10/21/chartex" xmlns:cx3="http://schemas.microsoft.com/office/drawing/2016/5/9/chartex" xmlns:cx4="http://schemas.microsoft.com/office/drawing/2016/5/10/chartex" xmlns:cx5="http://schemas.microsoft.com/office/drawing/2016/5/11/chartex" xmlns:cx6="http://schemas.microsoft.com/office/drawing/2016/5/12/chartex" xmlns:cx7="http://schemas.microsoft.com/office/drawing/2016/5/13/chartex" xmlns:cx8="http://schemas.microsoft.com/office/drawing/2016/5/14/chartex" xmlns:mc="http://schemas.openxmlformats.org/markup-compatibility/2006" xmlns:aink="http://schemas.microsoft.com/office/drawing/2016/ink" xmlns:am3d="http://schemas.microsoft.com/office/drawing/2017/model3d" xmlns:o="urn:schemas-microsoft-com:office:office" xmlns:r="http://schemas.openxmlformats.org/officeDocument/2006/relationships" xmlns:m="http://schemas.openxmlformats.org/officeDocument/2006/math" xmlns:v="urn:schemas-microsoft-com:vml" xmlns:wp14="http://schemas.microsoft.com/office/word/2010/wordprocessingDrawing" xmlns:wp="http://schemas.openxmlformats.org/drawingml/2006/wordprocessingDrawing" xmlns:w10="urn:schemas-microsoft-com:office:word" xmlns:w="http://schemas.openxmlformats.org/wordprocessingml/2006/main" xmlns:w14="http://schemas.microsoft.com/office/word/2010/wordml" xmlns:w15="http://schemas.microsoft.com/office/word/2012/wordml" xmlns:w16cid="http://schemas.microsoft.com/office/word/2016/wordml/cid" xmlns:w16se="http://schemas.microsoft.com/office/word/2015/wordml/symex" xmlns:wpg="http://schemas.microsoft.com/office/word/2010/wordprocessingGroup" xmlns:wpi="http://schemas.microsoft.com/office/word/2010/wordprocessingInk" xmlns:wne="http://schemas.microsoft.com/office/word/2006/wordml" xmlns:wps="http://schemas.microsoft.com/office/word/2010/wordprocessingShape" mc:Ignorable="w14 w15 w16se w16cid wp14">
-  <w:p>
-    <w:pPr>
-      <w:pStyle w:val="Footer"/>
-    </w:pPr>
-  </w:p>
-</w:ftr>
-</file>
-
 <file path=word/footnotes.xml><?xml version="1.0" encoding="utf-8"?>
 <w:footnotes xmlns:wpc="http://schemas.microsoft.com/office/word/2010/wordprocessingCanvas" xmlns:cx="http://schemas.microsoft.com/office/drawing/2014/chartex" xmlns:cx1="http://schemas.microsoft.com/office/drawing/2015/9/8/chartex" xmlns:cx2="http://schemas.microsoft.com/office/drawing/2015/10/21/chartex" xmlns:cx3="http://schemas.microsoft.com/office/drawing/2016/5/9/chartex" xmlns:cx4="http://schemas.microsoft.com/office/drawing/2016/5/10/chartex" xmlns:cx5="http://schemas.microsoft.com/office/drawing/2016/5/11/chartex" xmlns:cx6="http://schemas.microsoft.com/office/drawing/2016/5/12/chartex" xmlns:cx7="http://schemas.microsoft.com/office/drawing/2016/5/13/chartex" xmlns:cx8="http://schemas.microsoft.com/office/drawing/2016/5/14/chartex" xmlns:mc="http://schemas.openxmlformats.org/markup-compatibility/2006" xmlns:aink="http://schemas.microsoft.com/office/drawing/2016/ink" xmlns:am3d="http://schemas.microsoft.com/office/drawing/2017/model3d" xmlns:o="urn:schemas-microsoft-com:office:office" xmlns:r="http://schemas.openxmlformats.org/officeDocument/2006/relationships" xmlns:m="http://schemas.openxmlformats.org/officeDocument/2006/math" xmlns:v="urn:schemas-microsoft-com:vml" xmlns:wp14="http://schemas.microsoft.com/office/word/2010/wordprocessingDrawing" xmlns:wp="http://schemas.openxmlformats.org/drawingml/2006/wordprocessingDrawing" xmlns:w10="urn:schemas-microsoft-com:office:word" xmlns:w="http://schemas.openxmlformats.org/wordprocessingml/2006/main" xmlns:w14="http://schemas.microsoft.com/office/word/2010/wordml" xmlns:w15="http://schemas.microsoft.com/office/word/2012/wordml" xmlns:w16cid="http://schemas.microsoft.com/office/word/2016/wordml/cid" xmlns:w16se="http://schemas.microsoft.com/office/word/2015/wordml/symex" xmlns:wpg="http://schemas.microsoft.com/office/word/2010/wordprocessingGroup" xmlns:wpi="http://schemas.microsoft.com/office/word/2010/wordprocessingInk" xmlns:wne="http://schemas.microsoft.com/office/word/2006/wordml" xmlns:wps="http://schemas.microsoft.com/office/word/2010/wordprocessingShape" mc:Ignorable="w14 w15 w16se w16cid wp14">
   <w:footnote w:type="separator" w:id="-1">
@@ -1113,38 +1091,17 @@
 
 <file path=word/header1.xml><?xml version="1.0" encoding="utf-8"?>
 <w:hdr xmlns:wpc="http://schemas.microsoft.com/office/word/2010/wordprocessingCanvas" xmlns:cx="http://schemas.microsoft.com/office/drawing/2014/chartex" xmlns:cx1="http://schemas.microsoft.com/office/drawing/2015/9/8/chartex" xmlns:cx2="http://schemas.microsoft.com/office/drawing/2015/10/21/chartex" xmlns:cx3="http://schemas.microsoft.com/office/drawing/2016/5/9/chartex" xmlns:cx4="http://schemas.microsoft.com/office/drawing/2016/5/10/chartex" xmlns:cx5="http://schemas.microsoft.com/office/drawing/2016/5/11/chartex" xmlns:cx6="http://schemas.microsoft.com/office/drawing/2016/5/12/chartex" xmlns:cx7="http://schemas.microsoft.com/office/drawing/2016/5/13/chartex" xmlns:cx8="http://schemas.microsoft.com/office/drawing/2016/5/14/chartex" xmlns:mc="http://schemas.openxmlformats.org/markup-compatibility/2006" xmlns:aink="http://schemas.microsoft.com/office/drawing/2016/ink" xmlns:am3d="http://schemas.microsoft.com/office/drawing/2017/model3d" xmlns:o="urn:schemas-microsoft-com:office:office" xmlns:r="http://schemas.openxmlformats.org/officeDocument/2006/relationships" xmlns:m="http://schemas.openxmlformats.org/officeDocument/2006/math" xmlns:v="urn:schemas-microsoft-com:vml" xmlns:wp14="http://schemas.microsoft.com/office/word/2010/wordprocessingDrawing" xmlns:wp="http://schemas.openxmlformats.org/drawingml/2006/wordprocessingDrawing" xmlns:w10="urn:schemas-microsoft-com:office:word" xmlns:w="http://schemas.openxmlformats.org/wordprocessingml/2006/main" xmlns:w14="http://schemas.microsoft.com/office/word/2010/wordml" xmlns:w15="http://schemas.microsoft.com/office/word/2012/wordml" xmlns:w16cid="http://schemas.microsoft.com/office/word/2016/wordml/cid" xmlns:w16se="http://schemas.microsoft.com/office/word/2015/wordml/symex" xmlns:wpg="http://schemas.microsoft.com/office/word/2010/wordprocessingGroup" xmlns:wpi="http://schemas.microsoft.com/office/word/2010/wordprocessingInk" xmlns:wne="http://schemas.microsoft.com/office/word/2006/wordml" xmlns:wps="http://schemas.microsoft.com/office/word/2010/wordprocessingShape" mc:Ignorable="w14 w15 w16se w16cid wp14">
-  <w:p>
-    <w:pPr>
-      <w:pStyle w:val="Header"/>
-    </w:pPr>
-  </w:p>
-</w:hdr>
-</file>
-
-<file path=word/header2.xml><?xml version="1.0" encoding="utf-8"?>
-<w:hdr xmlns:wpc="http://schemas.microsoft.com/office/word/2010/wordprocessingCanvas" xmlns:cx="http://schemas.microsoft.com/office/drawing/2014/chartex" xmlns:cx1="http://schemas.microsoft.com/office/drawing/2015/9/8/chartex" xmlns:cx2="http://schemas.microsoft.com/office/drawing/2015/10/21/chartex" xmlns:cx3="http://schemas.microsoft.com/office/drawing/2016/5/9/chartex" xmlns:cx4="http://schemas.microsoft.com/office/drawing/2016/5/10/chartex" xmlns:cx5="http://schemas.microsoft.com/office/drawing/2016/5/11/chartex" xmlns:cx6="http://schemas.microsoft.com/office/drawing/2016/5/12/chartex" xmlns:cx7="http://schemas.microsoft.com/office/drawing/2016/5/13/chartex" xmlns:cx8="http://schemas.microsoft.com/office/drawing/2016/5/14/chartex" xmlns:mc="http://schemas.openxmlformats.org/markup-compatibility/2006" xmlns:aink="http://schemas.microsoft.com/office/drawing/2016/ink" xmlns:am3d="http://schemas.microsoft.com/office/drawing/2017/model3d" xmlns:o="urn:schemas-microsoft-com:office:office" xmlns:r="http://schemas.openxmlformats.org/officeDocument/2006/relationships" xmlns:m="http://schemas.openxmlformats.org/officeDocument/2006/math" xmlns:v="urn:schemas-microsoft-com:vml" xmlns:wp14="http://schemas.microsoft.com/office/word/2010/wordprocessingDrawing" xmlns:wp="http://schemas.openxmlformats.org/drawingml/2006/wordprocessingDrawing" xmlns:w10="urn:schemas-microsoft-com:office:word" xmlns:w="http://schemas.openxmlformats.org/wordprocessingml/2006/main" xmlns:w14="http://schemas.microsoft.com/office/word/2010/wordml" xmlns:w15="http://schemas.microsoft.com/office/word/2012/wordml" xmlns:w16cid="http://schemas.microsoft.com/office/word/2016/wordml/cid" xmlns:w16se="http://schemas.microsoft.com/office/word/2015/wordml/symex" xmlns:wpg="http://schemas.microsoft.com/office/word/2010/wordprocessingGroup" xmlns:wpi="http://schemas.microsoft.com/office/word/2010/wordprocessingInk" xmlns:wne="http://schemas.microsoft.com/office/word/2006/wordml" xmlns:wps="http://schemas.microsoft.com/office/word/2010/wordprocessingShape" mc:Ignorable="w14 w15 w16se w16cid wp14">
   <w:tbl>
     <w:tblPr>
       <w:tblStyle w:val="TableGrid"/>
-      <w:tblW w:w="11014" w:type="dxa"/>
-      <w:tblBorders>
-        <w:top w:val="none" w:sz="0" w:space="0" w:color="auto"/>
-        <w:left w:val="none" w:sz="0" w:space="0" w:color="auto"/>
-        <w:bottom w:val="none" w:sz="0" w:space="0" w:color="auto"/>
-        <w:right w:val="none" w:sz="0" w:space="0" w:color="auto"/>
-        <w:insideH w:val="none" w:sz="0" w:space="0" w:color="auto"/>
-        <w:insideV w:val="none" w:sz="0" w:space="0" w:color="auto"/>
-      </w:tblBorders>
+      <w:tblW w:w="10790" w:type="dxa"/>
       <w:tblLook w:val="04A0" w:firstRow="1" w:lastRow="0" w:firstColumn="1" w:lastColumn="0" w:noHBand="0" w:noVBand="1"/>
     </w:tblPr>
     <w:tblGrid>
-      <w:gridCol w:w="2018"/>
-      <w:gridCol w:w="1274"/>
-      <w:gridCol w:w="233"/>
-      <w:gridCol w:w="1227"/>
-      <w:gridCol w:w="3607"/>
-      <w:gridCol w:w="850"/>
-      <w:gridCol w:w="1805"/>
+      <w:gridCol w:w="3077"/>
+      <w:gridCol w:w="4277"/>
+      <w:gridCol w:w="847"/>
+      <w:gridCol w:w="2589"/>
     </w:tblGrid>
     <w:tr>
       <w:trPr>
@@ -1152,8 +1109,7 @@
       </w:trPr>
       <w:tc>
         <w:tcPr>
-          <w:tcW w:w="3292" w:type="dxa"/>
-          <w:gridSpan w:val="2"/>
+          <w:tcW w:w="3084" w:type="dxa"/>
           <w:vMerge w:val="restart"/>
         </w:tcPr>
         <w:p>
@@ -1164,7 +1120,6 @@
               <w:noProof/>
             </w:rPr>
           </w:pPr>
-          <w:bookmarkStart w:id="0" w:name="_GoBack"/>
           <w:r>
             <w:rPr>
               <w:rFonts w:ascii="Browallia New" w:hAnsi="Browallia New" w:cs="Browallia New"/>
@@ -1216,8 +1171,7 @@
       </w:tc>
       <w:tc>
         <w:tcPr>
-          <w:tcW w:w="5067" w:type="dxa"/>
-          <w:gridSpan w:val="3"/>
+          <w:tcW w:w="4951" w:type="dxa"/>
           <w:vMerge w:val="restart"/>
         </w:tcPr>
         <w:p>
@@ -1345,7 +1299,7 @@
       </w:tc>
       <w:tc>
         <w:tcPr>
-          <w:tcW w:w="850" w:type="dxa"/>
+          <w:tcW w:w="891" w:type="dxa"/>
           <w:vAlign w:val="center"/>
         </w:tcPr>
         <w:p>
@@ -1369,7 +1323,7 @@
       </w:tc>
       <w:tc>
         <w:tcPr>
-          <w:tcW w:w="1805" w:type="dxa"/>
+          <w:tcW w:w="1864" w:type="dxa"/>
           <w:vAlign w:val="center"/>
         </w:tcPr>
         <w:p>
@@ -1492,8 +1446,7 @@
       </w:trPr>
       <w:tc>
         <w:tcPr>
-          <w:tcW w:w="3292" w:type="dxa"/>
-          <w:gridSpan w:val="2"/>
+          <w:tcW w:w="3084" w:type="dxa"/>
           <w:vMerge/>
         </w:tcPr>
         <w:p>
@@ -1508,8 +1461,7 @@
       </w:tc>
       <w:tc>
         <w:tcPr>
-          <w:tcW w:w="5067" w:type="dxa"/>
-          <w:gridSpan w:val="3"/>
+          <w:tcW w:w="4951" w:type="dxa"/>
           <w:vMerge/>
         </w:tcPr>
         <w:p>
@@ -1529,7 +1481,7 @@
       </w:tc>
       <w:tc>
         <w:tcPr>
-          <w:tcW w:w="850" w:type="dxa"/>
+          <w:tcW w:w="891" w:type="dxa"/>
           <w:vAlign w:val="center"/>
         </w:tcPr>
         <w:p>
@@ -1553,7 +1505,7 @@
       </w:tc>
       <w:tc>
         <w:tcPr>
-          <w:tcW w:w="1805" w:type="dxa"/>
+          <w:tcW w:w="1864" w:type="dxa"/>
           <w:vAlign w:val="center"/>
         </w:tcPr>
         <w:p>
@@ -1582,8 +1534,7 @@
       </w:trPr>
       <w:tc>
         <w:tcPr>
-          <w:tcW w:w="3292" w:type="dxa"/>
-          <w:gridSpan w:val="2"/>
+          <w:tcW w:w="3084" w:type="dxa"/>
           <w:vMerge/>
         </w:tcPr>
         <w:p>
@@ -1598,8 +1549,7 @@
       </w:tc>
       <w:tc>
         <w:tcPr>
-          <w:tcW w:w="5067" w:type="dxa"/>
-          <w:gridSpan w:val="3"/>
+          <w:tcW w:w="4951" w:type="dxa"/>
         </w:tcPr>
         <w:p>
           <w:pPr>
@@ -1637,7 +1587,7 @@
       </w:tc>
       <w:tc>
         <w:tcPr>
-          <w:tcW w:w="850" w:type="dxa"/>
+          <w:tcW w:w="891" w:type="dxa"/>
           <w:vAlign w:val="center"/>
         </w:tcPr>
         <w:p>
@@ -1661,7 +1611,7 @@
       </w:tc>
       <w:tc>
         <w:tcPr>
-          <w:tcW w:w="1805" w:type="dxa"/>
+          <w:tcW w:w="1864" w:type="dxa"/>
           <w:vAlign w:val="center"/>
         </w:tcPr>
         <w:p>
@@ -1680,7 +1630,168 @@
               <w:noProof/>
               <w:sz w:val="28"/>
             </w:rPr>
-            <w:t>[receiptDate]</w:t>
+            <w:t>[receiptDate;ope=formatdate]</w:t>
+          </w:r>
+        </w:p>
+      </w:tc>
+    </w:tr>
+  </w:tbl>
+  <w:p>
+    <w:pPr>
+      <w:pStyle w:val="Header"/>
+      <w:rPr>
+        <w:noProof/>
+        <w:sz w:val="10"/>
+        <w:szCs w:val="10"/>
+      </w:rPr>
+    </w:pPr>
+  </w:p>
+  <w:tbl>
+    <w:tblPr>
+      <w:tblStyle w:val="TableGrid"/>
+      <w:tblW w:w="10790" w:type="dxa"/>
+      <w:tblLayout w:type="fixed"/>
+      <w:tblLook w:val="04A0" w:firstRow="1" w:lastRow="0" w:firstColumn="1" w:lastColumn="0" w:noHBand="0" w:noVBand="1"/>
+    </w:tblPr>
+    <w:tblGrid>
+      <w:gridCol w:w="1980"/>
+      <w:gridCol w:w="1701"/>
+      <w:gridCol w:w="1559"/>
+      <w:gridCol w:w="5550"/>
+    </w:tblGrid>
+    <w:tr>
+      <w:trPr>
+        <w:trHeight w:val="522"/>
+      </w:trPr>
+      <w:tc>
+        <w:tcPr>
+          <w:tcW w:w="1980" w:type="dxa"/>
+          <w:vAlign w:val="center"/>
+        </w:tcPr>
+        <w:p>
+          <w:pPr>
+            <w:pStyle w:val="Header"/>
+            <w:rPr>
+              <w:rFonts w:ascii="Browallia New" w:hAnsi="Browallia New" w:cs="Browallia New"/>
+              <w:noProof/>
+              <w:sz w:val="28"/>
+            </w:rPr>
+          </w:pPr>
+          <w:r>
+            <w:rPr>
+              <w:rFonts w:ascii="Browallia New" w:hAnsi="Browallia New" w:cs="Browallia New"/>
+              <w:noProof/>
+              <w:sz w:val="28"/>
+              <w:cs/>
+            </w:rPr>
+            <w:t>เลขที่ประจำตัวผู้ป่วย</w:t>
+          </w:r>
+        </w:p>
+      </w:tc>
+      <w:tc>
+        <w:tcPr>
+          <w:tcW w:w="1701" w:type="dxa"/>
+          <w:vAlign w:val="center"/>
+        </w:tcPr>
+        <w:p>
+          <w:pPr>
+            <w:pStyle w:val="Header"/>
+            <w:rPr>
+              <w:rFonts w:ascii="Browallia New" w:hAnsi="Browallia New" w:cs="Browallia New"/>
+              <w:noProof/>
+              <w:sz w:val="28"/>
+            </w:rPr>
+          </w:pPr>
+          <w:r>
+            <w:rPr>
+              <w:rFonts w:ascii="Browallia New" w:hAnsi="Browallia New" w:cs="Browallia New"/>
+              <w:noProof/>
+              <w:sz w:val="28"/>
+            </w:rPr>
+            <w:t>[patientData.hn]</w:t>
+          </w:r>
+        </w:p>
+      </w:tc>
+      <w:tc>
+        <w:tcPr>
+          <w:tcW w:w="1559" w:type="dxa"/>
+          <w:vAlign w:val="center"/>
+        </w:tcPr>
+        <w:p>
+          <w:pPr>
+            <w:pStyle w:val="Header"/>
+            <w:rPr>
+              <w:rFonts w:ascii="Browallia New" w:hAnsi="Browallia New" w:cs="Browallia New"/>
+              <w:noProof/>
+              <w:sz w:val="28"/>
+              <w:cs/>
+            </w:rPr>
+          </w:pPr>
+          <w:r>
+            <w:rPr>
+              <w:rFonts w:ascii="Browallia New" w:hAnsi="Browallia New" w:cs="Browallia New"/>
+              <w:noProof/>
+              <w:sz w:val="28"/>
+              <w:cs/>
+            </w:rPr>
+            <w:t>ชื่อ</w:t>
+          </w:r>
+          <w:r>
+            <w:rPr>
+              <w:rFonts w:ascii="Browallia New" w:hAnsi="Browallia New" w:cs="Browallia New"/>
+              <w:noProof/>
+              <w:sz w:val="28"/>
+            </w:rPr>
+            <w:t xml:space="preserve"> - </w:t>
+          </w:r>
+          <w:r>
+            <w:rPr>
+              <w:rFonts w:ascii="Browallia New" w:hAnsi="Browallia New" w:cs="Browallia New"/>
+              <w:noProof/>
+              <w:sz w:val="28"/>
+              <w:cs/>
+            </w:rPr>
+            <w:t>นามสกุล</w:t>
+          </w:r>
+        </w:p>
+      </w:tc>
+      <w:tc>
+        <w:tcPr>
+          <w:tcW w:w="5550" w:type="dxa"/>
+          <w:vAlign w:val="center"/>
+        </w:tcPr>
+        <w:p>
+          <w:pPr>
+            <w:pStyle w:val="Header"/>
+            <w:rPr>
+              <w:rFonts w:ascii="Browallia New" w:hAnsi="Browallia New" w:cs="Browallia New"/>
+              <w:noProof/>
+              <w:sz w:val="28"/>
+            </w:rPr>
+          </w:pPr>
+          <w:r>
+            <w:rPr>
+              <w:rFonts w:ascii="Browallia New" w:hAnsi="Browallia New" w:cs="Browallia New"/>
+              <w:noProof/>
+              <w:sz w:val="28"/>
+            </w:rPr>
+            <w:t>[patientData.name_th</w:t>
+          </w:r>
+          <w:r>
+            <w:rPr>
+              <w:rFonts w:ascii="Browallia New" w:hAnsi="Browallia New" w:cs="Browallia New"/>
+              <w:noProof/>
+              <w:sz w:val="28"/>
+            </w:rPr>
+            <w:t>;ope=formatname</w:t>
+          </w:r>
+          <w:r>
+            <w:rPr>
+              <w:rFonts w:ascii="Browallia New" w:hAnsi="Browallia New" w:cs="Browallia New"/>
+              <w:noProof/>
+              <w:sz w:val="28"/>
+            </w:rPr>
+            <w:t>]</w:t>
           </w:r>
         </w:p>
       </w:tc>
@@ -1691,7 +1802,7 @@
       </w:trPr>
       <w:tc>
         <w:tcPr>
-          <w:tcW w:w="2018" w:type="dxa"/>
+          <w:tcW w:w="1980" w:type="dxa"/>
           <w:vAlign w:val="center"/>
         </w:tcPr>
         <w:p>
@@ -1710,81 +1821,13 @@
               <w:sz w:val="28"/>
               <w:cs/>
             </w:rPr>
-            <w:t>เลขที่ประจำตัวผู้ป่วย</w:t>
+            <w:t>อ้างอิงใบแจ้งหนี้</w:t>
           </w:r>
         </w:p>
       </w:tc>
       <w:tc>
         <w:tcPr>
-          <w:tcW w:w="1507" w:type="dxa"/>
-          <w:gridSpan w:val="2"/>
-          <w:vAlign w:val="center"/>
-        </w:tcPr>
-        <w:p>
-          <w:pPr>
-            <w:pStyle w:val="Header"/>
-            <w:rPr>
-              <w:rFonts w:ascii="Browallia New" w:hAnsi="Browallia New" w:cs="Browallia New"/>
-              <w:noProof/>
-              <w:sz w:val="28"/>
-            </w:rPr>
-          </w:pPr>
-          <w:r>
-            <w:rPr>
-              <w:rFonts w:ascii="Browallia New" w:hAnsi="Browallia New" w:cs="Browallia New"/>
-              <w:noProof/>
-              <w:sz w:val="28"/>
-            </w:rPr>
-            <w:t>[patientData.hn]</w:t>
-          </w:r>
-        </w:p>
-      </w:tc>
-      <w:tc>
-        <w:tcPr>
-          <w:tcW w:w="1227" w:type="dxa"/>
-          <w:vAlign w:val="center"/>
-        </w:tcPr>
-        <w:p>
-          <w:pPr>
-            <w:pStyle w:val="Header"/>
-            <w:rPr>
-              <w:rFonts w:ascii="Browallia New" w:hAnsi="Browallia New" w:cs="Browallia New"/>
-              <w:noProof/>
-              <w:sz w:val="28"/>
-              <w:cs/>
-            </w:rPr>
-          </w:pPr>
-          <w:r>
-            <w:rPr>
-              <w:rFonts w:ascii="Browallia New" w:hAnsi="Browallia New" w:cs="Browallia New"/>
-              <w:noProof/>
-              <w:sz w:val="28"/>
-              <w:cs/>
-            </w:rPr>
-            <w:t>ชื่อ</w:t>
-          </w:r>
-          <w:r>
-            <w:rPr>
-              <w:rFonts w:ascii="Browallia New" w:hAnsi="Browallia New" w:cs="Browallia New"/>
-              <w:noProof/>
-              <w:sz w:val="28"/>
-            </w:rPr>
-            <w:t xml:space="preserve"> - </w:t>
-          </w:r>
-          <w:r>
-            <w:rPr>
-              <w:rFonts w:ascii="Browallia New" w:hAnsi="Browallia New" w:cs="Browallia New"/>
-              <w:noProof/>
-              <w:sz w:val="28"/>
-              <w:cs/>
-            </w:rPr>
-            <w:t>นามสกุล</w:t>
-          </w:r>
-        </w:p>
-      </w:tc>
-      <w:tc>
-        <w:tcPr>
-          <w:tcW w:w="6262" w:type="dxa"/>
+          <w:tcW w:w="8810" w:type="dxa"/>
           <w:gridSpan w:val="3"/>
           <w:vAlign w:val="center"/>
         </w:tcPr>
@@ -1803,78 +1846,20 @@
               <w:noProof/>
               <w:sz w:val="28"/>
             </w:rPr>
-            <w:t>[patientData.name_th;strconv=no;onformat=\App\Document\Patient.Name]</w:t>
+            <w:t>[invoiceId]</w:t>
+          </w:r>
+          <w:r>
+            <w:rPr>
+              <w:rFonts w:ascii="Browallia New" w:hAnsi="Browallia New" w:cs="Browallia New"/>
+              <w:noProof/>
+              <w:sz w:val="28"/>
+            </w:rPr>
+            <w:t xml:space="preserve"> ([invoiceDateTime;ope=formatdate;format=”dddd DD MMMM YYYY”])</w:t>
           </w:r>
         </w:p>
       </w:tc>
     </w:tr>
-    <w:tr>
-      <w:trPr>
-        <w:trHeight w:val="522"/>
-      </w:trPr>
-      <w:tc>
-        <w:tcPr>
-          <w:tcW w:w="2018" w:type="dxa"/>
-          <w:vAlign w:val="center"/>
-        </w:tcPr>
-        <w:p>
-          <w:pPr>
-            <w:pStyle w:val="Header"/>
-            <w:rPr>
-              <w:rFonts w:ascii="Browallia New" w:hAnsi="Browallia New" w:cs="Browallia New"/>
-              <w:noProof/>
-              <w:sz w:val="28"/>
-            </w:rPr>
-          </w:pPr>
-          <w:r>
-            <w:rPr>
-              <w:rFonts w:ascii="Browallia New" w:hAnsi="Browallia New" w:cs="Browallia New"/>
-              <w:noProof/>
-              <w:sz w:val="28"/>
-              <w:cs/>
-            </w:rPr>
-            <w:t>อ้างอิงใบแจ้งหนี้</w:t>
-          </w:r>
-        </w:p>
-      </w:tc>
-      <w:tc>
-        <w:tcPr>
-          <w:tcW w:w="8996" w:type="dxa"/>
-          <w:gridSpan w:val="6"/>
-          <w:vAlign w:val="center"/>
-        </w:tcPr>
-        <w:p>
-          <w:pPr>
-            <w:pStyle w:val="Header"/>
-            <w:rPr>
-              <w:rFonts w:ascii="Browallia New" w:hAnsi="Browallia New" w:cs="Browallia New"/>
-              <w:noProof/>
-              <w:sz w:val="28"/>
-            </w:rPr>
-          </w:pPr>
-          <w:r>
-            <w:rPr>
-              <w:rFonts w:ascii="Browallia New" w:hAnsi="Browallia New" w:cs="Browallia New"/>
-              <w:noProof/>
-              <w:sz w:val="28"/>
-            </w:rPr>
-            <w:t>[invoiceId]</w:t>
-          </w:r>
-        </w:p>
-      </w:tc>
-    </w:tr>
-    <w:bookmarkEnd w:id="0"/>
   </w:tbl>
-  <w:p>
-    <w:pPr>
-      <w:pStyle w:val="Header"/>
-    </w:pPr>
-  </w:p>
-</w:hdr>
-</file>
-
-<file path=word/header3.xml><?xml version="1.0" encoding="utf-8"?>
-<w:hdr xmlns:wpc="http://schemas.microsoft.com/office/word/2010/wordprocessingCanvas" xmlns:cx="http://schemas.microsoft.com/office/drawing/2014/chartex" xmlns:cx1="http://schemas.microsoft.com/office/drawing/2015/9/8/chartex" xmlns:cx2="http://schemas.microsoft.com/office/drawing/2015/10/21/chartex" xmlns:cx3="http://schemas.microsoft.com/office/drawing/2016/5/9/chartex" xmlns:cx4="http://schemas.microsoft.com/office/drawing/2016/5/10/chartex" xmlns:cx5="http://schemas.microsoft.com/office/drawing/2016/5/11/chartex" xmlns:cx6="http://schemas.microsoft.com/office/drawing/2016/5/12/chartex" xmlns:cx7="http://schemas.microsoft.com/office/drawing/2016/5/13/chartex" xmlns:cx8="http://schemas.microsoft.com/office/drawing/2016/5/14/chartex" xmlns:mc="http://schemas.openxmlformats.org/markup-compatibility/2006" xmlns:aink="http://schemas.microsoft.com/office/drawing/2016/ink" xmlns:am3d="http://schemas.microsoft.com/office/drawing/2017/model3d" xmlns:o="urn:schemas-microsoft-com:office:office" xmlns:r="http://schemas.openxmlformats.org/officeDocument/2006/relationships" xmlns:m="http://schemas.openxmlformats.org/officeDocument/2006/math" xmlns:v="urn:schemas-microsoft-com:vml" xmlns:wp14="http://schemas.microsoft.com/office/word/2010/wordprocessingDrawing" xmlns:wp="http://schemas.openxmlformats.org/drawingml/2006/wordprocessingDrawing" xmlns:w10="urn:schemas-microsoft-com:office:word" xmlns:w="http://schemas.openxmlformats.org/wordprocessingml/2006/main" xmlns:w14="http://schemas.microsoft.com/office/word/2010/wordml" xmlns:w15="http://schemas.microsoft.com/office/word/2012/wordml" xmlns:w16cid="http://schemas.microsoft.com/office/word/2016/wordml/cid" xmlns:w16se="http://schemas.microsoft.com/office/word/2015/wordml/symex" xmlns:wpg="http://schemas.microsoft.com/office/word/2010/wordprocessingGroup" xmlns:wpi="http://schemas.microsoft.com/office/word/2010/wordprocessingInk" xmlns:wne="http://schemas.microsoft.com/office/word/2006/wordml" xmlns:wps="http://schemas.microsoft.com/office/word/2010/wordprocessingShape" mc:Ignorable="w14 w15 w16se w16cid wp14">
   <w:p>
     <w:pPr>
       <w:pStyle w:val="Header"/>

</xml_diff>

<commit_message>
change template and barcode size
</commit_message>
<xml_diff>
--- a/storage/app/default/documents/receipt.docx
+++ b/storage/app/default/documents/receipt.docx
@@ -41,7 +41,6 @@
                 <w:szCs w:val="32"/>
               </w:rPr>
             </w:pPr>
-            <w:proofErr w:type="spellStart"/>
             <w:r>
               <w:rPr>
                 <w:rFonts w:ascii="Browallia New" w:hAnsi="Browallia New" w:cs="Browallia New"/>
@@ -52,7 +51,6 @@
               </w:rPr>
               <w:t>รายการ</w:t>
             </w:r>
-            <w:proofErr w:type="spellEnd"/>
           </w:p>
         </w:tc>
         <w:tc>
@@ -75,7 +73,6 @@
                 <w:szCs w:val="32"/>
               </w:rPr>
             </w:pPr>
-            <w:proofErr w:type="spellStart"/>
             <w:r>
               <w:rPr>
                 <w:rFonts w:ascii="Browallia New" w:hAnsi="Browallia New" w:cs="Browallia New"/>
@@ -86,7 +83,6 @@
               </w:rPr>
               <w:t>ส่วนลด</w:t>
             </w:r>
-            <w:proofErr w:type="spellEnd"/>
           </w:p>
         </w:tc>
         <w:tc>
@@ -109,7 +105,6 @@
                 <w:szCs w:val="32"/>
               </w:rPr>
             </w:pPr>
-            <w:proofErr w:type="spellStart"/>
             <w:r>
               <w:rPr>
                 <w:rFonts w:ascii="Browallia New" w:hAnsi="Browallia New" w:cs="Browallia New"/>
@@ -120,7 +115,6 @@
               </w:rPr>
               <w:t>จำนวนเงิน</w:t>
             </w:r>
-            <w:proofErr w:type="spellEnd"/>
           </w:p>
         </w:tc>
       </w:tr>
@@ -200,73 +194,7 @@
                 <w:rFonts w:ascii="Browallia New" w:hAnsi="Browallia New" w:cs="Browallia New"/>
                 <w:sz w:val="28"/>
               </w:rPr>
-              <w:t>[</w:t>
-            </w:r>
-            <w:proofErr w:type="spellStart"/>
-            <w:r>
-              <w:rPr>
-                <w:rFonts w:ascii="Browallia New" w:hAnsi="Browallia New" w:cs="Browallia New"/>
-                <w:sz w:val="28"/>
-              </w:rPr>
-              <w:t>summaryInsurance.categoryInsurance</w:t>
-            </w:r>
-            <w:proofErr w:type="spellEnd"/>
-            <w:r>
-              <w:rPr>
-                <w:rFonts w:ascii="Browallia New" w:hAnsi="Browallia New" w:cs="Browallia New"/>
-                <w:sz w:val="28"/>
-              </w:rPr>
-              <w:t>; block=</w:t>
-            </w:r>
-            <w:proofErr w:type="spellStart"/>
-            <w:proofErr w:type="gramStart"/>
-            <w:r>
-              <w:rPr>
-                <w:rFonts w:ascii="Browallia New" w:hAnsi="Browallia New" w:cs="Browallia New"/>
-                <w:sz w:val="28"/>
-              </w:rPr>
-              <w:t>tbs:row</w:t>
-            </w:r>
-            <w:proofErr w:type="spellEnd"/>
-            <w:proofErr w:type="gramEnd"/>
-            <w:r>
-              <w:rPr>
-                <w:rFonts w:ascii="Browallia New" w:hAnsi="Browallia New" w:cs="Browallia New"/>
-                <w:sz w:val="28"/>
-              </w:rPr>
-              <w:t xml:space="preserve">; </w:t>
-            </w:r>
-            <w:proofErr w:type="spellStart"/>
-            <w:r>
-              <w:rPr>
-                <w:rFonts w:ascii="Browallia New" w:hAnsi="Browallia New" w:cs="Browallia New"/>
-                <w:sz w:val="28"/>
-              </w:rPr>
-              <w:t>ope</w:t>
-            </w:r>
-            <w:proofErr w:type="spellEnd"/>
-            <w:r>
-              <w:rPr>
-                <w:rFonts w:ascii="Browallia New" w:hAnsi="Browallia New" w:cs="Browallia New"/>
-                <w:sz w:val="28"/>
-              </w:rPr>
-              <w:t>=</w:t>
-            </w:r>
-            <w:proofErr w:type="spellStart"/>
-            <w:r>
-              <w:rPr>
-                <w:rFonts w:ascii="Browallia New" w:hAnsi="Browallia New" w:cs="Browallia New"/>
-                <w:sz w:val="28"/>
-              </w:rPr>
-              <w:t>mst$ProductCategoryInsurance</w:t>
-            </w:r>
-            <w:proofErr w:type="spellEnd"/>
-            <w:r>
-              <w:rPr>
-                <w:rFonts w:ascii="Browallia New" w:hAnsi="Browallia New" w:cs="Browallia New"/>
-                <w:sz w:val="28"/>
-              </w:rPr>
-              <w:t>]</w:t>
+              <w:t>[summaryInsurance.categoryInsurance; block=tbs:row; ope=mst$ProductCategoryInsurance]</w:t>
             </w:r>
           </w:p>
         </w:tc>
@@ -285,55 +213,7 @@
                 <w:rFonts w:ascii="Browallia New" w:hAnsi="Browallia New" w:cs="Browallia New"/>
                 <w:sz w:val="28"/>
               </w:rPr>
-              <w:t>[</w:t>
-            </w:r>
-            <w:proofErr w:type="spellStart"/>
-            <w:r>
-              <w:rPr>
-                <w:rFonts w:ascii="Browallia New" w:hAnsi="Browallia New" w:cs="Browallia New"/>
-                <w:sz w:val="28"/>
-              </w:rPr>
-              <w:t>summaryInsurance.totalDiscount</w:t>
-            </w:r>
-            <w:proofErr w:type="spellEnd"/>
-            <w:r>
-              <w:rPr>
-                <w:rFonts w:ascii="Browallia New" w:hAnsi="Browallia New" w:cs="Browallia New"/>
-                <w:sz w:val="28"/>
-              </w:rPr>
-              <w:t xml:space="preserve">; </w:t>
-            </w:r>
-            <w:proofErr w:type="spellStart"/>
-            <w:r>
-              <w:rPr>
-                <w:rFonts w:ascii="Browallia New" w:hAnsi="Browallia New" w:cs="Browallia New"/>
-                <w:sz w:val="28"/>
-              </w:rPr>
-              <w:t>ope</w:t>
-            </w:r>
-            <w:proofErr w:type="spellEnd"/>
-            <w:r>
-              <w:rPr>
-                <w:rFonts w:ascii="Browallia New" w:hAnsi="Browallia New" w:cs="Browallia New"/>
-                <w:sz w:val="28"/>
-              </w:rPr>
-              <w:t>=</w:t>
-            </w:r>
-            <w:proofErr w:type="spellStart"/>
-            <w:r>
-              <w:rPr>
-                <w:rFonts w:ascii="Browallia New" w:hAnsi="Browallia New" w:cs="Browallia New"/>
-                <w:sz w:val="28"/>
-              </w:rPr>
-              <w:t>formatcurr</w:t>
-            </w:r>
-            <w:proofErr w:type="spellEnd"/>
-            <w:r>
-              <w:rPr>
-                <w:rFonts w:ascii="Browallia New" w:hAnsi="Browallia New" w:cs="Browallia New"/>
-                <w:sz w:val="28"/>
-              </w:rPr>
-              <w:t>]</w:t>
+              <w:t>[summaryInsurance.totalDiscount; ope=formatcurr]</w:t>
             </w:r>
           </w:p>
         </w:tc>
@@ -352,55 +232,7 @@
                 <w:rFonts w:ascii="Browallia New" w:hAnsi="Browallia New" w:cs="Browallia New"/>
                 <w:sz w:val="28"/>
               </w:rPr>
-              <w:t>[</w:t>
-            </w:r>
-            <w:proofErr w:type="spellStart"/>
-            <w:r>
-              <w:rPr>
-                <w:rFonts w:ascii="Browallia New" w:hAnsi="Browallia New" w:cs="Browallia New"/>
-                <w:sz w:val="28"/>
-              </w:rPr>
-              <w:t>summaryInsurance.finalPrice</w:t>
-            </w:r>
-            <w:proofErr w:type="spellEnd"/>
-            <w:r>
-              <w:rPr>
-                <w:rFonts w:ascii="Browallia New" w:hAnsi="Browallia New" w:cs="Browallia New"/>
-                <w:sz w:val="28"/>
-              </w:rPr>
-              <w:t xml:space="preserve">; </w:t>
-            </w:r>
-            <w:proofErr w:type="spellStart"/>
-            <w:r>
-              <w:rPr>
-                <w:rFonts w:ascii="Browallia New" w:hAnsi="Browallia New" w:cs="Browallia New"/>
-                <w:sz w:val="28"/>
-              </w:rPr>
-              <w:t>ope</w:t>
-            </w:r>
-            <w:proofErr w:type="spellEnd"/>
-            <w:r>
-              <w:rPr>
-                <w:rFonts w:ascii="Browallia New" w:hAnsi="Browallia New" w:cs="Browallia New"/>
-                <w:sz w:val="28"/>
-              </w:rPr>
-              <w:t>=</w:t>
-            </w:r>
-            <w:proofErr w:type="spellStart"/>
-            <w:r>
-              <w:rPr>
-                <w:rFonts w:ascii="Browallia New" w:hAnsi="Browallia New" w:cs="Browallia New"/>
-                <w:sz w:val="28"/>
-              </w:rPr>
-              <w:t>formatcurr</w:t>
-            </w:r>
-            <w:proofErr w:type="spellEnd"/>
-            <w:r>
-              <w:rPr>
-                <w:rFonts w:ascii="Browallia New" w:hAnsi="Browallia New" w:cs="Browallia New"/>
-                <w:sz w:val="28"/>
-              </w:rPr>
-              <w:t>]</w:t>
+              <w:t>[summaryInsurance.finalPrice; ope=formatcurr]</w:t>
             </w:r>
           </w:p>
         </w:tc>
@@ -479,7 +311,6 @@
             <w:pPr>
               <w:spacing w:after="0" w:line="240" w:lineRule="auto"/>
             </w:pPr>
-            <w:proofErr w:type="spellStart"/>
             <w:r>
               <w:rPr>
                 <w:rFonts w:ascii="Browallia New" w:hAnsi="Browallia New" w:cs="Browallia New"/>
@@ -490,91 +321,6 @@
                 <w:sz w:val="28"/>
               </w:rPr>
               <w:t>จำนวนเงินรวม</w:t>
-            </w:r>
-            <w:proofErr w:type="spellEnd"/>
-          </w:p>
-        </w:tc>
-        <w:tc>
-          <w:tcPr>
-            <w:tcW w:w="1701" w:type="dxa"/>
-            <w:tcBorders>
-              <w:top w:val="single" w:sz="4" w:space="0" w:color="auto"/>
-            </w:tcBorders>
-            <w:shd w:val="clear" w:color="auto" w:fill="auto"/>
-          </w:tcPr>
-          <w:p>
-            <w:pPr>
-              <w:spacing w:after="0" w:line="240" w:lineRule="auto"/>
-              <w:jc w:val="right"/>
-            </w:pPr>
-            <w:r>
-              <w:rPr>
-                <w:rFonts w:ascii="Browallia New" w:hAnsi="Browallia New" w:cs="Browallia New"/>
-                <w:b/>
-                <w:bCs/>
-                <w:sz w:val="28"/>
-              </w:rPr>
-              <w:t>[</w:t>
-            </w:r>
-            <w:proofErr w:type="spellStart"/>
-            <w:r>
-              <w:rPr>
-                <w:rFonts w:ascii="Browallia New" w:hAnsi="Browallia New" w:cs="Browallia New"/>
-                <w:b/>
-                <w:bCs/>
-                <w:sz w:val="28"/>
-              </w:rPr>
-              <w:t>grandTotalDiscount</w:t>
-            </w:r>
-            <w:proofErr w:type="spellEnd"/>
-            <w:r>
-              <w:rPr>
-                <w:rFonts w:ascii="Browallia New" w:hAnsi="Browallia New" w:cs="Browallia New"/>
-                <w:b/>
-                <w:bCs/>
-                <w:sz w:val="28"/>
-              </w:rPr>
-              <w:t xml:space="preserve">; </w:t>
-            </w:r>
-            <w:proofErr w:type="spellStart"/>
-            <w:r>
-              <w:rPr>
-                <w:rFonts w:ascii="Browallia New" w:hAnsi="Browallia New" w:cs="Browallia New"/>
-                <w:b/>
-                <w:bCs/>
-                <w:sz w:val="28"/>
-              </w:rPr>
-              <w:t>ope</w:t>
-            </w:r>
-            <w:proofErr w:type="spellEnd"/>
-            <w:r>
-              <w:rPr>
-                <w:rFonts w:ascii="Browallia New" w:hAnsi="Browallia New" w:cs="Browallia New"/>
-                <w:b/>
-                <w:bCs/>
-                <w:sz w:val="28"/>
-              </w:rPr>
-              <w:t>=</w:t>
-            </w:r>
-            <w:proofErr w:type="spellStart"/>
-            <w:r>
-              <w:rPr>
-                <w:rFonts w:ascii="Browallia New" w:hAnsi="Browallia New" w:cs="Browallia New"/>
-                <w:b/>
-                <w:bCs/>
-                <w:sz w:val="28"/>
-              </w:rPr>
-              <w:t>formatcurr</w:t>
-            </w:r>
-            <w:proofErr w:type="spellEnd"/>
-            <w:r>
-              <w:rPr>
-                <w:rFonts w:ascii="Browallia New" w:hAnsi="Browallia New" w:cs="Browallia New"/>
-                <w:b/>
-                <w:bCs/>
-                <w:sz w:val="28"/>
-              </w:rPr>
-              <w:t>]</w:t>
             </w:r>
           </w:p>
         </w:tc>
@@ -598,9 +344,23 @@
                 <w:bCs/>
                 <w:sz w:val="28"/>
               </w:rPr>
-              <w:t>[</w:t>
+              <w:t>[grandTotalDiscount; ope=formatcurr]</w:t>
             </w:r>
-            <w:proofErr w:type="spellStart"/>
+          </w:p>
+        </w:tc>
+        <w:tc>
+          <w:tcPr>
+            <w:tcW w:w="1701" w:type="dxa"/>
+            <w:tcBorders>
+              <w:top w:val="single" w:sz="4" w:space="0" w:color="auto"/>
+            </w:tcBorders>
+            <w:shd w:val="clear" w:color="auto" w:fill="auto"/>
+          </w:tcPr>
+          <w:p>
+            <w:pPr>
+              <w:spacing w:after="0" w:line="240" w:lineRule="auto"/>
+              <w:jc w:val="right"/>
+            </w:pPr>
             <w:r>
               <w:rPr>
                 <w:rFonts w:ascii="Browallia New" w:hAnsi="Browallia New" w:cs="Browallia New"/>
@@ -608,69 +368,8 @@
                 <w:bCs/>
                 <w:sz w:val="28"/>
               </w:rPr>
-              <w:t>grandFinalPrice</w:t>
+              <w:t>[grandFinalPrice; ope=formatcurr] บาท</w:t>
             </w:r>
-            <w:proofErr w:type="spellEnd"/>
-            <w:r>
-              <w:rPr>
-                <w:rFonts w:ascii="Browallia New" w:hAnsi="Browallia New" w:cs="Browallia New"/>
-                <w:b/>
-                <w:bCs/>
-                <w:sz w:val="28"/>
-              </w:rPr>
-              <w:t xml:space="preserve">; </w:t>
-            </w:r>
-            <w:proofErr w:type="spellStart"/>
-            <w:r>
-              <w:rPr>
-                <w:rFonts w:ascii="Browallia New" w:hAnsi="Browallia New" w:cs="Browallia New"/>
-                <w:b/>
-                <w:bCs/>
-                <w:sz w:val="28"/>
-              </w:rPr>
-              <w:t>ope</w:t>
-            </w:r>
-            <w:proofErr w:type="spellEnd"/>
-            <w:r>
-              <w:rPr>
-                <w:rFonts w:ascii="Browallia New" w:hAnsi="Browallia New" w:cs="Browallia New"/>
-                <w:b/>
-                <w:bCs/>
-                <w:sz w:val="28"/>
-              </w:rPr>
-              <w:t>=</w:t>
-            </w:r>
-            <w:proofErr w:type="spellStart"/>
-            <w:r>
-              <w:rPr>
-                <w:rFonts w:ascii="Browallia New" w:hAnsi="Browallia New" w:cs="Browallia New"/>
-                <w:b/>
-                <w:bCs/>
-                <w:sz w:val="28"/>
-              </w:rPr>
-              <w:t>formatcurr</w:t>
-            </w:r>
-            <w:proofErr w:type="spellEnd"/>
-            <w:r>
-              <w:rPr>
-                <w:rFonts w:ascii="Browallia New" w:hAnsi="Browallia New" w:cs="Browallia New"/>
-                <w:b/>
-                <w:bCs/>
-                <w:sz w:val="28"/>
-              </w:rPr>
-              <w:t xml:space="preserve">] </w:t>
-            </w:r>
-            <w:proofErr w:type="spellStart"/>
-            <w:r>
-              <w:rPr>
-                <w:rFonts w:ascii="Browallia New" w:hAnsi="Browallia New" w:cs="Browallia New"/>
-                <w:b/>
-                <w:bCs/>
-                <w:sz w:val="28"/>
-              </w:rPr>
-              <w:t>บาท</w:t>
-            </w:r>
-            <w:proofErr w:type="spellEnd"/>
           </w:p>
         </w:tc>
       </w:tr>
@@ -684,7 +383,6 @@
             <w:pPr>
               <w:spacing w:after="0" w:line="240" w:lineRule="auto"/>
             </w:pPr>
-            <w:proofErr w:type="spellStart"/>
             <w:r>
               <w:rPr>
                 <w:rFonts w:ascii="Browallia New" w:hAnsi="Browallia New" w:cs="Browallia New"/>
@@ -696,7 +394,6 @@
               </w:rPr>
               <w:t>ยอดชำระเงิน</w:t>
             </w:r>
-            <w:proofErr w:type="spellEnd"/>
           </w:p>
         </w:tc>
         <w:tc>
@@ -734,79 +431,8 @@
                 <w:bCs/>
                 <w:sz w:val="28"/>
               </w:rPr>
-              <w:t>[</w:t>
+              <w:t>[amountPaid; ope=formatcurr] บาท</w:t>
             </w:r>
-            <w:proofErr w:type="spellStart"/>
-            <w:r>
-              <w:rPr>
-                <w:rFonts w:ascii="Browallia New" w:hAnsi="Browallia New" w:cs="Browallia New"/>
-                <w:b/>
-                <w:bCs/>
-                <w:sz w:val="28"/>
-              </w:rPr>
-              <w:t>amountPaid</w:t>
-            </w:r>
-            <w:proofErr w:type="spellEnd"/>
-            <w:r>
-              <w:rPr>
-                <w:rFonts w:ascii="Browallia New" w:hAnsi="Browallia New" w:cs="Browallia New"/>
-                <w:b/>
-                <w:bCs/>
-                <w:sz w:val="28"/>
-              </w:rPr>
-              <w:t xml:space="preserve">; </w:t>
-            </w:r>
-            <w:proofErr w:type="spellStart"/>
-            <w:r>
-              <w:rPr>
-                <w:rFonts w:ascii="Browallia New" w:hAnsi="Browallia New" w:cs="Browallia New"/>
-                <w:b/>
-                <w:bCs/>
-                <w:sz w:val="28"/>
-              </w:rPr>
-              <w:t>ope</w:t>
-            </w:r>
-            <w:proofErr w:type="spellEnd"/>
-            <w:r>
-              <w:rPr>
-                <w:rFonts w:ascii="Browallia New" w:hAnsi="Browallia New" w:cs="Browallia New"/>
-                <w:b/>
-                <w:bCs/>
-                <w:sz w:val="28"/>
-              </w:rPr>
-              <w:t>=</w:t>
-            </w:r>
-            <w:proofErr w:type="spellStart"/>
-            <w:r>
-              <w:rPr>
-                <w:rFonts w:ascii="Browallia New" w:hAnsi="Browallia New" w:cs="Browallia New"/>
-                <w:b/>
-                <w:bCs/>
-                <w:sz w:val="28"/>
-              </w:rPr>
-              <w:t>formatcurr</w:t>
-            </w:r>
-            <w:proofErr w:type="spellEnd"/>
-            <w:r>
-              <w:rPr>
-                <w:rFonts w:ascii="Browallia New" w:hAnsi="Browallia New" w:cs="Browallia New"/>
-                <w:b/>
-                <w:bCs/>
-                <w:sz w:val="28"/>
-              </w:rPr>
-              <w:t xml:space="preserve">] </w:t>
-            </w:r>
-            <w:proofErr w:type="spellStart"/>
-            <w:r>
-              <w:rPr>
-                <w:rFonts w:ascii="Browallia New" w:hAnsi="Browallia New" w:cs="Browallia New"/>
-                <w:b/>
-                <w:bCs/>
-                <w:sz w:val="28"/>
-              </w:rPr>
-              <w:t>บาท</w:t>
-            </w:r>
-            <w:proofErr w:type="spellEnd"/>
           </w:p>
         </w:tc>
       </w:tr>
@@ -820,7 +446,6 @@
             <w:pPr>
               <w:spacing w:after="0" w:line="240" w:lineRule="auto"/>
             </w:pPr>
-            <w:proofErr w:type="spellStart"/>
             <w:r>
               <w:rPr>
                 <w:rFonts w:ascii="Browallia New" w:hAnsi="Browallia New" w:cs="Browallia New"/>
@@ -832,7 +457,6 @@
               </w:rPr>
               <w:t>ยอดคงเหลือค้างชำระ</w:t>
             </w:r>
-            <w:proofErr w:type="spellEnd"/>
           </w:p>
         </w:tc>
         <w:tc>
@@ -870,90 +494,20 @@
                 <w:bCs/>
                 <w:sz w:val="28"/>
               </w:rPr>
-              <w:t>[</w:t>
+              <w:t>[amountOutstanding; ope=formatcurr] บาท</w:t>
             </w:r>
-            <w:proofErr w:type="spellStart"/>
-            <w:r>
-              <w:rPr>
-                <w:rFonts w:ascii="Browallia New" w:hAnsi="Browallia New" w:cs="Browallia New"/>
-                <w:b/>
-                <w:bCs/>
-                <w:sz w:val="28"/>
-              </w:rPr>
-              <w:t>amountOutstanding</w:t>
-            </w:r>
-            <w:proofErr w:type="spellEnd"/>
-            <w:r>
-              <w:rPr>
-                <w:rFonts w:ascii="Browallia New" w:hAnsi="Browallia New" w:cs="Browallia New"/>
-                <w:b/>
-                <w:bCs/>
-                <w:sz w:val="28"/>
-              </w:rPr>
-              <w:t xml:space="preserve">; </w:t>
-            </w:r>
-            <w:proofErr w:type="spellStart"/>
-            <w:r>
-              <w:rPr>
-                <w:rFonts w:ascii="Browallia New" w:hAnsi="Browallia New" w:cs="Browallia New"/>
-                <w:b/>
-                <w:bCs/>
-                <w:sz w:val="28"/>
-              </w:rPr>
-              <w:t>ope</w:t>
-            </w:r>
-            <w:proofErr w:type="spellEnd"/>
-            <w:r>
-              <w:rPr>
-                <w:rFonts w:ascii="Browallia New" w:hAnsi="Browallia New" w:cs="Browallia New"/>
-                <w:b/>
-                <w:bCs/>
-                <w:sz w:val="28"/>
-              </w:rPr>
-              <w:t>=</w:t>
-            </w:r>
-            <w:proofErr w:type="spellStart"/>
-            <w:r>
-              <w:rPr>
-                <w:rFonts w:ascii="Browallia New" w:hAnsi="Browallia New" w:cs="Browallia New"/>
-                <w:b/>
-                <w:bCs/>
-                <w:sz w:val="28"/>
-              </w:rPr>
-              <w:t>formatcurr</w:t>
-            </w:r>
-            <w:proofErr w:type="spellEnd"/>
-            <w:r>
-              <w:rPr>
-                <w:rFonts w:ascii="Browallia New" w:hAnsi="Browallia New" w:cs="Browallia New"/>
-                <w:b/>
-                <w:bCs/>
-                <w:sz w:val="28"/>
-              </w:rPr>
-              <w:t xml:space="preserve">] </w:t>
-            </w:r>
-            <w:proofErr w:type="spellStart"/>
-            <w:r>
-              <w:rPr>
-                <w:rFonts w:ascii="Browallia New" w:hAnsi="Browallia New" w:cs="Browallia New"/>
-                <w:b/>
-                <w:bCs/>
-                <w:sz w:val="28"/>
-              </w:rPr>
-              <w:t>บาท</w:t>
-            </w:r>
-            <w:proofErr w:type="spellEnd"/>
           </w:p>
         </w:tc>
       </w:tr>
     </w:tbl>
-    <w:p>
-      <w:bookmarkStart w:id="0" w:name="_GoBack"/>
-      <w:bookmarkEnd w:id="0"/>
-    </w:p>
+    <w:p/>
     <w:sectPr>
-      <w:headerReference w:type="default" r:id="rId6"/>
-      <w:footerReference w:type="default" r:id="rId7"/>
+      <w:headerReference w:type="even" r:id="rId6"/>
+      <w:headerReference w:type="default" r:id="rId7"/>
+      <w:footerReference w:type="even" r:id="rId8"/>
+      <w:footerReference w:type="default" r:id="rId9"/>
+      <w:headerReference w:type="first" r:id="rId10"/>
+      <w:footerReference w:type="first" r:id="rId11"/>
       <w:pgSz w:w="11906" w:h="16838"/>
       <w:pgMar w:top="612" w:right="567" w:bottom="2614" w:left="567" w:header="556" w:footer="261" w:gutter="0"/>
       <w:cols w:space="720"/>
@@ -991,6 +545,16 @@
 
 <file path=word/footer1.xml><?xml version="1.0" encoding="utf-8"?>
 <w:ftr xmlns:wpc="http://schemas.microsoft.com/office/word/2010/wordprocessingCanvas" xmlns:cx="http://schemas.microsoft.com/office/drawing/2014/chartex" xmlns:cx1="http://schemas.microsoft.com/office/drawing/2015/9/8/chartex" xmlns:cx2="http://schemas.microsoft.com/office/drawing/2015/10/21/chartex" xmlns:cx3="http://schemas.microsoft.com/office/drawing/2016/5/9/chartex" xmlns:cx4="http://schemas.microsoft.com/office/drawing/2016/5/10/chartex" xmlns:cx5="http://schemas.microsoft.com/office/drawing/2016/5/11/chartex" xmlns:cx6="http://schemas.microsoft.com/office/drawing/2016/5/12/chartex" xmlns:cx7="http://schemas.microsoft.com/office/drawing/2016/5/13/chartex" xmlns:cx8="http://schemas.microsoft.com/office/drawing/2016/5/14/chartex" xmlns:mc="http://schemas.openxmlformats.org/markup-compatibility/2006" xmlns:aink="http://schemas.microsoft.com/office/drawing/2016/ink" xmlns:am3d="http://schemas.microsoft.com/office/drawing/2017/model3d" xmlns:o="urn:schemas-microsoft-com:office:office" xmlns:r="http://schemas.openxmlformats.org/officeDocument/2006/relationships" xmlns:m="http://schemas.openxmlformats.org/officeDocument/2006/math" xmlns:v="urn:schemas-microsoft-com:vml" xmlns:wp14="http://schemas.microsoft.com/office/word/2010/wordprocessingDrawing" xmlns:wp="http://schemas.openxmlformats.org/drawingml/2006/wordprocessingDrawing" xmlns:w10="urn:schemas-microsoft-com:office:word" xmlns:w="http://schemas.openxmlformats.org/wordprocessingml/2006/main" xmlns:w14="http://schemas.microsoft.com/office/word/2010/wordml" xmlns:w15="http://schemas.microsoft.com/office/word/2012/wordml" xmlns:w16cid="http://schemas.microsoft.com/office/word/2016/wordml/cid" xmlns:w16se="http://schemas.microsoft.com/office/word/2015/wordml/symex" xmlns:wpg="http://schemas.microsoft.com/office/word/2010/wordprocessingGroup" xmlns:wpi="http://schemas.microsoft.com/office/word/2010/wordprocessingInk" xmlns:wne="http://schemas.microsoft.com/office/word/2006/wordml" xmlns:wps="http://schemas.microsoft.com/office/word/2010/wordprocessingShape" mc:Ignorable="w14 w15 w16se w16cid wp14">
+  <w:p>
+    <w:pPr>
+      <w:pStyle w:val="Footer"/>
+    </w:pPr>
+  </w:p>
+</w:ftr>
+</file>
+
+<file path=word/footer2.xml><?xml version="1.0" encoding="utf-8"?>
+<w:ftr xmlns:wpc="http://schemas.microsoft.com/office/word/2010/wordprocessingCanvas" xmlns:cx="http://schemas.microsoft.com/office/drawing/2014/chartex" xmlns:cx1="http://schemas.microsoft.com/office/drawing/2015/9/8/chartex" xmlns:cx2="http://schemas.microsoft.com/office/drawing/2015/10/21/chartex" xmlns:cx3="http://schemas.microsoft.com/office/drawing/2016/5/9/chartex" xmlns:cx4="http://schemas.microsoft.com/office/drawing/2016/5/10/chartex" xmlns:cx5="http://schemas.microsoft.com/office/drawing/2016/5/11/chartex" xmlns:cx6="http://schemas.microsoft.com/office/drawing/2016/5/12/chartex" xmlns:cx7="http://schemas.microsoft.com/office/drawing/2016/5/13/chartex" xmlns:cx8="http://schemas.microsoft.com/office/drawing/2016/5/14/chartex" xmlns:mc="http://schemas.openxmlformats.org/markup-compatibility/2006" xmlns:aink="http://schemas.microsoft.com/office/drawing/2016/ink" xmlns:am3d="http://schemas.microsoft.com/office/drawing/2017/model3d" xmlns:o="urn:schemas-microsoft-com:office:office" xmlns:r="http://schemas.openxmlformats.org/officeDocument/2006/relationships" xmlns:m="http://schemas.openxmlformats.org/officeDocument/2006/math" xmlns:v="urn:schemas-microsoft-com:vml" xmlns:wp14="http://schemas.microsoft.com/office/word/2010/wordprocessingDrawing" xmlns:wp="http://schemas.openxmlformats.org/drawingml/2006/wordprocessingDrawing" xmlns:w10="urn:schemas-microsoft-com:office:word" xmlns:w="http://schemas.openxmlformats.org/wordprocessingml/2006/main" xmlns:w14="http://schemas.microsoft.com/office/word/2010/wordml" xmlns:w15="http://schemas.microsoft.com/office/word/2012/wordml" xmlns:w16cid="http://schemas.microsoft.com/office/word/2016/wordml/cid" xmlns:w16se="http://schemas.microsoft.com/office/word/2015/wordml/symex" xmlns:wpg="http://schemas.microsoft.com/office/word/2010/wordprocessingGroup" xmlns:wpi="http://schemas.microsoft.com/office/word/2010/wordprocessingInk" xmlns:wne="http://schemas.microsoft.com/office/word/2006/wordml" xmlns:wps="http://schemas.microsoft.com/office/word/2010/wordprocessingShape" mc:Ignorable="w14 w15 w16se w16cid wp14">
   <w:tbl>
     <w:tblPr>
       <w:tblStyle w:val="TableGrid"/>
@@ -1012,11 +576,9 @@
           <w:pPr>
             <w:spacing w:after="0" w:line="240" w:lineRule="auto"/>
           </w:pPr>
-          <w:proofErr w:type="spellStart"/>
           <w:r>
             <w:t>ชำระเงินโดย</w:t>
           </w:r>
-          <w:proofErr w:type="spellEnd"/>
         </w:p>
       </w:tc>
       <w:tc>
@@ -1029,15 +591,7 @@
             <w:spacing w:after="0" w:line="240" w:lineRule="auto"/>
           </w:pPr>
           <w:r>
-            <w:t>[</w:t>
-          </w:r>
-          <w:proofErr w:type="spellStart"/>
-          <w:r>
-            <w:t>paymentMethod</w:t>
-          </w:r>
-          <w:proofErr w:type="spellEnd"/>
-          <w:r>
-            <w:t>]</w:t>
+            <w:t>[paymentMethod]</w:t>
           </w:r>
         </w:p>
       </w:tc>
@@ -1064,11 +618,9 @@
           <w:pPr>
             <w:spacing w:after="0" w:line="240" w:lineRule="auto"/>
           </w:pPr>
-          <w:proofErr w:type="spellStart"/>
           <w:r>
             <w:t>รายละเอียดการชำระ</w:t>
           </w:r>
-          <w:proofErr w:type="spellEnd"/>
         </w:p>
       </w:tc>
       <w:tc>
@@ -1081,17 +633,7 @@
             <w:spacing w:after="0" w:line="240" w:lineRule="auto"/>
           </w:pPr>
           <w:r>
-            <w:t>[</w:t>
-          </w:r>
-          <w:proofErr w:type="spellStart"/>
-          <w:proofErr w:type="gramStart"/>
-          <w:r>
-            <w:t>paymentDetail;ifempty</w:t>
-          </w:r>
-          <w:proofErr w:type="spellEnd"/>
-          <w:proofErr w:type="gramEnd"/>
-          <w:r>
-            <w:t>=-]</w:t>
+            <w:t>[paymentDetail;ifempty=-]</w:t>
           </w:r>
         </w:p>
       </w:tc>
@@ -1118,11 +660,9 @@
           <w:pPr>
             <w:spacing w:after="0" w:line="240" w:lineRule="auto"/>
           </w:pPr>
-          <w:proofErr w:type="spellStart"/>
           <w:r>
             <w:t>เลขที่บัญชี</w:t>
           </w:r>
-          <w:proofErr w:type="spellEnd"/>
         </w:p>
       </w:tc>
       <w:tc>
@@ -1135,17 +675,7 @@
             <w:spacing w:after="0" w:line="240" w:lineRule="auto"/>
           </w:pPr>
           <w:r>
-            <w:t>[</w:t>
-          </w:r>
-          <w:proofErr w:type="spellStart"/>
-          <w:proofErr w:type="gramStart"/>
-          <w:r>
-            <w:t>paymentAccount;ifempty</w:t>
-          </w:r>
-          <w:proofErr w:type="spellEnd"/>
-          <w:proofErr w:type="gramEnd"/>
-          <w:r>
-            <w:t>=-]</w:t>
+            <w:t>[paymentAccount;ifempty=-]</w:t>
           </w:r>
         </w:p>
       </w:tc>
@@ -1160,13 +690,8 @@
             <w:spacing w:after="0" w:line="240" w:lineRule="auto"/>
             <w:jc w:val="center"/>
           </w:pPr>
-          <w:proofErr w:type="spellStart"/>
-          <w:r>
-            <w:t>เจ้าหน้าที่การเงิน</w:t>
-          </w:r>
-          <w:proofErr w:type="spellEnd"/>
-          <w:r>
-            <w:t xml:space="preserve"> (Cashier)</w:t>
+          <w:r>
+            <w:t>เจ้าหน้าที่การเงิน (Cashier)</w:t>
           </w:r>
         </w:p>
       </w:tc>
@@ -1184,9 +709,9 @@
       <w:tblLook w:val="04A0" w:firstRow="1" w:lastRow="0" w:firstColumn="1" w:lastColumn="0" w:noHBand="0" w:noVBand="1"/>
     </w:tblPr>
     <w:tblGrid>
-      <w:gridCol w:w="1354"/>
-      <w:gridCol w:w="4875"/>
-      <w:gridCol w:w="4561"/>
+      <w:gridCol w:w="1356"/>
+      <w:gridCol w:w="4874"/>
+      <w:gridCol w:w="4560"/>
     </w:tblGrid>
     <w:tr>
       <w:tc>
@@ -1204,14 +729,15 @@
           <w:pPr>
             <w:pStyle w:val="Footer"/>
           </w:pPr>
+          <w:bookmarkStart w:id="0" w:name="_GoBack"/>
           <w:r>
             <w:rPr>
               <w:noProof/>
             </w:rPr>
             <w:drawing>
               <wp:inline distT="0" distB="0" distL="0" distR="0">
-                <wp:extent cx="720090" cy="720090"/>
-                <wp:effectExtent l="0" t="0" r="0" b="0"/>
+                <wp:extent cx="720000" cy="720000"/>
+                <wp:effectExtent l="0" t="0" r="4445" b="4445"/>
                 <wp:docPr id="2" name="Picture 39" descr="[qrCodeData;onformat=App\Document\Barcode.QrCode;ope=changepic;tagpos=inside]"/>
                 <wp:cNvGraphicFramePr>
                   <a:graphicFrameLocks xmlns:a="http://schemas.openxmlformats.org/drawingml/2006/main" noChangeAspect="1"/>
@@ -1221,7 +747,7 @@
                     <pic:pic xmlns:pic="http://schemas.openxmlformats.org/drawingml/2006/picture">
                       <pic:nvPicPr>
                         <pic:cNvPr id="2" name="Picture 39" descr="[qrCodeData;onformat=App\Document\Barcode.QrCode;ope=changepic;tagpos=inside]"/>
-                        <pic:cNvPicPr>
+                        <pic:cNvPicPr preferRelativeResize="0">
                           <a:picLocks noChangeAspect="1" noChangeArrowheads="1"/>
                         </pic:cNvPicPr>
                       </pic:nvPicPr>
@@ -1234,7 +760,7 @@
                       <pic:spPr bwMode="auto">
                         <a:xfrm>
                           <a:off x="0" y="0"/>
-                          <a:ext cx="720090" cy="720090"/>
+                          <a:ext cx="720000" cy="720000"/>
                         </a:xfrm>
                         <a:prstGeom prst="rect">
                           <a:avLst/>
@@ -1246,6 +772,7 @@
               </wp:inline>
             </w:drawing>
           </w:r>
+          <w:bookmarkEnd w:id="0"/>
         </w:p>
       </w:tc>
       <w:tc>
@@ -1267,31 +794,13 @@
             </w:tabs>
             <w:spacing w:after="0" w:line="240" w:lineRule="auto"/>
           </w:pPr>
-          <w:proofErr w:type="spellStart"/>
-          <w:r>
-            <w:rPr>
-              <w:rFonts w:ascii="Browallia New" w:hAnsi="Browallia New" w:cs="Browallia New"/>
-              <w:sz w:val="28"/>
-            </w:rPr>
-            <w:t>โรงพยาบาลแคนเซอร์อลิอันซ์</w:t>
-          </w:r>
-          <w:proofErr w:type="spellEnd"/>
-          <w:r>
-            <w:rPr>
-              <w:rFonts w:ascii="Browallia New" w:hAnsi="Browallia New" w:cs="Browallia New"/>
-              <w:sz w:val="28"/>
-            </w:rPr>
-            <w:t xml:space="preserve"> </w:t>
-          </w:r>
-          <w:proofErr w:type="spellStart"/>
-          <w:r>
-            <w:rPr>
-              <w:rFonts w:ascii="Browallia New" w:hAnsi="Browallia New" w:cs="Browallia New"/>
-              <w:sz w:val="28"/>
-            </w:rPr>
-            <w:t>ศรีราชา</w:t>
-          </w:r>
-          <w:proofErr w:type="spellEnd"/>
+          <w:r>
+            <w:rPr>
+              <w:rFonts w:ascii="Browallia New" w:hAnsi="Browallia New" w:cs="Browallia New"/>
+              <w:sz w:val="28"/>
+            </w:rPr>
+            <w:t>โรงพยาบาลแคนเซอร์อลิอันซ์ ศรีราชา</w:t>
+          </w:r>
         </w:p>
         <w:p>
           <w:pPr>
@@ -1365,33 +874,11 @@
             <w:pStyle w:val="Footer"/>
             <w:jc w:val="right"/>
           </w:pPr>
-          <w:proofErr w:type="spellStart"/>
-          <w:r>
-            <w:rPr>
-              <w:rFonts w:ascii="Browallia New" w:hAnsi="Browallia New" w:cs="Browallia New"/>
-            </w:rPr>
-            <w:t>พิมพ์โดย</w:t>
-          </w:r>
-          <w:proofErr w:type="spellEnd"/>
-          <w:r>
-            <w:rPr>
-              <w:rFonts w:ascii="Browallia New" w:hAnsi="Browallia New" w:cs="Browallia New"/>
-            </w:rPr>
-            <w:t xml:space="preserve"> [</w:t>
-          </w:r>
-          <w:proofErr w:type="spellStart"/>
-          <w:r>
-            <w:rPr>
-              <w:rFonts w:ascii="Browallia New" w:hAnsi="Browallia New" w:cs="Browallia New"/>
-            </w:rPr>
-            <w:t>print_user</w:t>
-          </w:r>
-          <w:proofErr w:type="spellEnd"/>
-          <w:r>
-            <w:rPr>
-              <w:rFonts w:ascii="Browallia New" w:hAnsi="Browallia New" w:cs="Browallia New"/>
-            </w:rPr>
-            <w:t>]</w:t>
+          <w:r>
+            <w:rPr>
+              <w:rFonts w:ascii="Browallia New" w:hAnsi="Browallia New" w:cs="Browallia New"/>
+            </w:rPr>
+            <w:t>พิมพ์โดย [print_user]</w:t>
           </w:r>
         </w:p>
         <w:p>
@@ -1399,38 +886,26 @@
             <w:pStyle w:val="Footer"/>
             <w:jc w:val="right"/>
           </w:pPr>
-          <w:proofErr w:type="spellStart"/>
-          <w:r>
-            <w:rPr>
-              <w:rFonts w:ascii="Browallia New" w:hAnsi="Browallia New" w:cs="Browallia New"/>
-            </w:rPr>
-            <w:t>พิมพ์เมื่อ</w:t>
-          </w:r>
-          <w:proofErr w:type="spellEnd"/>
-          <w:r>
-            <w:rPr>
-              <w:rFonts w:ascii="Browallia New" w:hAnsi="Browallia New" w:cs="Browallia New"/>
-            </w:rPr>
-            <w:t xml:space="preserve"> [</w:t>
-          </w:r>
-          <w:proofErr w:type="spellStart"/>
-          <w:r>
-            <w:rPr>
-              <w:rFonts w:ascii="Browallia New" w:hAnsi="Browallia New" w:cs="Browallia New"/>
-            </w:rPr>
-            <w:t>print_date</w:t>
-          </w:r>
-          <w:proofErr w:type="spellEnd"/>
-          <w:r>
-            <w:rPr>
-              <w:rFonts w:ascii="Browallia New" w:hAnsi="Browallia New" w:cs="Browallia New"/>
-            </w:rPr>
-            <w:t>]</w:t>
+          <w:r>
+            <w:rPr>
+              <w:rFonts w:ascii="Browallia New" w:hAnsi="Browallia New" w:cs="Browallia New"/>
+            </w:rPr>
+            <w:t>พิมพ์เมื่อ [print_date]</w:t>
           </w:r>
         </w:p>
       </w:tc>
     </w:tr>
   </w:tbl>
+  <w:p>
+    <w:pPr>
+      <w:pStyle w:val="Footer"/>
+    </w:pPr>
+  </w:p>
+</w:ftr>
+</file>
+
+<file path=word/footer3.xml><?xml version="1.0" encoding="utf-8"?>
+<w:ftr xmlns:wpc="http://schemas.microsoft.com/office/word/2010/wordprocessingCanvas" xmlns:cx="http://schemas.microsoft.com/office/drawing/2014/chartex" xmlns:cx1="http://schemas.microsoft.com/office/drawing/2015/9/8/chartex" xmlns:cx2="http://schemas.microsoft.com/office/drawing/2015/10/21/chartex" xmlns:cx3="http://schemas.microsoft.com/office/drawing/2016/5/9/chartex" xmlns:cx4="http://schemas.microsoft.com/office/drawing/2016/5/10/chartex" xmlns:cx5="http://schemas.microsoft.com/office/drawing/2016/5/11/chartex" xmlns:cx6="http://schemas.microsoft.com/office/drawing/2016/5/12/chartex" xmlns:cx7="http://schemas.microsoft.com/office/drawing/2016/5/13/chartex" xmlns:cx8="http://schemas.microsoft.com/office/drawing/2016/5/14/chartex" xmlns:mc="http://schemas.openxmlformats.org/markup-compatibility/2006" xmlns:aink="http://schemas.microsoft.com/office/drawing/2016/ink" xmlns:am3d="http://schemas.microsoft.com/office/drawing/2017/model3d" xmlns:o="urn:schemas-microsoft-com:office:office" xmlns:r="http://schemas.openxmlformats.org/officeDocument/2006/relationships" xmlns:m="http://schemas.openxmlformats.org/officeDocument/2006/math" xmlns:v="urn:schemas-microsoft-com:vml" xmlns:wp14="http://schemas.microsoft.com/office/word/2010/wordprocessingDrawing" xmlns:wp="http://schemas.openxmlformats.org/drawingml/2006/wordprocessingDrawing" xmlns:w10="urn:schemas-microsoft-com:office:word" xmlns:w="http://schemas.openxmlformats.org/wordprocessingml/2006/main" xmlns:w14="http://schemas.microsoft.com/office/word/2010/wordml" xmlns:w15="http://schemas.microsoft.com/office/word/2012/wordml" xmlns:w16cid="http://schemas.microsoft.com/office/word/2016/wordml/cid" xmlns:w16se="http://schemas.microsoft.com/office/word/2015/wordml/symex" xmlns:wpg="http://schemas.microsoft.com/office/word/2010/wordprocessingGroup" xmlns:wpi="http://schemas.microsoft.com/office/word/2010/wordprocessingInk" xmlns:wne="http://schemas.microsoft.com/office/word/2006/wordml" xmlns:wps="http://schemas.microsoft.com/office/word/2010/wordprocessingShape" mc:Ignorable="w14 w15 w16se w16cid wp14">
   <w:p>
     <w:pPr>
       <w:pStyle w:val="Footer"/>
@@ -1465,6 +940,16 @@
 </file>
 
 <file path=word/header1.xml><?xml version="1.0" encoding="utf-8"?>
+<w:hdr xmlns:wpc="http://schemas.microsoft.com/office/word/2010/wordprocessingCanvas" xmlns:cx="http://schemas.microsoft.com/office/drawing/2014/chartex" xmlns:cx1="http://schemas.microsoft.com/office/drawing/2015/9/8/chartex" xmlns:cx2="http://schemas.microsoft.com/office/drawing/2015/10/21/chartex" xmlns:cx3="http://schemas.microsoft.com/office/drawing/2016/5/9/chartex" xmlns:cx4="http://schemas.microsoft.com/office/drawing/2016/5/10/chartex" xmlns:cx5="http://schemas.microsoft.com/office/drawing/2016/5/11/chartex" xmlns:cx6="http://schemas.microsoft.com/office/drawing/2016/5/12/chartex" xmlns:cx7="http://schemas.microsoft.com/office/drawing/2016/5/13/chartex" xmlns:cx8="http://schemas.microsoft.com/office/drawing/2016/5/14/chartex" xmlns:mc="http://schemas.openxmlformats.org/markup-compatibility/2006" xmlns:aink="http://schemas.microsoft.com/office/drawing/2016/ink" xmlns:am3d="http://schemas.microsoft.com/office/drawing/2017/model3d" xmlns:o="urn:schemas-microsoft-com:office:office" xmlns:r="http://schemas.openxmlformats.org/officeDocument/2006/relationships" xmlns:m="http://schemas.openxmlformats.org/officeDocument/2006/math" xmlns:v="urn:schemas-microsoft-com:vml" xmlns:wp14="http://schemas.microsoft.com/office/word/2010/wordprocessingDrawing" xmlns:wp="http://schemas.openxmlformats.org/drawingml/2006/wordprocessingDrawing" xmlns:w10="urn:schemas-microsoft-com:office:word" xmlns:w="http://schemas.openxmlformats.org/wordprocessingml/2006/main" xmlns:w14="http://schemas.microsoft.com/office/word/2010/wordml" xmlns:w15="http://schemas.microsoft.com/office/word/2012/wordml" xmlns:w16cid="http://schemas.microsoft.com/office/word/2016/wordml/cid" xmlns:w16se="http://schemas.microsoft.com/office/word/2015/wordml/symex" xmlns:wpg="http://schemas.microsoft.com/office/word/2010/wordprocessingGroup" xmlns:wpi="http://schemas.microsoft.com/office/word/2010/wordprocessingInk" xmlns:wne="http://schemas.microsoft.com/office/word/2006/wordml" xmlns:wps="http://schemas.microsoft.com/office/word/2010/wordprocessingShape" mc:Ignorable="w14 w15 w16se w16cid wp14">
+  <w:p>
+    <w:pPr>
+      <w:pStyle w:val="Header"/>
+    </w:pPr>
+  </w:p>
+</w:hdr>
+</file>
+
+<file path=word/header2.xml><?xml version="1.0" encoding="utf-8"?>
 <w:hdr xmlns:wpc="http://schemas.microsoft.com/office/word/2010/wordprocessingCanvas" xmlns:cx="http://schemas.microsoft.com/office/drawing/2014/chartex" xmlns:cx1="http://schemas.microsoft.com/office/drawing/2015/9/8/chartex" xmlns:cx2="http://schemas.microsoft.com/office/drawing/2015/10/21/chartex" xmlns:cx3="http://schemas.microsoft.com/office/drawing/2016/5/9/chartex" xmlns:cx4="http://schemas.microsoft.com/office/drawing/2016/5/10/chartex" xmlns:cx5="http://schemas.microsoft.com/office/drawing/2016/5/11/chartex" xmlns:cx6="http://schemas.microsoft.com/office/drawing/2016/5/12/chartex" xmlns:cx7="http://schemas.microsoft.com/office/drawing/2016/5/13/chartex" xmlns:cx8="http://schemas.microsoft.com/office/drawing/2016/5/14/chartex" xmlns:mc="http://schemas.openxmlformats.org/markup-compatibility/2006" xmlns:aink="http://schemas.microsoft.com/office/drawing/2016/ink" xmlns:am3d="http://schemas.microsoft.com/office/drawing/2017/model3d" xmlns:o="urn:schemas-microsoft-com:office:office" xmlns:r="http://schemas.openxmlformats.org/officeDocument/2006/relationships" xmlns:m="http://schemas.openxmlformats.org/officeDocument/2006/math" xmlns:v="urn:schemas-microsoft-com:vml" xmlns:wp14="http://schemas.microsoft.com/office/word/2010/wordprocessingDrawing" xmlns:wp="http://schemas.openxmlformats.org/drawingml/2006/wordprocessingDrawing" xmlns:w10="urn:schemas-microsoft-com:office:word" xmlns:w="http://schemas.openxmlformats.org/wordprocessingml/2006/main" xmlns:w14="http://schemas.microsoft.com/office/word/2010/wordml" xmlns:w15="http://schemas.microsoft.com/office/word/2012/wordml" xmlns:w16cid="http://schemas.microsoft.com/office/word/2016/wordml/cid" xmlns:w16se="http://schemas.microsoft.com/office/word/2015/wordml/symex" xmlns:wpg="http://schemas.microsoft.com/office/word/2010/wordprocessingGroup" xmlns:wpi="http://schemas.microsoft.com/office/word/2010/wordprocessingInk" xmlns:wne="http://schemas.microsoft.com/office/word/2006/wordml" xmlns:wps="http://schemas.microsoft.com/office/word/2010/wordprocessingShape" mc:Ignorable="w14 w15 w16se w16cid wp14">
   <w:tbl>
     <w:tblPr>
@@ -1568,7 +1053,6 @@
               <w:szCs w:val="32"/>
             </w:rPr>
           </w:pPr>
-          <w:proofErr w:type="spellStart"/>
           <w:r>
             <w:rPr>
               <w:rFonts w:ascii="Browallia New" w:hAnsi="Browallia New" w:cs="Browallia New"/>
@@ -1577,31 +1061,8 @@
               <w:sz w:val="32"/>
               <w:szCs w:val="32"/>
             </w:rPr>
-            <w:t>โรงพยาบาลแคนเซอร์อลิอันซ์</w:t>
-          </w:r>
-          <w:proofErr w:type="spellEnd"/>
-          <w:r>
-            <w:rPr>
-              <w:rFonts w:ascii="Browallia New" w:hAnsi="Browallia New" w:cs="Browallia New"/>
-              <w:b/>
-              <w:bCs/>
-              <w:sz w:val="32"/>
-              <w:szCs w:val="32"/>
-            </w:rPr>
-            <w:t xml:space="preserve"> </w:t>
-          </w:r>
-          <w:proofErr w:type="spellStart"/>
-          <w:r>
-            <w:rPr>
-              <w:rFonts w:ascii="Browallia New" w:hAnsi="Browallia New" w:cs="Browallia New"/>
-              <w:b/>
-              <w:bCs/>
-              <w:sz w:val="32"/>
-              <w:szCs w:val="32"/>
-            </w:rPr>
-            <w:t>ศรีราชา</w:t>
-          </w:r>
-          <w:proofErr w:type="spellEnd"/>
+            <w:t>โรงพยาบาลแคนเซอร์อลิอันซ์ ศรีราชา</w:t>
+          </w:r>
         </w:p>
         <w:p>
           <w:pPr>
@@ -1618,99 +1079,25 @@
               <w:sz w:val="24"/>
               <w:szCs w:val="24"/>
             </w:rPr>
-            <w:t xml:space="preserve">529 ม.3 </w:t>
-          </w:r>
-          <w:proofErr w:type="spellStart"/>
+            <w:t>529 ม.3 ต.หนองขาม อ.ศรีราชา ชลบุรี 20110 โทรศัพท์ 033-046-333</w:t>
+          </w:r>
+        </w:p>
+        <w:p>
+          <w:pPr>
+            <w:pStyle w:val="Header"/>
+            <w:rPr>
+              <w:rFonts w:ascii="Browallia New" w:hAnsi="Browallia New" w:cs="Browallia New"/>
+              <w:sz w:val="28"/>
+            </w:rPr>
+          </w:pPr>
           <w:r>
             <w:rPr>
               <w:rFonts w:ascii="Browallia New" w:hAnsi="Browallia New" w:cs="Browallia New"/>
               <w:sz w:val="24"/>
               <w:szCs w:val="24"/>
             </w:rPr>
-            <w:t>ต.หนองขาม</w:t>
-          </w:r>
-          <w:proofErr w:type="spellEnd"/>
-          <w:r>
-            <w:rPr>
-              <w:rFonts w:ascii="Browallia New" w:hAnsi="Browallia New" w:cs="Browallia New"/>
-              <w:sz w:val="24"/>
-              <w:szCs w:val="24"/>
-            </w:rPr>
-            <w:t xml:space="preserve"> </w:t>
-          </w:r>
-          <w:proofErr w:type="spellStart"/>
-          <w:r>
-            <w:rPr>
-              <w:rFonts w:ascii="Browallia New" w:hAnsi="Browallia New" w:cs="Browallia New"/>
-              <w:sz w:val="24"/>
-              <w:szCs w:val="24"/>
-            </w:rPr>
-            <w:t>อ.ศรีราชา</w:t>
-          </w:r>
-          <w:proofErr w:type="spellEnd"/>
-          <w:r>
-            <w:rPr>
-              <w:rFonts w:ascii="Browallia New" w:hAnsi="Browallia New" w:cs="Browallia New"/>
-              <w:sz w:val="24"/>
-              <w:szCs w:val="24"/>
-            </w:rPr>
-            <w:t xml:space="preserve"> </w:t>
-          </w:r>
-          <w:proofErr w:type="spellStart"/>
-          <w:r>
-            <w:rPr>
-              <w:rFonts w:ascii="Browallia New" w:hAnsi="Browallia New" w:cs="Browallia New"/>
-              <w:sz w:val="24"/>
-              <w:szCs w:val="24"/>
-            </w:rPr>
-            <w:t>ชลบุรี</w:t>
-          </w:r>
-          <w:proofErr w:type="spellEnd"/>
-          <w:r>
-            <w:rPr>
-              <w:rFonts w:ascii="Browallia New" w:hAnsi="Browallia New" w:cs="Browallia New"/>
-              <w:sz w:val="24"/>
-              <w:szCs w:val="24"/>
-            </w:rPr>
-            <w:t xml:space="preserve"> 20110 </w:t>
-          </w:r>
-          <w:proofErr w:type="spellStart"/>
-          <w:r>
-            <w:rPr>
-              <w:rFonts w:ascii="Browallia New" w:hAnsi="Browallia New" w:cs="Browallia New"/>
-              <w:sz w:val="24"/>
-              <w:szCs w:val="24"/>
-            </w:rPr>
-            <w:t>โทรศัพท์</w:t>
-          </w:r>
-          <w:proofErr w:type="spellEnd"/>
-          <w:r>
-            <w:rPr>
-              <w:rFonts w:ascii="Browallia New" w:hAnsi="Browallia New" w:cs="Browallia New"/>
-              <w:sz w:val="24"/>
-              <w:szCs w:val="24"/>
-            </w:rPr>
-            <w:t xml:space="preserve"> 033-046-333</w:t>
-          </w:r>
-        </w:p>
-        <w:p>
-          <w:pPr>
-            <w:pStyle w:val="Header"/>
-            <w:rPr>
-              <w:rFonts w:ascii="Browallia New" w:hAnsi="Browallia New" w:cs="Browallia New"/>
-              <w:sz w:val="28"/>
-            </w:rPr>
-          </w:pPr>
-          <w:proofErr w:type="spellStart"/>
-          <w:r>
-            <w:rPr>
-              <w:rFonts w:ascii="Browallia New" w:hAnsi="Browallia New" w:cs="Browallia New"/>
-              <w:sz w:val="24"/>
-              <w:szCs w:val="24"/>
-            </w:rPr>
             <w:t>เลขประจำตัวผู้เสียภาษี</w:t>
           </w:r>
-          <w:proofErr w:type="spellEnd"/>
         </w:p>
       </w:tc>
       <w:tc>
@@ -1732,14 +1119,12 @@
               <w:rFonts w:ascii="Browallia New" w:hAnsi="Browallia New" w:cs="Browallia New"/>
             </w:rPr>
           </w:pPr>
-          <w:proofErr w:type="spellStart"/>
           <w:r>
             <w:rPr>
               <w:rFonts w:ascii="Browallia New" w:hAnsi="Browallia New" w:cs="Browallia New"/>
             </w:rPr>
             <w:t>หน้าที่</w:t>
           </w:r>
-          <w:proofErr w:type="spellEnd"/>
         </w:p>
       </w:tc>
       <w:tc>
@@ -1908,14 +1293,12 @@
               <w:rFonts w:ascii="Browallia New" w:hAnsi="Browallia New" w:cs="Browallia New"/>
             </w:rPr>
           </w:pPr>
-          <w:proofErr w:type="spellStart"/>
           <w:r>
             <w:rPr>
               <w:rFonts w:ascii="Browallia New" w:hAnsi="Browallia New" w:cs="Browallia New"/>
             </w:rPr>
             <w:t>เลขที่</w:t>
           </w:r>
-          <w:proofErr w:type="spellEnd"/>
         </w:p>
       </w:tc>
       <w:tc>
@@ -1943,23 +1326,7 @@
               <w:rFonts w:ascii="Browallia New" w:hAnsi="Browallia New" w:cs="Browallia New"/>
               <w:sz w:val="28"/>
             </w:rPr>
-            <w:t>[</w:t>
-          </w:r>
-          <w:proofErr w:type="spellStart"/>
-          <w:r>
-            <w:rPr>
-              <w:rFonts w:ascii="Browallia New" w:hAnsi="Browallia New" w:cs="Browallia New"/>
-              <w:sz w:val="28"/>
-            </w:rPr>
-            <w:t>referenceId</w:t>
-          </w:r>
-          <w:proofErr w:type="spellEnd"/>
-          <w:r>
-            <w:rPr>
-              <w:rFonts w:ascii="Browallia New" w:hAnsi="Browallia New" w:cs="Browallia New"/>
-              <w:sz w:val="28"/>
-            </w:rPr>
-            <w:t>]</w:t>
+            <w:t>[referenceId]</w:t>
           </w:r>
         </w:p>
       </w:tc>
@@ -2008,7 +1375,6 @@
               <w:rFonts w:ascii="Browallia New" w:hAnsi="Browallia New" w:cs="Browallia New"/>
             </w:rPr>
           </w:pPr>
-          <w:proofErr w:type="spellStart"/>
           <w:r>
             <w:rPr>
               <w:rFonts w:ascii="Browallia New" w:hAnsi="Browallia New" w:cs="Browallia New"/>
@@ -2017,18 +1383,7 @@
               <w:sz w:val="40"/>
               <w:szCs w:val="40"/>
             </w:rPr>
-            <w:t>ใบเสร็จรับเงิน</w:t>
-          </w:r>
-          <w:proofErr w:type="spellEnd"/>
-          <w:r>
-            <w:rPr>
-              <w:rFonts w:ascii="Browallia New" w:hAnsi="Browallia New" w:cs="Browallia New"/>
-              <w:b/>
-              <w:bCs/>
-              <w:sz w:val="40"/>
-              <w:szCs w:val="40"/>
-            </w:rPr>
-            <w:t xml:space="preserve"> / Receipt</w:t>
+            <w:t>ใบเสร็จรับเงิน / Receipt</w:t>
           </w:r>
         </w:p>
       </w:tc>
@@ -2051,14 +1406,12 @@
               <w:rFonts w:ascii="Browallia New" w:hAnsi="Browallia New" w:cs="Browallia New"/>
             </w:rPr>
           </w:pPr>
-          <w:proofErr w:type="spellStart"/>
           <w:r>
             <w:rPr>
               <w:rFonts w:ascii="Browallia New" w:hAnsi="Browallia New" w:cs="Browallia New"/>
             </w:rPr>
             <w:t>วันที่</w:t>
           </w:r>
-          <w:proofErr w:type="spellEnd"/>
         </w:p>
       </w:tc>
       <w:tc>
@@ -2086,55 +1439,7 @@
               <w:rFonts w:ascii="Browallia New" w:hAnsi="Browallia New" w:cs="Browallia New"/>
               <w:sz w:val="28"/>
             </w:rPr>
-            <w:t>[</w:t>
-          </w:r>
-          <w:proofErr w:type="spellStart"/>
-          <w:r>
-            <w:rPr>
-              <w:rFonts w:ascii="Browallia New" w:hAnsi="Browallia New" w:cs="Browallia New"/>
-              <w:sz w:val="28"/>
-            </w:rPr>
-            <w:t>receiptDate</w:t>
-          </w:r>
-          <w:proofErr w:type="spellEnd"/>
-          <w:r>
-            <w:rPr>
-              <w:rFonts w:ascii="Browallia New" w:hAnsi="Browallia New" w:cs="Browallia New"/>
-              <w:sz w:val="28"/>
-            </w:rPr>
-            <w:t xml:space="preserve">; </w:t>
-          </w:r>
-          <w:proofErr w:type="spellStart"/>
-          <w:r>
-            <w:rPr>
-              <w:rFonts w:ascii="Browallia New" w:hAnsi="Browallia New" w:cs="Browallia New"/>
-              <w:sz w:val="28"/>
-            </w:rPr>
-            <w:t>ope</w:t>
-          </w:r>
-          <w:proofErr w:type="spellEnd"/>
-          <w:r>
-            <w:rPr>
-              <w:rFonts w:ascii="Browallia New" w:hAnsi="Browallia New" w:cs="Browallia New"/>
-              <w:sz w:val="28"/>
-            </w:rPr>
-            <w:t>=</w:t>
-          </w:r>
-          <w:proofErr w:type="spellStart"/>
-          <w:r>
-            <w:rPr>
-              <w:rFonts w:ascii="Browallia New" w:hAnsi="Browallia New" w:cs="Browallia New"/>
-              <w:sz w:val="28"/>
-            </w:rPr>
-            <w:t>formatdate</w:t>
-          </w:r>
-          <w:proofErr w:type="spellEnd"/>
-          <w:r>
-            <w:rPr>
-              <w:rFonts w:ascii="Browallia New" w:hAnsi="Browallia New" w:cs="Browallia New"/>
-              <w:sz w:val="28"/>
-            </w:rPr>
-            <w:t>]</w:t>
+            <w:t>[receiptDate; ope=formatdate]</w:t>
           </w:r>
         </w:p>
       </w:tc>
@@ -2187,7 +1492,6 @@
               <w:sz w:val="28"/>
             </w:rPr>
           </w:pPr>
-          <w:proofErr w:type="spellStart"/>
           <w:r>
             <w:rPr>
               <w:rFonts w:ascii="Browallia New" w:hAnsi="Browallia New" w:cs="Browallia New"/>
@@ -2197,7 +1501,6 @@
             </w:rPr>
             <w:t>เลขที่ประจำตัวผู้ป่วย</w:t>
           </w:r>
-          <w:proofErr w:type="spellEnd"/>
         </w:p>
       </w:tc>
       <w:tc>
@@ -2251,7 +1554,6 @@
               <w:sz w:val="28"/>
             </w:rPr>
           </w:pPr>
-          <w:proofErr w:type="spellStart"/>
           <w:r>
             <w:rPr>
               <w:rFonts w:ascii="Browallia New" w:hAnsi="Browallia New" w:cs="Browallia New"/>
@@ -2259,29 +1561,8 @@
               <w:bCs/>
               <w:sz w:val="28"/>
             </w:rPr>
-            <w:t>ชื่อ</w:t>
-          </w:r>
-          <w:proofErr w:type="spellEnd"/>
-          <w:r>
-            <w:rPr>
-              <w:rFonts w:ascii="Browallia New" w:hAnsi="Browallia New" w:cs="Browallia New"/>
-              <w:b/>
-              <w:bCs/>
-              <w:sz w:val="28"/>
-            </w:rPr>
-            <w:t xml:space="preserve"> - </w:t>
-          </w:r>
-          <w:proofErr w:type="spellStart"/>
-          <w:r>
-            <w:rPr>
-              <w:rFonts w:ascii="Browallia New" w:hAnsi="Browallia New" w:cs="Browallia New"/>
-              <w:b/>
-              <w:bCs/>
-              <w:sz w:val="28"/>
-            </w:rPr>
-            <w:t>นามสกุล</w:t>
-          </w:r>
-          <w:proofErr w:type="spellEnd"/>
+            <w:t>ชื่อ - นามสกุล</w:t>
+          </w:r>
         </w:p>
       </w:tc>
       <w:tc>
@@ -2309,48 +1590,7 @@
               <w:rFonts w:ascii="Browallia New" w:hAnsi="Browallia New" w:cs="Browallia New"/>
               <w:sz w:val="28"/>
             </w:rPr>
-            <w:t>[</w:t>
-          </w:r>
-          <w:proofErr w:type="spellStart"/>
-          <w:r>
-            <w:rPr>
-              <w:rFonts w:ascii="Browallia New" w:hAnsi="Browallia New" w:cs="Browallia New"/>
-              <w:sz w:val="28"/>
-            </w:rPr>
-            <w:t>patientData.name_</w:t>
-          </w:r>
-          <w:proofErr w:type="gramStart"/>
-          <w:r>
-            <w:rPr>
-              <w:rFonts w:ascii="Browallia New" w:hAnsi="Browallia New" w:cs="Browallia New"/>
-              <w:sz w:val="28"/>
-            </w:rPr>
-            <w:t>th;ope</w:t>
-          </w:r>
-          <w:proofErr w:type="spellEnd"/>
-          <w:proofErr w:type="gramEnd"/>
-          <w:r>
-            <w:rPr>
-              <w:rFonts w:ascii="Browallia New" w:hAnsi="Browallia New" w:cs="Browallia New"/>
-              <w:sz w:val="28"/>
-            </w:rPr>
-            <w:t>=</w:t>
-          </w:r>
-          <w:proofErr w:type="spellStart"/>
-          <w:r>
-            <w:rPr>
-              <w:rFonts w:ascii="Browallia New" w:hAnsi="Browallia New" w:cs="Browallia New"/>
-              <w:sz w:val="28"/>
-            </w:rPr>
-            <w:t>formatname</w:t>
-          </w:r>
-          <w:proofErr w:type="spellEnd"/>
-          <w:r>
-            <w:rPr>
-              <w:rFonts w:ascii="Browallia New" w:hAnsi="Browallia New" w:cs="Browallia New"/>
-              <w:sz w:val="28"/>
-            </w:rPr>
-            <w:t>]</w:t>
+            <w:t>[patientData.name_th;ope=formatname]</w:t>
           </w:r>
         </w:p>
       </w:tc>
@@ -2381,7 +1621,6 @@
               <w:sz w:val="28"/>
             </w:rPr>
           </w:pPr>
-          <w:proofErr w:type="spellStart"/>
           <w:r>
             <w:rPr>
               <w:rFonts w:ascii="Browallia New" w:hAnsi="Browallia New" w:cs="Browallia New"/>
@@ -2391,7 +1630,6 @@
             </w:rPr>
             <w:t>อ้างอิงใบแจ้งหนี้เลขที่</w:t>
           </w:r>
-          <w:proofErr w:type="spellEnd"/>
         </w:p>
       </w:tc>
       <w:tc>
@@ -2420,94 +1658,22 @@
               <w:rFonts w:ascii="Browallia New" w:hAnsi="Browallia New" w:cs="Browallia New"/>
               <w:sz w:val="28"/>
             </w:rPr>
-            <w:t>[</w:t>
-          </w:r>
-          <w:proofErr w:type="spellStart"/>
-          <w:r>
-            <w:rPr>
-              <w:rFonts w:ascii="Browallia New" w:hAnsi="Browallia New" w:cs="Browallia New"/>
-              <w:sz w:val="28"/>
-            </w:rPr>
-            <w:t>invoiceId</w:t>
-          </w:r>
-          <w:proofErr w:type="spellEnd"/>
-          <w:r>
-            <w:rPr>
-              <w:rFonts w:ascii="Browallia New" w:hAnsi="Browallia New" w:cs="Browallia New"/>
-              <w:sz w:val="28"/>
-            </w:rPr>
-            <w:t>] (</w:t>
-          </w:r>
-          <w:proofErr w:type="spellStart"/>
-          <w:r>
-            <w:rPr>
-              <w:rFonts w:ascii="Browallia New" w:hAnsi="Browallia New" w:cs="Browallia New"/>
-              <w:sz w:val="28"/>
-            </w:rPr>
-            <w:t>ออกเมื่อ</w:t>
-          </w:r>
-          <w:proofErr w:type="spellEnd"/>
-          <w:r>
-            <w:rPr>
-              <w:rFonts w:ascii="Browallia New" w:hAnsi="Browallia New" w:cs="Browallia New"/>
-              <w:sz w:val="28"/>
-            </w:rPr>
-            <w:t xml:space="preserve"> [</w:t>
-          </w:r>
-          <w:proofErr w:type="spellStart"/>
-          <w:proofErr w:type="gramStart"/>
-          <w:r>
-            <w:rPr>
-              <w:rFonts w:ascii="Browallia New" w:hAnsi="Browallia New" w:cs="Browallia New"/>
-              <w:sz w:val="28"/>
-            </w:rPr>
-            <w:t>invoiceDateTime;ope</w:t>
-          </w:r>
-          <w:proofErr w:type="spellEnd"/>
-          <w:proofErr w:type="gramEnd"/>
-          <w:r>
-            <w:rPr>
-              <w:rFonts w:ascii="Browallia New" w:hAnsi="Browallia New" w:cs="Browallia New"/>
-              <w:sz w:val="28"/>
-            </w:rPr>
-            <w:t>=</w:t>
-          </w:r>
-          <w:proofErr w:type="spellStart"/>
-          <w:r>
-            <w:rPr>
-              <w:rFonts w:ascii="Browallia New" w:hAnsi="Browallia New" w:cs="Browallia New"/>
-              <w:sz w:val="28"/>
-            </w:rPr>
-            <w:t>formatdate;format</w:t>
-          </w:r>
-          <w:proofErr w:type="spellEnd"/>
-          <w:r>
-            <w:rPr>
-              <w:rFonts w:ascii="Browallia New" w:hAnsi="Browallia New" w:cs="Browallia New"/>
-              <w:sz w:val="28"/>
-            </w:rPr>
-            <w:t>=</w:t>
-          </w:r>
-          <w:proofErr w:type="spellStart"/>
-          <w:r>
-            <w:rPr>
-              <w:rFonts w:ascii="Browallia New" w:hAnsi="Browallia New" w:cs="Browallia New"/>
-              <w:sz w:val="28"/>
-            </w:rPr>
-            <w:t>dddd</w:t>
-          </w:r>
-          <w:proofErr w:type="spellEnd"/>
-          <w:r>
-            <w:rPr>
-              <w:rFonts w:ascii="Browallia New" w:hAnsi="Browallia New" w:cs="Browallia New"/>
-              <w:sz w:val="28"/>
-            </w:rPr>
-            <w:t xml:space="preserve"> DD MMMM YYYY])</w:t>
+            <w:t>[invoiceId] (ออกเมื่อ [invoiceDateTime;ope=formatdate;format=dddd DD MMMM YYYY])</w:t>
           </w:r>
         </w:p>
       </w:tc>
     </w:tr>
   </w:tbl>
+  <w:p>
+    <w:pPr>
+      <w:pStyle w:val="Header"/>
+    </w:pPr>
+  </w:p>
+</w:hdr>
+</file>
+
+<file path=word/header3.xml><?xml version="1.0" encoding="utf-8"?>
+<w:hdr xmlns:wpc="http://schemas.microsoft.com/office/word/2010/wordprocessingCanvas" xmlns:cx="http://schemas.microsoft.com/office/drawing/2014/chartex" xmlns:cx1="http://schemas.microsoft.com/office/drawing/2015/9/8/chartex" xmlns:cx2="http://schemas.microsoft.com/office/drawing/2015/10/21/chartex" xmlns:cx3="http://schemas.microsoft.com/office/drawing/2016/5/9/chartex" xmlns:cx4="http://schemas.microsoft.com/office/drawing/2016/5/10/chartex" xmlns:cx5="http://schemas.microsoft.com/office/drawing/2016/5/11/chartex" xmlns:cx6="http://schemas.microsoft.com/office/drawing/2016/5/12/chartex" xmlns:cx7="http://schemas.microsoft.com/office/drawing/2016/5/13/chartex" xmlns:cx8="http://schemas.microsoft.com/office/drawing/2016/5/14/chartex" xmlns:mc="http://schemas.openxmlformats.org/markup-compatibility/2006" xmlns:aink="http://schemas.microsoft.com/office/drawing/2016/ink" xmlns:am3d="http://schemas.microsoft.com/office/drawing/2017/model3d" xmlns:o="urn:schemas-microsoft-com:office:office" xmlns:r="http://schemas.openxmlformats.org/officeDocument/2006/relationships" xmlns:m="http://schemas.openxmlformats.org/officeDocument/2006/math" xmlns:v="urn:schemas-microsoft-com:vml" xmlns:wp14="http://schemas.microsoft.com/office/word/2010/wordprocessingDrawing" xmlns:wp="http://schemas.openxmlformats.org/drawingml/2006/wordprocessingDrawing" xmlns:w10="urn:schemas-microsoft-com:office:word" xmlns:w="http://schemas.openxmlformats.org/wordprocessingml/2006/main" xmlns:w14="http://schemas.microsoft.com/office/word/2010/wordml" xmlns:w15="http://schemas.microsoft.com/office/word/2012/wordml" xmlns:w16cid="http://schemas.microsoft.com/office/word/2016/wordml/cid" xmlns:w16se="http://schemas.microsoft.com/office/word/2015/wordml/symex" xmlns:wpg="http://schemas.microsoft.com/office/word/2010/wordprocessingGroup" xmlns:wpi="http://schemas.microsoft.com/office/word/2010/wordprocessingInk" xmlns:wne="http://schemas.microsoft.com/office/word/2006/wordml" xmlns:wps="http://schemas.microsoft.com/office/word/2010/wordprocessingShape" mc:Ignorable="w14 w15 w16se w16cid wp14">
   <w:p>
     <w:pPr>
       <w:pStyle w:val="Header"/>

</xml_diff>

<commit_message>
change template to have original and copy
</commit_message>
<xml_diff>
--- a/storage/app/default/documents/receipt.docx
+++ b/storage/app/default/documents/receipt.docx
@@ -37,6 +37,7 @@
                 <w:rFonts w:ascii="Browallia New" w:hAnsi="Browallia New" w:cs="Browallia New"/>
                 <w:b/>
                 <w:bCs/>
+                <w:noProof/>
                 <w:sz w:val="32"/>
                 <w:szCs w:val="32"/>
               </w:rPr>
@@ -46,6 +47,7 @@
                 <w:rFonts w:ascii="Browallia New" w:hAnsi="Browallia New" w:cs="Browallia New"/>
                 <w:b/>
                 <w:bCs/>
+                <w:noProof/>
                 <w:sz w:val="32"/>
                 <w:szCs w:val="32"/>
               </w:rPr>
@@ -69,6 +71,7 @@
                 <w:rFonts w:ascii="Browallia New" w:hAnsi="Browallia New" w:cs="Browallia New"/>
                 <w:b/>
                 <w:bCs/>
+                <w:noProof/>
                 <w:sz w:val="32"/>
                 <w:szCs w:val="32"/>
               </w:rPr>
@@ -78,6 +81,7 @@
                 <w:rFonts w:ascii="Browallia New" w:hAnsi="Browallia New" w:cs="Browallia New"/>
                 <w:b/>
                 <w:bCs/>
+                <w:noProof/>
                 <w:sz w:val="32"/>
                 <w:szCs w:val="32"/>
               </w:rPr>
@@ -101,6 +105,7 @@
                 <w:rFonts w:ascii="Browallia New" w:hAnsi="Browallia New" w:cs="Browallia New"/>
                 <w:b/>
                 <w:bCs/>
+                <w:noProof/>
                 <w:sz w:val="32"/>
                 <w:szCs w:val="32"/>
               </w:rPr>
@@ -110,6 +115,7 @@
                 <w:rFonts w:ascii="Browallia New" w:hAnsi="Browallia New" w:cs="Browallia New"/>
                 <w:b/>
                 <w:bCs/>
+                <w:noProof/>
                 <w:sz w:val="32"/>
                 <w:szCs w:val="32"/>
               </w:rPr>
@@ -132,6 +138,7 @@
               <w:spacing w:after="0" w:line="240" w:lineRule="auto"/>
               <w:rPr>
                 <w:rFonts w:ascii="Browallia New" w:hAnsi="Browallia New" w:cs="Browallia New"/>
+                <w:noProof/>
                 <w:sz w:val="14"/>
                 <w:szCs w:val="14"/>
               </w:rPr>
@@ -152,6 +159,7 @@
               <w:jc w:val="right"/>
               <w:rPr>
                 <w:rFonts w:ascii="Browallia New" w:hAnsi="Browallia New" w:cs="Browallia New"/>
+                <w:noProof/>
                 <w:sz w:val="14"/>
                 <w:szCs w:val="14"/>
               </w:rPr>
@@ -172,6 +180,7 @@
               <w:jc w:val="right"/>
               <w:rPr>
                 <w:rFonts w:ascii="Browallia New" w:hAnsi="Browallia New" w:cs="Browallia New"/>
+                <w:noProof/>
                 <w:sz w:val="14"/>
                 <w:szCs w:val="14"/>
               </w:rPr>
@@ -188,10 +197,14 @@
           <w:p>
             <w:pPr>
               <w:spacing w:after="0" w:line="240" w:lineRule="auto"/>
+              <w:rPr>
+                <w:noProof/>
+              </w:rPr>
             </w:pPr>
             <w:r>
               <w:rPr>
                 <w:rFonts w:ascii="Browallia New" w:hAnsi="Browallia New" w:cs="Browallia New"/>
+                <w:noProof/>
                 <w:sz w:val="28"/>
               </w:rPr>
               <w:t>[summaryInsurance.categoryInsurance; block=tbs:row; ope=mst$ProductCategoryInsurance]</w:t>
@@ -207,10 +220,14 @@
             <w:pPr>
               <w:spacing w:after="0" w:line="240" w:lineRule="auto"/>
               <w:jc w:val="right"/>
+              <w:rPr>
+                <w:noProof/>
+              </w:rPr>
             </w:pPr>
             <w:r>
               <w:rPr>
                 <w:rFonts w:ascii="Browallia New" w:hAnsi="Browallia New" w:cs="Browallia New"/>
+                <w:noProof/>
                 <w:sz w:val="28"/>
               </w:rPr>
               <w:t>[summaryInsurance.totalDiscount; ope=formatcurr]</w:t>
@@ -226,10 +243,14 @@
             <w:pPr>
               <w:spacing w:after="0" w:line="240" w:lineRule="auto"/>
               <w:jc w:val="right"/>
+              <w:rPr>
+                <w:noProof/>
+              </w:rPr>
             </w:pPr>
             <w:r>
               <w:rPr>
                 <w:rFonts w:ascii="Browallia New" w:hAnsi="Browallia New" w:cs="Browallia New"/>
+                <w:noProof/>
                 <w:sz w:val="28"/>
               </w:rPr>
               <w:t>[summaryInsurance.finalPrice; ope=formatcurr]</w:t>
@@ -251,6 +272,7 @@
               <w:spacing w:after="0" w:line="240" w:lineRule="auto"/>
               <w:rPr>
                 <w:rFonts w:ascii="Browallia New" w:hAnsi="Browallia New" w:cs="Browallia New"/>
+                <w:noProof/>
                 <w:sz w:val="14"/>
                 <w:szCs w:val="14"/>
               </w:rPr>
@@ -271,6 +293,7 @@
               <w:jc w:val="right"/>
               <w:rPr>
                 <w:rFonts w:ascii="Browallia New" w:hAnsi="Browallia New" w:cs="Browallia New"/>
+                <w:noProof/>
                 <w:sz w:val="14"/>
                 <w:szCs w:val="14"/>
               </w:rPr>
@@ -291,6 +314,7 @@
               <w:jc w:val="right"/>
               <w:rPr>
                 <w:rFonts w:ascii="Browallia New" w:hAnsi="Browallia New" w:cs="Browallia New"/>
+                <w:noProof/>
                 <w:sz w:val="14"/>
                 <w:szCs w:val="14"/>
               </w:rPr>
@@ -310,6 +334,9 @@
           <w:p>
             <w:pPr>
               <w:spacing w:after="0" w:line="240" w:lineRule="auto"/>
+              <w:rPr>
+                <w:noProof/>
+              </w:rPr>
             </w:pPr>
             <w:r>
               <w:rPr>
@@ -318,6 +345,7 @@
                 <w:bCs/>
                 <w:i/>
                 <w:iCs/>
+                <w:noProof/>
                 <w:sz w:val="28"/>
               </w:rPr>
               <w:t>จำนวนเงินรวม</w:t>
@@ -336,12 +364,16 @@
             <w:pPr>
               <w:spacing w:after="0" w:line="240" w:lineRule="auto"/>
               <w:jc w:val="right"/>
+              <w:rPr>
+                <w:noProof/>
+              </w:rPr>
             </w:pPr>
             <w:r>
               <w:rPr>
                 <w:rFonts w:ascii="Browallia New" w:hAnsi="Browallia New" w:cs="Browallia New"/>
                 <w:b/>
                 <w:bCs/>
+                <w:noProof/>
                 <w:sz w:val="28"/>
               </w:rPr>
               <w:t>[grandTotalDiscount; ope=formatcurr]</w:t>
@@ -360,12 +392,16 @@
             <w:pPr>
               <w:spacing w:after="0" w:line="240" w:lineRule="auto"/>
               <w:jc w:val="right"/>
+              <w:rPr>
+                <w:noProof/>
+              </w:rPr>
             </w:pPr>
             <w:r>
               <w:rPr>
                 <w:rFonts w:ascii="Browallia New" w:hAnsi="Browallia New" w:cs="Browallia New"/>
                 <w:b/>
                 <w:bCs/>
+                <w:noProof/>
                 <w:sz w:val="28"/>
               </w:rPr>
               <w:t>[grandFinalPrice; ope=formatcurr] บาท</w:t>
@@ -382,6 +418,9 @@
           <w:p>
             <w:pPr>
               <w:spacing w:after="0" w:line="240" w:lineRule="auto"/>
+              <w:rPr>
+                <w:noProof/>
+              </w:rPr>
             </w:pPr>
             <w:r>
               <w:rPr>
@@ -390,6 +429,7 @@
                 <w:bCs/>
                 <w:i/>
                 <w:iCs/>
+                <w:noProof/>
                 <w:sz w:val="28"/>
               </w:rPr>
               <w:t>ยอดชำระเงิน</w:t>
@@ -409,6 +449,7 @@
                 <w:rFonts w:ascii="Browallia New" w:hAnsi="Browallia New" w:cs="Browallia New"/>
                 <w:b/>
                 <w:bCs/>
+                <w:noProof/>
                 <w:sz w:val="28"/>
               </w:rPr>
             </w:pPr>
@@ -423,12 +464,16 @@
             <w:pPr>
               <w:spacing w:after="0" w:line="240" w:lineRule="auto"/>
               <w:jc w:val="right"/>
+              <w:rPr>
+                <w:noProof/>
+              </w:rPr>
             </w:pPr>
             <w:r>
               <w:rPr>
                 <w:rFonts w:ascii="Browallia New" w:hAnsi="Browallia New" w:cs="Browallia New"/>
                 <w:b/>
                 <w:bCs/>
+                <w:noProof/>
                 <w:sz w:val="28"/>
               </w:rPr>
               <w:t>[amountPaid; ope=formatcurr] บาท</w:t>
@@ -445,6 +490,9 @@
           <w:p>
             <w:pPr>
               <w:spacing w:after="0" w:line="240" w:lineRule="auto"/>
+              <w:rPr>
+                <w:noProof/>
+              </w:rPr>
             </w:pPr>
             <w:r>
               <w:rPr>
@@ -453,6 +501,7 @@
                 <w:bCs/>
                 <w:i/>
                 <w:iCs/>
+                <w:noProof/>
                 <w:sz w:val="28"/>
               </w:rPr>
               <w:t>ยอดคงเหลือค้างชำระ</w:t>
@@ -472,6 +521,7 @@
                 <w:rFonts w:ascii="Browallia New" w:hAnsi="Browallia New" w:cs="Browallia New"/>
                 <w:b/>
                 <w:bCs/>
+                <w:noProof/>
                 <w:sz w:val="28"/>
               </w:rPr>
             </w:pPr>
@@ -486,12 +536,16 @@
             <w:pPr>
               <w:spacing w:after="0" w:line="240" w:lineRule="auto"/>
               <w:jc w:val="right"/>
+              <w:rPr>
+                <w:noProof/>
+              </w:rPr>
             </w:pPr>
             <w:r>
               <w:rPr>
                 <w:rFonts w:ascii="Browallia New" w:hAnsi="Browallia New" w:cs="Browallia New"/>
                 <w:b/>
                 <w:bCs/>
+                <w:noProof/>
                 <w:sz w:val="28"/>
               </w:rPr>
               <w:t>[amountOutstanding; ope=formatcurr] บาท</w:t>
@@ -500,16 +554,581 @@
         </w:tc>
       </w:tr>
     </w:tbl>
-    <w:p/>
+    <w:p>
+      <w:pPr>
+        <w:sectPr>
+          <w:headerReference w:type="default" r:id="rId6"/>
+          <w:footerReference w:type="default" r:id="rId7"/>
+          <w:pgSz w:w="11906" w:h="16838"/>
+          <w:pgMar w:top="612" w:right="567" w:bottom="2614" w:left="567" w:header="556" w:footer="261" w:gutter="0"/>
+          <w:cols w:space="720"/>
+          <w:formProt w:val="0"/>
+          <w:docGrid w:linePitch="360" w:charSpace="4096"/>
+        </w:sectPr>
+      </w:pPr>
+    </w:p>
+    <w:tbl>
+      <w:tblPr>
+        <w:tblStyle w:val="TableGrid"/>
+        <w:tblW w:w="10790" w:type="dxa"/>
+        <w:tblBorders>
+          <w:top w:val="none" w:sz="0" w:space="0" w:color="auto"/>
+          <w:left w:val="none" w:sz="0" w:space="0" w:color="auto"/>
+          <w:bottom w:val="none" w:sz="0" w:space="0" w:color="auto"/>
+          <w:right w:val="none" w:sz="0" w:space="0" w:color="auto"/>
+          <w:insideH w:val="none" w:sz="0" w:space="0" w:color="auto"/>
+          <w:insideV w:val="none" w:sz="0" w:space="0" w:color="auto"/>
+        </w:tblBorders>
+        <w:tblLook w:val="0620" w:firstRow="1" w:lastRow="0" w:firstColumn="0" w:lastColumn="0" w:noHBand="1" w:noVBand="1"/>
+      </w:tblPr>
+      <w:tblGrid>
+        <w:gridCol w:w="5135"/>
+        <w:gridCol w:w="2980"/>
+        <w:gridCol w:w="2675"/>
+      </w:tblGrid>
+      <w:tr>
+        <w:tc>
+          <w:tcPr>
+            <w:tcW w:w="0" w:type="auto"/>
+            <w:tcBorders>
+              <w:bottom w:val="single" w:sz="4" w:space="0" w:color="auto"/>
+            </w:tcBorders>
+            <w:shd w:val="clear" w:color="auto" w:fill="auto"/>
+          </w:tcPr>
+          <w:p>
+            <w:pPr>
+              <w:spacing w:after="0" w:line="240" w:lineRule="auto"/>
+              <w:rPr>
+                <w:rFonts w:ascii="Browallia New" w:hAnsi="Browallia New" w:cs="Browallia New"/>
+                <w:b/>
+                <w:bCs/>
+                <w:noProof/>
+                <w:sz w:val="32"/>
+                <w:szCs w:val="32"/>
+              </w:rPr>
+            </w:pPr>
+            <w:r>
+              <w:rPr>
+                <w:rFonts w:ascii="Browallia New" w:hAnsi="Browallia New" w:cs="Browallia New"/>
+                <w:b/>
+                <w:bCs/>
+                <w:noProof/>
+                <w:sz w:val="32"/>
+                <w:szCs w:val="32"/>
+              </w:rPr>
+              <w:lastRenderedPageBreak/>
+              <w:t>รายการ</w:t>
+            </w:r>
+          </w:p>
+        </w:tc>
+        <w:tc>
+          <w:tcPr>
+            <w:tcW w:w="1701" w:type="dxa"/>
+            <w:tcBorders>
+              <w:bottom w:val="single" w:sz="4" w:space="0" w:color="auto"/>
+            </w:tcBorders>
+            <w:shd w:val="clear" w:color="auto" w:fill="auto"/>
+          </w:tcPr>
+          <w:p>
+            <w:pPr>
+              <w:spacing w:after="0" w:line="240" w:lineRule="auto"/>
+              <w:jc w:val="right"/>
+              <w:rPr>
+                <w:rFonts w:ascii="Browallia New" w:hAnsi="Browallia New" w:cs="Browallia New"/>
+                <w:b/>
+                <w:bCs/>
+                <w:noProof/>
+                <w:sz w:val="32"/>
+                <w:szCs w:val="32"/>
+              </w:rPr>
+            </w:pPr>
+            <w:r>
+              <w:rPr>
+                <w:rFonts w:ascii="Browallia New" w:hAnsi="Browallia New" w:cs="Browallia New"/>
+                <w:b/>
+                <w:bCs/>
+                <w:noProof/>
+                <w:sz w:val="32"/>
+                <w:szCs w:val="32"/>
+              </w:rPr>
+              <w:t>ส่วนลด</w:t>
+            </w:r>
+          </w:p>
+        </w:tc>
+        <w:tc>
+          <w:tcPr>
+            <w:tcW w:w="1701" w:type="dxa"/>
+            <w:tcBorders>
+              <w:bottom w:val="single" w:sz="4" w:space="0" w:color="auto"/>
+            </w:tcBorders>
+            <w:shd w:val="clear" w:color="auto" w:fill="auto"/>
+          </w:tcPr>
+          <w:p>
+            <w:pPr>
+              <w:spacing w:after="0" w:line="240" w:lineRule="auto"/>
+              <w:jc w:val="right"/>
+              <w:rPr>
+                <w:rFonts w:ascii="Browallia New" w:hAnsi="Browallia New" w:cs="Browallia New"/>
+                <w:b/>
+                <w:bCs/>
+                <w:noProof/>
+                <w:sz w:val="32"/>
+                <w:szCs w:val="32"/>
+              </w:rPr>
+            </w:pPr>
+            <w:r>
+              <w:rPr>
+                <w:rFonts w:ascii="Browallia New" w:hAnsi="Browallia New" w:cs="Browallia New"/>
+                <w:b/>
+                <w:bCs/>
+                <w:noProof/>
+                <w:sz w:val="32"/>
+                <w:szCs w:val="32"/>
+              </w:rPr>
+              <w:t>จำนวนเงิน</w:t>
+            </w:r>
+          </w:p>
+        </w:tc>
+      </w:tr>
+      <w:tr>
+        <w:tc>
+          <w:tcPr>
+            <w:tcW w:w="0" w:type="auto"/>
+            <w:tcBorders>
+              <w:top w:val="single" w:sz="4" w:space="0" w:color="auto"/>
+            </w:tcBorders>
+            <w:shd w:val="clear" w:color="auto" w:fill="auto"/>
+          </w:tcPr>
+          <w:p>
+            <w:pPr>
+              <w:spacing w:after="0" w:line="240" w:lineRule="auto"/>
+              <w:rPr>
+                <w:rFonts w:ascii="Browallia New" w:hAnsi="Browallia New" w:cs="Browallia New"/>
+                <w:noProof/>
+                <w:sz w:val="14"/>
+                <w:szCs w:val="14"/>
+              </w:rPr>
+            </w:pPr>
+          </w:p>
+        </w:tc>
+        <w:tc>
+          <w:tcPr>
+            <w:tcW w:w="1701" w:type="dxa"/>
+            <w:tcBorders>
+              <w:top w:val="single" w:sz="4" w:space="0" w:color="auto"/>
+            </w:tcBorders>
+            <w:shd w:val="clear" w:color="auto" w:fill="auto"/>
+          </w:tcPr>
+          <w:p>
+            <w:pPr>
+              <w:spacing w:after="0" w:line="240" w:lineRule="auto"/>
+              <w:jc w:val="right"/>
+              <w:rPr>
+                <w:rFonts w:ascii="Browallia New" w:hAnsi="Browallia New" w:cs="Browallia New"/>
+                <w:noProof/>
+                <w:sz w:val="14"/>
+                <w:szCs w:val="14"/>
+              </w:rPr>
+            </w:pPr>
+          </w:p>
+        </w:tc>
+        <w:tc>
+          <w:tcPr>
+            <w:tcW w:w="1701" w:type="dxa"/>
+            <w:tcBorders>
+              <w:top w:val="single" w:sz="4" w:space="0" w:color="auto"/>
+            </w:tcBorders>
+            <w:shd w:val="clear" w:color="auto" w:fill="auto"/>
+          </w:tcPr>
+          <w:p>
+            <w:pPr>
+              <w:spacing w:after="0" w:line="240" w:lineRule="auto"/>
+              <w:jc w:val="right"/>
+              <w:rPr>
+                <w:rFonts w:ascii="Browallia New" w:hAnsi="Browallia New" w:cs="Browallia New"/>
+                <w:noProof/>
+                <w:sz w:val="14"/>
+                <w:szCs w:val="14"/>
+              </w:rPr>
+            </w:pPr>
+          </w:p>
+        </w:tc>
+      </w:tr>
+      <w:tr>
+        <w:tc>
+          <w:tcPr>
+            <w:tcW w:w="0" w:type="auto"/>
+            <w:shd w:val="clear" w:color="auto" w:fill="auto"/>
+          </w:tcPr>
+          <w:p>
+            <w:pPr>
+              <w:spacing w:after="0" w:line="240" w:lineRule="auto"/>
+              <w:rPr>
+                <w:noProof/>
+              </w:rPr>
+            </w:pPr>
+            <w:r>
+              <w:rPr>
+                <w:rFonts w:ascii="Browallia New" w:hAnsi="Browallia New" w:cs="Browallia New"/>
+                <w:noProof/>
+                <w:sz w:val="28"/>
+              </w:rPr>
+              <w:t>[summaryInsurance.categoryInsurance; block=tbs:row; ope=mst$ProductCategoryInsurance]</w:t>
+            </w:r>
+          </w:p>
+        </w:tc>
+        <w:tc>
+          <w:tcPr>
+            <w:tcW w:w="1701" w:type="dxa"/>
+            <w:shd w:val="clear" w:color="auto" w:fill="auto"/>
+          </w:tcPr>
+          <w:p>
+            <w:pPr>
+              <w:spacing w:after="0" w:line="240" w:lineRule="auto"/>
+              <w:jc w:val="right"/>
+              <w:rPr>
+                <w:noProof/>
+              </w:rPr>
+            </w:pPr>
+            <w:r>
+              <w:rPr>
+                <w:rFonts w:ascii="Browallia New" w:hAnsi="Browallia New" w:cs="Browallia New"/>
+                <w:noProof/>
+                <w:sz w:val="28"/>
+              </w:rPr>
+              <w:t>[summaryInsurance.totalDiscount; ope=formatcurr]</w:t>
+            </w:r>
+          </w:p>
+        </w:tc>
+        <w:tc>
+          <w:tcPr>
+            <w:tcW w:w="1701" w:type="dxa"/>
+            <w:shd w:val="clear" w:color="auto" w:fill="auto"/>
+          </w:tcPr>
+          <w:p>
+            <w:pPr>
+              <w:spacing w:after="0" w:line="240" w:lineRule="auto"/>
+              <w:jc w:val="right"/>
+              <w:rPr>
+                <w:noProof/>
+              </w:rPr>
+            </w:pPr>
+            <w:r>
+              <w:rPr>
+                <w:rFonts w:ascii="Browallia New" w:hAnsi="Browallia New" w:cs="Browallia New"/>
+                <w:noProof/>
+                <w:sz w:val="28"/>
+              </w:rPr>
+              <w:t>[summaryInsurance.finalPrice; ope=formatcurr]</w:t>
+            </w:r>
+          </w:p>
+        </w:tc>
+      </w:tr>
+      <w:tr>
+        <w:tc>
+          <w:tcPr>
+            <w:tcW w:w="0" w:type="auto"/>
+            <w:tcBorders>
+              <w:bottom w:val="single" w:sz="4" w:space="0" w:color="auto"/>
+            </w:tcBorders>
+            <w:shd w:val="clear" w:color="auto" w:fill="auto"/>
+          </w:tcPr>
+          <w:p>
+            <w:pPr>
+              <w:spacing w:after="0" w:line="240" w:lineRule="auto"/>
+              <w:rPr>
+                <w:rFonts w:ascii="Browallia New" w:hAnsi="Browallia New" w:cs="Browallia New"/>
+                <w:noProof/>
+                <w:sz w:val="14"/>
+                <w:szCs w:val="14"/>
+              </w:rPr>
+            </w:pPr>
+          </w:p>
+        </w:tc>
+        <w:tc>
+          <w:tcPr>
+            <w:tcW w:w="1701" w:type="dxa"/>
+            <w:tcBorders>
+              <w:bottom w:val="single" w:sz="4" w:space="0" w:color="auto"/>
+            </w:tcBorders>
+            <w:shd w:val="clear" w:color="auto" w:fill="auto"/>
+          </w:tcPr>
+          <w:p>
+            <w:pPr>
+              <w:spacing w:after="0" w:line="240" w:lineRule="auto"/>
+              <w:jc w:val="right"/>
+              <w:rPr>
+                <w:rFonts w:ascii="Browallia New" w:hAnsi="Browallia New" w:cs="Browallia New"/>
+                <w:noProof/>
+                <w:sz w:val="14"/>
+                <w:szCs w:val="14"/>
+              </w:rPr>
+            </w:pPr>
+          </w:p>
+        </w:tc>
+        <w:tc>
+          <w:tcPr>
+            <w:tcW w:w="1701" w:type="dxa"/>
+            <w:tcBorders>
+              <w:bottom w:val="single" w:sz="4" w:space="0" w:color="auto"/>
+            </w:tcBorders>
+            <w:shd w:val="clear" w:color="auto" w:fill="auto"/>
+          </w:tcPr>
+          <w:p>
+            <w:pPr>
+              <w:spacing w:after="0" w:line="240" w:lineRule="auto"/>
+              <w:jc w:val="right"/>
+              <w:rPr>
+                <w:rFonts w:ascii="Browallia New" w:hAnsi="Browallia New" w:cs="Browallia New"/>
+                <w:noProof/>
+                <w:sz w:val="14"/>
+                <w:szCs w:val="14"/>
+              </w:rPr>
+            </w:pPr>
+          </w:p>
+        </w:tc>
+      </w:tr>
+      <w:tr>
+        <w:tc>
+          <w:tcPr>
+            <w:tcW w:w="0" w:type="auto"/>
+            <w:tcBorders>
+              <w:top w:val="single" w:sz="4" w:space="0" w:color="auto"/>
+            </w:tcBorders>
+            <w:shd w:val="clear" w:color="auto" w:fill="auto"/>
+          </w:tcPr>
+          <w:p>
+            <w:pPr>
+              <w:spacing w:after="0" w:line="240" w:lineRule="auto"/>
+              <w:rPr>
+                <w:noProof/>
+              </w:rPr>
+            </w:pPr>
+            <w:r>
+              <w:rPr>
+                <w:rFonts w:ascii="Browallia New" w:hAnsi="Browallia New" w:cs="Browallia New"/>
+                <w:b/>
+                <w:bCs/>
+                <w:i/>
+                <w:iCs/>
+                <w:noProof/>
+                <w:sz w:val="28"/>
+              </w:rPr>
+              <w:t>จำนวนเงินรวม</w:t>
+            </w:r>
+          </w:p>
+        </w:tc>
+        <w:tc>
+          <w:tcPr>
+            <w:tcW w:w="1701" w:type="dxa"/>
+            <w:tcBorders>
+              <w:top w:val="single" w:sz="4" w:space="0" w:color="auto"/>
+            </w:tcBorders>
+            <w:shd w:val="clear" w:color="auto" w:fill="auto"/>
+          </w:tcPr>
+          <w:p>
+            <w:pPr>
+              <w:spacing w:after="0" w:line="240" w:lineRule="auto"/>
+              <w:jc w:val="right"/>
+              <w:rPr>
+                <w:noProof/>
+              </w:rPr>
+            </w:pPr>
+            <w:r>
+              <w:rPr>
+                <w:rFonts w:ascii="Browallia New" w:hAnsi="Browallia New" w:cs="Browallia New"/>
+                <w:b/>
+                <w:bCs/>
+                <w:noProof/>
+                <w:sz w:val="28"/>
+              </w:rPr>
+              <w:t>[grandTotalDiscount; ope=formatcurr]</w:t>
+            </w:r>
+          </w:p>
+        </w:tc>
+        <w:tc>
+          <w:tcPr>
+            <w:tcW w:w="1701" w:type="dxa"/>
+            <w:tcBorders>
+              <w:top w:val="single" w:sz="4" w:space="0" w:color="auto"/>
+            </w:tcBorders>
+            <w:shd w:val="clear" w:color="auto" w:fill="auto"/>
+          </w:tcPr>
+          <w:p>
+            <w:pPr>
+              <w:spacing w:after="0" w:line="240" w:lineRule="auto"/>
+              <w:jc w:val="right"/>
+              <w:rPr>
+                <w:noProof/>
+              </w:rPr>
+            </w:pPr>
+            <w:r>
+              <w:rPr>
+                <w:rFonts w:ascii="Browallia New" w:hAnsi="Browallia New" w:cs="Browallia New"/>
+                <w:b/>
+                <w:bCs/>
+                <w:noProof/>
+                <w:sz w:val="28"/>
+              </w:rPr>
+              <w:t>[grandFinalPrice; ope=formatcurr] บาท</w:t>
+            </w:r>
+          </w:p>
+        </w:tc>
+      </w:tr>
+      <w:tr>
+        <w:tc>
+          <w:tcPr>
+            <w:tcW w:w="0" w:type="auto"/>
+            <w:shd w:val="clear" w:color="auto" w:fill="auto"/>
+          </w:tcPr>
+          <w:p>
+            <w:pPr>
+              <w:spacing w:after="0" w:line="240" w:lineRule="auto"/>
+              <w:rPr>
+                <w:noProof/>
+              </w:rPr>
+            </w:pPr>
+            <w:r>
+              <w:rPr>
+                <w:rFonts w:ascii="Browallia New" w:hAnsi="Browallia New" w:cs="Browallia New"/>
+                <w:b/>
+                <w:bCs/>
+                <w:i/>
+                <w:iCs/>
+                <w:noProof/>
+                <w:sz w:val="28"/>
+              </w:rPr>
+              <w:t>ยอดชำระเงิน</w:t>
+            </w:r>
+          </w:p>
+        </w:tc>
+        <w:tc>
+          <w:tcPr>
+            <w:tcW w:w="1701" w:type="dxa"/>
+            <w:shd w:val="clear" w:color="auto" w:fill="auto"/>
+          </w:tcPr>
+          <w:p>
+            <w:pPr>
+              <w:spacing w:after="0" w:line="240" w:lineRule="auto"/>
+              <w:jc w:val="right"/>
+              <w:rPr>
+                <w:rFonts w:ascii="Browallia New" w:hAnsi="Browallia New" w:cs="Browallia New"/>
+                <w:b/>
+                <w:bCs/>
+                <w:noProof/>
+                <w:sz w:val="28"/>
+              </w:rPr>
+            </w:pPr>
+          </w:p>
+        </w:tc>
+        <w:tc>
+          <w:tcPr>
+            <w:tcW w:w="1701" w:type="dxa"/>
+            <w:shd w:val="clear" w:color="auto" w:fill="auto"/>
+          </w:tcPr>
+          <w:p>
+            <w:pPr>
+              <w:spacing w:after="0" w:line="240" w:lineRule="auto"/>
+              <w:jc w:val="right"/>
+              <w:rPr>
+                <w:noProof/>
+              </w:rPr>
+            </w:pPr>
+            <w:r>
+              <w:rPr>
+                <w:rFonts w:ascii="Browallia New" w:hAnsi="Browallia New" w:cs="Browallia New"/>
+                <w:b/>
+                <w:bCs/>
+                <w:noProof/>
+                <w:sz w:val="28"/>
+              </w:rPr>
+              <w:t>[amountPaid; ope=formatcurr] บาท</w:t>
+            </w:r>
+          </w:p>
+        </w:tc>
+      </w:tr>
+      <w:tr>
+        <w:tc>
+          <w:tcPr>
+            <w:tcW w:w="0" w:type="auto"/>
+            <w:shd w:val="clear" w:color="auto" w:fill="auto"/>
+          </w:tcPr>
+          <w:p>
+            <w:pPr>
+              <w:spacing w:after="0" w:line="240" w:lineRule="auto"/>
+              <w:rPr>
+                <w:noProof/>
+              </w:rPr>
+            </w:pPr>
+            <w:r>
+              <w:rPr>
+                <w:rFonts w:ascii="Browallia New" w:hAnsi="Browallia New" w:cs="Browallia New"/>
+                <w:b/>
+                <w:bCs/>
+                <w:i/>
+                <w:iCs/>
+                <w:noProof/>
+                <w:sz w:val="28"/>
+              </w:rPr>
+              <w:t>ยอดคงเหลือค้างชำระ</w:t>
+            </w:r>
+          </w:p>
+        </w:tc>
+        <w:tc>
+          <w:tcPr>
+            <w:tcW w:w="1701" w:type="dxa"/>
+            <w:shd w:val="clear" w:color="auto" w:fill="auto"/>
+          </w:tcPr>
+          <w:p>
+            <w:pPr>
+              <w:spacing w:after="0" w:line="240" w:lineRule="auto"/>
+              <w:jc w:val="right"/>
+              <w:rPr>
+                <w:rFonts w:ascii="Browallia New" w:hAnsi="Browallia New" w:cs="Browallia New"/>
+                <w:b/>
+                <w:bCs/>
+                <w:noProof/>
+                <w:sz w:val="28"/>
+              </w:rPr>
+            </w:pPr>
+          </w:p>
+        </w:tc>
+        <w:tc>
+          <w:tcPr>
+            <w:tcW w:w="1701" w:type="dxa"/>
+            <w:shd w:val="clear" w:color="auto" w:fill="auto"/>
+          </w:tcPr>
+          <w:p>
+            <w:pPr>
+              <w:spacing w:after="0" w:line="240" w:lineRule="auto"/>
+              <w:jc w:val="right"/>
+              <w:rPr>
+                <w:noProof/>
+              </w:rPr>
+            </w:pPr>
+            <w:r>
+              <w:rPr>
+                <w:rFonts w:ascii="Browallia New" w:hAnsi="Browallia New" w:cs="Browallia New"/>
+                <w:b/>
+                <w:bCs/>
+                <w:noProof/>
+                <w:sz w:val="28"/>
+              </w:rPr>
+              <w:t>[amountOutstanding; ope=formatcurr] บาท</w:t>
+            </w:r>
+          </w:p>
+        </w:tc>
+      </w:tr>
+    </w:tbl>
+    <w:p>
+      <w:bookmarkStart w:id="0" w:name="_GoBack"/>
+      <w:bookmarkEnd w:id="0"/>
+    </w:p>
     <w:sectPr>
-      <w:headerReference w:type="even" r:id="rId6"/>
-      <w:headerReference w:type="default" r:id="rId7"/>
-      <w:footerReference w:type="even" r:id="rId8"/>
-      <w:footerReference w:type="default" r:id="rId9"/>
-      <w:headerReference w:type="first" r:id="rId10"/>
-      <w:footerReference w:type="first" r:id="rId11"/>
+      <w:headerReference w:type="default" r:id="rId8"/>
       <w:pgSz w:w="11906" w:h="16838"/>
       <w:pgMar w:top="612" w:right="567" w:bottom="2614" w:left="567" w:header="556" w:footer="261" w:gutter="0"/>
+      <w:pgNumType w:start="1"/>
       <w:cols w:space="720"/>
       <w:formProt w:val="0"/>
       <w:docGrid w:linePitch="360" w:charSpace="4096"/>
@@ -545,16 +1164,6 @@
 
 <file path=word/footer1.xml><?xml version="1.0" encoding="utf-8"?>
 <w:ftr xmlns:wpc="http://schemas.microsoft.com/office/word/2010/wordprocessingCanvas" xmlns:cx="http://schemas.microsoft.com/office/drawing/2014/chartex" xmlns:cx1="http://schemas.microsoft.com/office/drawing/2015/9/8/chartex" xmlns:cx2="http://schemas.microsoft.com/office/drawing/2015/10/21/chartex" xmlns:cx3="http://schemas.microsoft.com/office/drawing/2016/5/9/chartex" xmlns:cx4="http://schemas.microsoft.com/office/drawing/2016/5/10/chartex" xmlns:cx5="http://schemas.microsoft.com/office/drawing/2016/5/11/chartex" xmlns:cx6="http://schemas.microsoft.com/office/drawing/2016/5/12/chartex" xmlns:cx7="http://schemas.microsoft.com/office/drawing/2016/5/13/chartex" xmlns:cx8="http://schemas.microsoft.com/office/drawing/2016/5/14/chartex" xmlns:mc="http://schemas.openxmlformats.org/markup-compatibility/2006" xmlns:aink="http://schemas.microsoft.com/office/drawing/2016/ink" xmlns:am3d="http://schemas.microsoft.com/office/drawing/2017/model3d" xmlns:o="urn:schemas-microsoft-com:office:office" xmlns:r="http://schemas.openxmlformats.org/officeDocument/2006/relationships" xmlns:m="http://schemas.openxmlformats.org/officeDocument/2006/math" xmlns:v="urn:schemas-microsoft-com:vml" xmlns:wp14="http://schemas.microsoft.com/office/word/2010/wordprocessingDrawing" xmlns:wp="http://schemas.openxmlformats.org/drawingml/2006/wordprocessingDrawing" xmlns:w10="urn:schemas-microsoft-com:office:word" xmlns:w="http://schemas.openxmlformats.org/wordprocessingml/2006/main" xmlns:w14="http://schemas.microsoft.com/office/word/2010/wordml" xmlns:w15="http://schemas.microsoft.com/office/word/2012/wordml" xmlns:w16cid="http://schemas.microsoft.com/office/word/2016/wordml/cid" xmlns:w16se="http://schemas.microsoft.com/office/word/2015/wordml/symex" xmlns:wpg="http://schemas.microsoft.com/office/word/2010/wordprocessingGroup" xmlns:wpi="http://schemas.microsoft.com/office/word/2010/wordprocessingInk" xmlns:wne="http://schemas.microsoft.com/office/word/2006/wordml" xmlns:wps="http://schemas.microsoft.com/office/word/2010/wordprocessingShape" mc:Ignorable="w14 w15 w16se w16cid wp14">
-  <w:p>
-    <w:pPr>
-      <w:pStyle w:val="Footer"/>
-    </w:pPr>
-  </w:p>
-</w:ftr>
-</file>
-
-<file path=word/footer2.xml><?xml version="1.0" encoding="utf-8"?>
-<w:ftr xmlns:wpc="http://schemas.microsoft.com/office/word/2010/wordprocessingCanvas" xmlns:cx="http://schemas.microsoft.com/office/drawing/2014/chartex" xmlns:cx1="http://schemas.microsoft.com/office/drawing/2015/9/8/chartex" xmlns:cx2="http://schemas.microsoft.com/office/drawing/2015/10/21/chartex" xmlns:cx3="http://schemas.microsoft.com/office/drawing/2016/5/9/chartex" xmlns:cx4="http://schemas.microsoft.com/office/drawing/2016/5/10/chartex" xmlns:cx5="http://schemas.microsoft.com/office/drawing/2016/5/11/chartex" xmlns:cx6="http://schemas.microsoft.com/office/drawing/2016/5/12/chartex" xmlns:cx7="http://schemas.microsoft.com/office/drawing/2016/5/13/chartex" xmlns:cx8="http://schemas.microsoft.com/office/drawing/2016/5/14/chartex" xmlns:mc="http://schemas.openxmlformats.org/markup-compatibility/2006" xmlns:aink="http://schemas.microsoft.com/office/drawing/2016/ink" xmlns:am3d="http://schemas.microsoft.com/office/drawing/2017/model3d" xmlns:o="urn:schemas-microsoft-com:office:office" xmlns:r="http://schemas.openxmlformats.org/officeDocument/2006/relationships" xmlns:m="http://schemas.openxmlformats.org/officeDocument/2006/math" xmlns:v="urn:schemas-microsoft-com:vml" xmlns:wp14="http://schemas.microsoft.com/office/word/2010/wordprocessingDrawing" xmlns:wp="http://schemas.openxmlformats.org/drawingml/2006/wordprocessingDrawing" xmlns:w10="urn:schemas-microsoft-com:office:word" xmlns:w="http://schemas.openxmlformats.org/wordprocessingml/2006/main" xmlns:w14="http://schemas.microsoft.com/office/word/2010/wordml" xmlns:w15="http://schemas.microsoft.com/office/word/2012/wordml" xmlns:w16cid="http://schemas.microsoft.com/office/word/2016/wordml/cid" xmlns:w16se="http://schemas.microsoft.com/office/word/2015/wordml/symex" xmlns:wpg="http://schemas.microsoft.com/office/word/2010/wordprocessingGroup" xmlns:wpi="http://schemas.microsoft.com/office/word/2010/wordprocessingInk" xmlns:wne="http://schemas.microsoft.com/office/word/2006/wordml" xmlns:wps="http://schemas.microsoft.com/office/word/2010/wordprocessingShape" mc:Ignorable="w14 w15 w16se w16cid wp14">
   <w:tbl>
     <w:tblPr>
       <w:tblStyle w:val="TableGrid"/>
@@ -576,9 +1185,11 @@
           <w:pPr>
             <w:spacing w:after="0" w:line="240" w:lineRule="auto"/>
           </w:pPr>
+          <w:proofErr w:type="spellStart"/>
           <w:r>
             <w:t>ชำระเงินโดย</w:t>
           </w:r>
+          <w:proofErr w:type="spellEnd"/>
         </w:p>
       </w:tc>
       <w:tc>
@@ -591,7 +1202,15 @@
             <w:spacing w:after="0" w:line="240" w:lineRule="auto"/>
           </w:pPr>
           <w:r>
-            <w:t>[paymentMethod]</w:t>
+            <w:t>[</w:t>
+          </w:r>
+          <w:proofErr w:type="spellStart"/>
+          <w:r>
+            <w:t>paymentMethod</w:t>
+          </w:r>
+          <w:proofErr w:type="spellEnd"/>
+          <w:r>
+            <w:t>]</w:t>
           </w:r>
         </w:p>
       </w:tc>
@@ -618,9 +1237,11 @@
           <w:pPr>
             <w:spacing w:after="0" w:line="240" w:lineRule="auto"/>
           </w:pPr>
+          <w:proofErr w:type="spellStart"/>
           <w:r>
             <w:t>รายละเอียดการชำระ</w:t>
           </w:r>
+          <w:proofErr w:type="spellEnd"/>
         </w:p>
       </w:tc>
       <w:tc>
@@ -633,7 +1254,17 @@
             <w:spacing w:after="0" w:line="240" w:lineRule="auto"/>
           </w:pPr>
           <w:r>
-            <w:t>[paymentDetail;ifempty=-]</w:t>
+            <w:t>[</w:t>
+          </w:r>
+          <w:proofErr w:type="spellStart"/>
+          <w:proofErr w:type="gramStart"/>
+          <w:r>
+            <w:t>paymentDetail;ifempty</w:t>
+          </w:r>
+          <w:proofErr w:type="spellEnd"/>
+          <w:proofErr w:type="gramEnd"/>
+          <w:r>
+            <w:t>=-]</w:t>
           </w:r>
         </w:p>
       </w:tc>
@@ -660,9 +1291,11 @@
           <w:pPr>
             <w:spacing w:after="0" w:line="240" w:lineRule="auto"/>
           </w:pPr>
+          <w:proofErr w:type="spellStart"/>
           <w:r>
             <w:t>เลขที่บัญชี</w:t>
           </w:r>
+          <w:proofErr w:type="spellEnd"/>
         </w:p>
       </w:tc>
       <w:tc>
@@ -675,7 +1308,17 @@
             <w:spacing w:after="0" w:line="240" w:lineRule="auto"/>
           </w:pPr>
           <w:r>
-            <w:t>[paymentAccount;ifempty=-]</w:t>
+            <w:t>[</w:t>
+          </w:r>
+          <w:proofErr w:type="spellStart"/>
+          <w:proofErr w:type="gramStart"/>
+          <w:r>
+            <w:t>paymentAccount;ifempty</w:t>
+          </w:r>
+          <w:proofErr w:type="spellEnd"/>
+          <w:proofErr w:type="gramEnd"/>
+          <w:r>
+            <w:t>=-]</w:t>
           </w:r>
         </w:p>
       </w:tc>
@@ -690,8 +1333,13 @@
             <w:spacing w:after="0" w:line="240" w:lineRule="auto"/>
             <w:jc w:val="center"/>
           </w:pPr>
-          <w:r>
-            <w:t>เจ้าหน้าที่การเงิน (Cashier)</w:t>
+          <w:proofErr w:type="spellStart"/>
+          <w:r>
+            <w:t>เจ้าหน้าที่การเงิน</w:t>
+          </w:r>
+          <w:proofErr w:type="spellEnd"/>
+          <w:r>
+            <w:t xml:space="preserve"> (Cashier)</w:t>
           </w:r>
         </w:p>
       </w:tc>
@@ -729,7 +1377,6 @@
           <w:pPr>
             <w:pStyle w:val="Footer"/>
           </w:pPr>
-          <w:bookmarkStart w:id="0" w:name="_GoBack"/>
           <w:r>
             <w:rPr>
               <w:noProof/>
@@ -772,7 +1419,6 @@
               </wp:inline>
             </w:drawing>
           </w:r>
-          <w:bookmarkEnd w:id="0"/>
         </w:p>
       </w:tc>
       <w:tc>
@@ -794,13 +1440,31 @@
             </w:tabs>
             <w:spacing w:after="0" w:line="240" w:lineRule="auto"/>
           </w:pPr>
-          <w:r>
-            <w:rPr>
-              <w:rFonts w:ascii="Browallia New" w:hAnsi="Browallia New" w:cs="Browallia New"/>
-              <w:sz w:val="28"/>
-            </w:rPr>
-            <w:t>โรงพยาบาลแคนเซอร์อลิอันซ์ ศรีราชา</w:t>
-          </w:r>
+          <w:proofErr w:type="spellStart"/>
+          <w:r>
+            <w:rPr>
+              <w:rFonts w:ascii="Browallia New" w:hAnsi="Browallia New" w:cs="Browallia New"/>
+              <w:sz w:val="28"/>
+            </w:rPr>
+            <w:t>โรงพยาบาลแคนเซอร์อลิอันซ์</w:t>
+          </w:r>
+          <w:proofErr w:type="spellEnd"/>
+          <w:r>
+            <w:rPr>
+              <w:rFonts w:ascii="Browallia New" w:hAnsi="Browallia New" w:cs="Browallia New"/>
+              <w:sz w:val="28"/>
+            </w:rPr>
+            <w:t xml:space="preserve"> </w:t>
+          </w:r>
+          <w:proofErr w:type="spellStart"/>
+          <w:r>
+            <w:rPr>
+              <w:rFonts w:ascii="Browallia New" w:hAnsi="Browallia New" w:cs="Browallia New"/>
+              <w:sz w:val="28"/>
+            </w:rPr>
+            <w:t>ศรีราชา</w:t>
+          </w:r>
+          <w:proofErr w:type="spellEnd"/>
         </w:p>
         <w:p>
           <w:pPr>
@@ -873,39 +1537,228 @@
           <w:pPr>
             <w:pStyle w:val="Footer"/>
             <w:jc w:val="right"/>
-          </w:pPr>
-          <w:r>
-            <w:rPr>
-              <w:rFonts w:ascii="Browallia New" w:hAnsi="Browallia New" w:cs="Browallia New"/>
-            </w:rPr>
-            <w:t>พิมพ์โดย [print_user]</w:t>
+            <w:rPr>
+              <w:rFonts w:ascii="Browallia New" w:hAnsi="Browallia New" w:cs="Browallia New"/>
+              <w:sz w:val="24"/>
+              <w:szCs w:val="24"/>
+            </w:rPr>
+          </w:pPr>
+          <w:r>
+            <w:rPr>
+              <w:rFonts w:ascii="Browallia New" w:hAnsi="Browallia New" w:cs="Browallia New" w:hint="cs"/>
+              <w:sz w:val="24"/>
+              <w:szCs w:val="24"/>
+              <w:cs/>
+            </w:rPr>
+            <w:t xml:space="preserve">หน้าที่ </w:t>
+          </w:r>
+          <w:r>
+            <w:rPr>
+              <w:rFonts w:ascii="Browallia New" w:hAnsi="Browallia New" w:cs="Browallia New"/>
+              <w:sz w:val="24"/>
+              <w:szCs w:val="24"/>
+              <w:cs/>
+            </w:rPr>
+            <w:fldChar w:fldCharType="begin"/>
+          </w:r>
+          <w:r>
+            <w:rPr>
+              <w:rFonts w:ascii="Browallia New" w:hAnsi="Browallia New" w:cs="Browallia New"/>
+              <w:sz w:val="24"/>
+              <w:szCs w:val="24"/>
+              <w:cs/>
+            </w:rPr>
+            <w:instrText xml:space="preserve"> </w:instrText>
+          </w:r>
+          <w:r>
+            <w:rPr>
+              <w:rFonts w:ascii="Browallia New" w:hAnsi="Browallia New" w:cs="Browallia New" w:hint="cs"/>
+              <w:sz w:val="24"/>
+              <w:szCs w:val="24"/>
+            </w:rPr>
+            <w:instrText>PAGE   \* MERGEFORMAT</w:instrText>
+          </w:r>
+          <w:r>
+            <w:rPr>
+              <w:rFonts w:ascii="Browallia New" w:hAnsi="Browallia New" w:cs="Browallia New"/>
+              <w:sz w:val="24"/>
+              <w:szCs w:val="24"/>
+              <w:cs/>
+            </w:rPr>
+            <w:instrText xml:space="preserve"> </w:instrText>
+          </w:r>
+          <w:r>
+            <w:rPr>
+              <w:rFonts w:ascii="Browallia New" w:hAnsi="Browallia New" w:cs="Browallia New"/>
+              <w:sz w:val="24"/>
+              <w:szCs w:val="24"/>
+              <w:cs/>
+            </w:rPr>
+            <w:fldChar w:fldCharType="separate"/>
+          </w:r>
+          <w:r>
+            <w:rPr>
+              <w:rFonts w:ascii="Browallia New" w:hAnsi="Browallia New" w:cs="Browallia New"/>
+              <w:noProof/>
+              <w:sz w:val="24"/>
+              <w:szCs w:val="24"/>
+              <w:cs/>
+            </w:rPr>
+            <w:t>1</w:t>
+          </w:r>
+          <w:r>
+            <w:rPr>
+              <w:rFonts w:ascii="Browallia New" w:hAnsi="Browallia New" w:cs="Browallia New"/>
+              <w:sz w:val="24"/>
+              <w:szCs w:val="24"/>
+              <w:cs/>
+            </w:rPr>
+            <w:fldChar w:fldCharType="end"/>
+          </w:r>
+          <w:r>
+            <w:rPr>
+              <w:rFonts w:ascii="Browallia New" w:hAnsi="Browallia New" w:cs="Browallia New" w:hint="cs"/>
+              <w:sz w:val="24"/>
+              <w:szCs w:val="24"/>
+              <w:cs/>
+            </w:rPr>
+            <w:t xml:space="preserve"> </w:t>
+          </w:r>
+          <w:r>
+            <w:rPr>
+              <w:rFonts w:ascii="Browallia New" w:hAnsi="Browallia New" w:cs="Browallia New"/>
+              <w:sz w:val="24"/>
+              <w:szCs w:val="24"/>
+            </w:rPr>
+            <w:t xml:space="preserve">/ </w:t>
+          </w:r>
+          <w:r>
+            <w:rPr>
+              <w:rFonts w:ascii="Browallia New" w:hAnsi="Browallia New" w:cs="Browallia New"/>
+              <w:sz w:val="24"/>
+              <w:szCs w:val="24"/>
+            </w:rPr>
+            <w:fldChar w:fldCharType="begin"/>
+          </w:r>
+          <w:r>
+            <w:rPr>
+              <w:rFonts w:ascii="Browallia New" w:hAnsi="Browallia New" w:cs="Browallia New"/>
+              <w:sz w:val="24"/>
+              <w:szCs w:val="24"/>
+            </w:rPr>
+            <w:instrText xml:space="preserve"> SECTIONPAGES   \* MERGEFORMAT </w:instrText>
+          </w:r>
+          <w:r>
+            <w:rPr>
+              <w:rFonts w:ascii="Browallia New" w:hAnsi="Browallia New" w:cs="Browallia New"/>
+              <w:sz w:val="24"/>
+              <w:szCs w:val="24"/>
+            </w:rPr>
+            <w:fldChar w:fldCharType="separate"/>
+          </w:r>
+          <w:r>
+            <w:rPr>
+              <w:rFonts w:ascii="Browallia New" w:hAnsi="Browallia New" w:cs="Browallia New"/>
+              <w:noProof/>
+              <w:sz w:val="24"/>
+              <w:szCs w:val="24"/>
+            </w:rPr>
+            <w:t>1</w:t>
+          </w:r>
+          <w:r>
+            <w:rPr>
+              <w:rFonts w:ascii="Browallia New" w:hAnsi="Browallia New" w:cs="Browallia New"/>
+              <w:sz w:val="24"/>
+              <w:szCs w:val="24"/>
+            </w:rPr>
+            <w:fldChar w:fldCharType="end"/>
           </w:r>
         </w:p>
         <w:p>
           <w:pPr>
             <w:pStyle w:val="Footer"/>
             <w:jc w:val="right"/>
-          </w:pPr>
-          <w:r>
-            <w:rPr>
-              <w:rFonts w:ascii="Browallia New" w:hAnsi="Browallia New" w:cs="Browallia New"/>
-            </w:rPr>
-            <w:t>พิมพ์เมื่อ [print_date]</w:t>
+            <w:rPr>
+              <w:szCs w:val="22"/>
+            </w:rPr>
+          </w:pPr>
+          <w:proofErr w:type="spellStart"/>
+          <w:r>
+            <w:rPr>
+              <w:rFonts w:ascii="Browallia New" w:hAnsi="Browallia New" w:cs="Browallia New"/>
+              <w:szCs w:val="22"/>
+            </w:rPr>
+            <w:t>พิมพ์โดย</w:t>
+          </w:r>
+          <w:proofErr w:type="spellEnd"/>
+          <w:r>
+            <w:rPr>
+              <w:rFonts w:ascii="Browallia New" w:hAnsi="Browallia New" w:cs="Browallia New"/>
+              <w:szCs w:val="22"/>
+            </w:rPr>
+            <w:t xml:space="preserve"> [</w:t>
+          </w:r>
+          <w:proofErr w:type="spellStart"/>
+          <w:r>
+            <w:rPr>
+              <w:rFonts w:ascii="Browallia New" w:hAnsi="Browallia New" w:cs="Browallia New"/>
+              <w:szCs w:val="22"/>
+            </w:rPr>
+            <w:t>print_user</w:t>
+          </w:r>
+          <w:proofErr w:type="spellEnd"/>
+          <w:r>
+            <w:rPr>
+              <w:rFonts w:ascii="Browallia New" w:hAnsi="Browallia New" w:cs="Browallia New"/>
+              <w:szCs w:val="22"/>
+            </w:rPr>
+            <w:t>]</w:t>
+          </w:r>
+        </w:p>
+        <w:p>
+          <w:pPr>
+            <w:pStyle w:val="Footer"/>
+            <w:jc w:val="right"/>
+            <w:rPr>
+              <w:szCs w:val="22"/>
+            </w:rPr>
+          </w:pPr>
+          <w:proofErr w:type="spellStart"/>
+          <w:r>
+            <w:rPr>
+              <w:rFonts w:ascii="Browallia New" w:hAnsi="Browallia New" w:cs="Browallia New"/>
+              <w:szCs w:val="22"/>
+            </w:rPr>
+            <w:t>พิมพ์เมื่อ</w:t>
+          </w:r>
+          <w:proofErr w:type="spellEnd"/>
+          <w:r>
+            <w:rPr>
+              <w:rFonts w:ascii="Browallia New" w:hAnsi="Browallia New" w:cs="Browallia New"/>
+              <w:szCs w:val="22"/>
+            </w:rPr>
+            <w:t xml:space="preserve"> [</w:t>
+          </w:r>
+          <w:proofErr w:type="spellStart"/>
+          <w:r>
+            <w:rPr>
+              <w:rFonts w:ascii="Browallia New" w:hAnsi="Browallia New" w:cs="Browallia New"/>
+              <w:szCs w:val="22"/>
+            </w:rPr>
+            <w:t>print_date</w:t>
+          </w:r>
+          <w:proofErr w:type="spellEnd"/>
+          <w:r>
+            <w:rPr>
+              <w:rFonts w:ascii="Browallia New" w:hAnsi="Browallia New" w:cs="Browallia New"/>
+              <w:szCs w:val="22"/>
+            </w:rPr>
+            <w:t>]</w:t>
           </w:r>
         </w:p>
       </w:tc>
     </w:tr>
   </w:tbl>
-  <w:p>
-    <w:pPr>
-      <w:pStyle w:val="Footer"/>
-    </w:pPr>
-  </w:p>
-</w:ftr>
-</file>
-
-<file path=word/footer3.xml><?xml version="1.0" encoding="utf-8"?>
-<w:ftr xmlns:wpc="http://schemas.microsoft.com/office/word/2010/wordprocessingCanvas" xmlns:cx="http://schemas.microsoft.com/office/drawing/2014/chartex" xmlns:cx1="http://schemas.microsoft.com/office/drawing/2015/9/8/chartex" xmlns:cx2="http://schemas.microsoft.com/office/drawing/2015/10/21/chartex" xmlns:cx3="http://schemas.microsoft.com/office/drawing/2016/5/9/chartex" xmlns:cx4="http://schemas.microsoft.com/office/drawing/2016/5/10/chartex" xmlns:cx5="http://schemas.microsoft.com/office/drawing/2016/5/11/chartex" xmlns:cx6="http://schemas.microsoft.com/office/drawing/2016/5/12/chartex" xmlns:cx7="http://schemas.microsoft.com/office/drawing/2016/5/13/chartex" xmlns:cx8="http://schemas.microsoft.com/office/drawing/2016/5/14/chartex" xmlns:mc="http://schemas.openxmlformats.org/markup-compatibility/2006" xmlns:aink="http://schemas.microsoft.com/office/drawing/2016/ink" xmlns:am3d="http://schemas.microsoft.com/office/drawing/2017/model3d" xmlns:o="urn:schemas-microsoft-com:office:office" xmlns:r="http://schemas.openxmlformats.org/officeDocument/2006/relationships" xmlns:m="http://schemas.openxmlformats.org/officeDocument/2006/math" xmlns:v="urn:schemas-microsoft-com:vml" xmlns:wp14="http://schemas.microsoft.com/office/word/2010/wordprocessingDrawing" xmlns:wp="http://schemas.openxmlformats.org/drawingml/2006/wordprocessingDrawing" xmlns:w10="urn:schemas-microsoft-com:office:word" xmlns:w="http://schemas.openxmlformats.org/wordprocessingml/2006/main" xmlns:w14="http://schemas.microsoft.com/office/word/2010/wordml" xmlns:w15="http://schemas.microsoft.com/office/word/2012/wordml" xmlns:w16cid="http://schemas.microsoft.com/office/word/2016/wordml/cid" xmlns:w16se="http://schemas.microsoft.com/office/word/2015/wordml/symex" xmlns:wpg="http://schemas.microsoft.com/office/word/2010/wordprocessingGroup" xmlns:wpi="http://schemas.microsoft.com/office/word/2010/wordprocessingInk" xmlns:wne="http://schemas.microsoft.com/office/word/2006/wordml" xmlns:wps="http://schemas.microsoft.com/office/word/2010/wordprocessingShape" mc:Ignorable="w14 w15 w16se w16cid wp14">
   <w:p>
     <w:pPr>
       <w:pStyle w:val="Footer"/>
@@ -941,16 +1794,6 @@
 
 <file path=word/header1.xml><?xml version="1.0" encoding="utf-8"?>
 <w:hdr xmlns:wpc="http://schemas.microsoft.com/office/word/2010/wordprocessingCanvas" xmlns:cx="http://schemas.microsoft.com/office/drawing/2014/chartex" xmlns:cx1="http://schemas.microsoft.com/office/drawing/2015/9/8/chartex" xmlns:cx2="http://schemas.microsoft.com/office/drawing/2015/10/21/chartex" xmlns:cx3="http://schemas.microsoft.com/office/drawing/2016/5/9/chartex" xmlns:cx4="http://schemas.microsoft.com/office/drawing/2016/5/10/chartex" xmlns:cx5="http://schemas.microsoft.com/office/drawing/2016/5/11/chartex" xmlns:cx6="http://schemas.microsoft.com/office/drawing/2016/5/12/chartex" xmlns:cx7="http://schemas.microsoft.com/office/drawing/2016/5/13/chartex" xmlns:cx8="http://schemas.microsoft.com/office/drawing/2016/5/14/chartex" xmlns:mc="http://schemas.openxmlformats.org/markup-compatibility/2006" xmlns:aink="http://schemas.microsoft.com/office/drawing/2016/ink" xmlns:am3d="http://schemas.microsoft.com/office/drawing/2017/model3d" xmlns:o="urn:schemas-microsoft-com:office:office" xmlns:r="http://schemas.openxmlformats.org/officeDocument/2006/relationships" xmlns:m="http://schemas.openxmlformats.org/officeDocument/2006/math" xmlns:v="urn:schemas-microsoft-com:vml" xmlns:wp14="http://schemas.microsoft.com/office/word/2010/wordprocessingDrawing" xmlns:wp="http://schemas.openxmlformats.org/drawingml/2006/wordprocessingDrawing" xmlns:w10="urn:schemas-microsoft-com:office:word" xmlns:w="http://schemas.openxmlformats.org/wordprocessingml/2006/main" xmlns:w14="http://schemas.microsoft.com/office/word/2010/wordml" xmlns:w15="http://schemas.microsoft.com/office/word/2012/wordml" xmlns:w16cid="http://schemas.microsoft.com/office/word/2016/wordml/cid" xmlns:w16se="http://schemas.microsoft.com/office/word/2015/wordml/symex" xmlns:wpg="http://schemas.microsoft.com/office/word/2010/wordprocessingGroup" xmlns:wpi="http://schemas.microsoft.com/office/word/2010/wordprocessingInk" xmlns:wne="http://schemas.microsoft.com/office/word/2006/wordml" xmlns:wps="http://schemas.microsoft.com/office/word/2010/wordprocessingShape" mc:Ignorable="w14 w15 w16se w16cid wp14">
-  <w:p>
-    <w:pPr>
-      <w:pStyle w:val="Header"/>
-    </w:pPr>
-  </w:p>
-</w:hdr>
-</file>
-
-<file path=word/header2.xml><?xml version="1.0" encoding="utf-8"?>
-<w:hdr xmlns:wpc="http://schemas.microsoft.com/office/word/2010/wordprocessingCanvas" xmlns:cx="http://schemas.microsoft.com/office/drawing/2014/chartex" xmlns:cx1="http://schemas.microsoft.com/office/drawing/2015/9/8/chartex" xmlns:cx2="http://schemas.microsoft.com/office/drawing/2015/10/21/chartex" xmlns:cx3="http://schemas.microsoft.com/office/drawing/2016/5/9/chartex" xmlns:cx4="http://schemas.microsoft.com/office/drawing/2016/5/10/chartex" xmlns:cx5="http://schemas.microsoft.com/office/drawing/2016/5/11/chartex" xmlns:cx6="http://schemas.microsoft.com/office/drawing/2016/5/12/chartex" xmlns:cx7="http://schemas.microsoft.com/office/drawing/2016/5/13/chartex" xmlns:cx8="http://schemas.microsoft.com/office/drawing/2016/5/14/chartex" xmlns:mc="http://schemas.openxmlformats.org/markup-compatibility/2006" xmlns:aink="http://schemas.microsoft.com/office/drawing/2016/ink" xmlns:am3d="http://schemas.microsoft.com/office/drawing/2017/model3d" xmlns:o="urn:schemas-microsoft-com:office:office" xmlns:r="http://schemas.openxmlformats.org/officeDocument/2006/relationships" xmlns:m="http://schemas.openxmlformats.org/officeDocument/2006/math" xmlns:v="urn:schemas-microsoft-com:vml" xmlns:wp14="http://schemas.microsoft.com/office/word/2010/wordprocessingDrawing" xmlns:wp="http://schemas.openxmlformats.org/drawingml/2006/wordprocessingDrawing" xmlns:w10="urn:schemas-microsoft-com:office:word" xmlns:w="http://schemas.openxmlformats.org/wordprocessingml/2006/main" xmlns:w14="http://schemas.microsoft.com/office/word/2010/wordml" xmlns:w15="http://schemas.microsoft.com/office/word/2012/wordml" xmlns:w16cid="http://schemas.microsoft.com/office/word/2016/wordml/cid" xmlns:w16se="http://schemas.microsoft.com/office/word/2015/wordml/symex" xmlns:wpg="http://schemas.microsoft.com/office/word/2010/wordprocessingGroup" xmlns:wpi="http://schemas.microsoft.com/office/word/2010/wordprocessingInk" xmlns:wne="http://schemas.microsoft.com/office/word/2006/wordml" xmlns:wps="http://schemas.microsoft.com/office/word/2010/wordprocessingShape" mc:Ignorable="w14 w15 w16se w16cid wp14">
   <w:tbl>
     <w:tblPr>
       <w:tblStyle w:val="TableGrid"/>
@@ -969,7 +1812,7 @@
       </w:trPr>
       <w:tc>
         <w:tcPr>
-          <w:tcW w:w="3064" w:type="dxa"/>
+          <w:tcW w:w="3065" w:type="dxa"/>
           <w:vMerge w:val="restart"/>
           <w:tcBorders>
             <w:top w:val="nil"/>
@@ -1053,6 +1896,7 @@
               <w:szCs w:val="32"/>
             </w:rPr>
           </w:pPr>
+          <w:proofErr w:type="spellStart"/>
           <w:r>
             <w:rPr>
               <w:rFonts w:ascii="Browallia New" w:hAnsi="Browallia New" w:cs="Browallia New"/>
@@ -1061,8 +1905,31 @@
               <w:sz w:val="32"/>
               <w:szCs w:val="32"/>
             </w:rPr>
-            <w:t>โรงพยาบาลแคนเซอร์อลิอันซ์ ศรีราชา</w:t>
-          </w:r>
+            <w:t>โรงพยาบาลแคนเซอร์อลิอันซ์</w:t>
+          </w:r>
+          <w:proofErr w:type="spellEnd"/>
+          <w:r>
+            <w:rPr>
+              <w:rFonts w:ascii="Browallia New" w:hAnsi="Browallia New" w:cs="Browallia New"/>
+              <w:b/>
+              <w:bCs/>
+              <w:sz w:val="32"/>
+              <w:szCs w:val="32"/>
+            </w:rPr>
+            <w:t xml:space="preserve"> </w:t>
+          </w:r>
+          <w:proofErr w:type="spellStart"/>
+          <w:r>
+            <w:rPr>
+              <w:rFonts w:ascii="Browallia New" w:hAnsi="Browallia New" w:cs="Browallia New"/>
+              <w:b/>
+              <w:bCs/>
+              <w:sz w:val="32"/>
+              <w:szCs w:val="32"/>
+            </w:rPr>
+            <w:t>ศรีราชา</w:t>
+          </w:r>
+          <w:proofErr w:type="spellEnd"/>
         </w:p>
         <w:p>
           <w:pPr>
@@ -1079,25 +1946,198 @@
               <w:sz w:val="24"/>
               <w:szCs w:val="24"/>
             </w:rPr>
-            <w:t>529 ม.3 ต.หนองขาม อ.ศรีราชา ชลบุรี 20110 โทรศัพท์ 033-046-333</w:t>
-          </w:r>
-        </w:p>
-        <w:p>
-          <w:pPr>
-            <w:pStyle w:val="Header"/>
-            <w:rPr>
-              <w:rFonts w:ascii="Browallia New" w:hAnsi="Browallia New" w:cs="Browallia New"/>
-              <w:sz w:val="28"/>
-            </w:rPr>
-          </w:pPr>
+            <w:t xml:space="preserve">529 ม.3 </w:t>
+          </w:r>
+          <w:proofErr w:type="spellStart"/>
           <w:r>
             <w:rPr>
               <w:rFonts w:ascii="Browallia New" w:hAnsi="Browallia New" w:cs="Browallia New"/>
               <w:sz w:val="24"/>
               <w:szCs w:val="24"/>
             </w:rPr>
+            <w:t>ต.หนองขาม</w:t>
+          </w:r>
+          <w:proofErr w:type="spellEnd"/>
+          <w:r>
+            <w:rPr>
+              <w:rFonts w:ascii="Browallia New" w:hAnsi="Browallia New" w:cs="Browallia New"/>
+              <w:sz w:val="24"/>
+              <w:szCs w:val="24"/>
+            </w:rPr>
+            <w:t xml:space="preserve"> </w:t>
+          </w:r>
+          <w:proofErr w:type="spellStart"/>
+          <w:r>
+            <w:rPr>
+              <w:rFonts w:ascii="Browallia New" w:hAnsi="Browallia New" w:cs="Browallia New"/>
+              <w:sz w:val="24"/>
+              <w:szCs w:val="24"/>
+            </w:rPr>
+            <w:t>อ.ศรีราชา</w:t>
+          </w:r>
+          <w:proofErr w:type="spellEnd"/>
+          <w:r>
+            <w:rPr>
+              <w:rFonts w:ascii="Browallia New" w:hAnsi="Browallia New" w:cs="Browallia New"/>
+              <w:sz w:val="24"/>
+              <w:szCs w:val="24"/>
+            </w:rPr>
+            <w:t xml:space="preserve"> </w:t>
+          </w:r>
+          <w:proofErr w:type="spellStart"/>
+          <w:r>
+            <w:rPr>
+              <w:rFonts w:ascii="Browallia New" w:hAnsi="Browallia New" w:cs="Browallia New"/>
+              <w:sz w:val="24"/>
+              <w:szCs w:val="24"/>
+            </w:rPr>
+            <w:t>ชลบุรี</w:t>
+          </w:r>
+          <w:proofErr w:type="spellEnd"/>
+          <w:r>
+            <w:rPr>
+              <w:rFonts w:ascii="Browallia New" w:hAnsi="Browallia New" w:cs="Browallia New"/>
+              <w:sz w:val="24"/>
+              <w:szCs w:val="24"/>
+            </w:rPr>
+            <w:t xml:space="preserve"> 20110 </w:t>
+          </w:r>
+          <w:proofErr w:type="spellStart"/>
+          <w:r>
+            <w:rPr>
+              <w:rFonts w:ascii="Browallia New" w:hAnsi="Browallia New" w:cs="Browallia New"/>
+              <w:sz w:val="24"/>
+              <w:szCs w:val="24"/>
+            </w:rPr>
+            <w:t>โทรศัพท์</w:t>
+          </w:r>
+          <w:proofErr w:type="spellEnd"/>
+          <w:r>
+            <w:rPr>
+              <w:rFonts w:ascii="Browallia New" w:hAnsi="Browallia New" w:cs="Browallia New"/>
+              <w:sz w:val="24"/>
+              <w:szCs w:val="24"/>
+            </w:rPr>
+            <w:t xml:space="preserve"> 033-046-333</w:t>
+          </w:r>
+        </w:p>
+        <w:p>
+          <w:pPr>
+            <w:pStyle w:val="Header"/>
+            <w:rPr>
+              <w:rFonts w:ascii="Browallia New" w:hAnsi="Browallia New" w:cs="Browallia New"/>
+              <w:sz w:val="28"/>
+            </w:rPr>
+          </w:pPr>
+          <w:proofErr w:type="spellStart"/>
+          <w:r>
+            <w:rPr>
+              <w:rFonts w:ascii="Browallia New" w:hAnsi="Browallia New" w:cs="Browallia New"/>
+              <w:sz w:val="24"/>
+              <w:szCs w:val="24"/>
+            </w:rPr>
             <w:t>เลขประจำตัวผู้เสียภาษี</w:t>
           </w:r>
+          <w:proofErr w:type="spellEnd"/>
+        </w:p>
+      </w:tc>
+      <w:tc>
+        <w:tcPr>
+          <w:tcW w:w="2433" w:type="dxa"/>
+          <w:gridSpan w:val="2"/>
+          <w:tcBorders>
+            <w:top w:val="nil"/>
+            <w:left w:val="nil"/>
+            <w:bottom w:val="nil"/>
+            <w:right w:val="nil"/>
+          </w:tcBorders>
+          <w:shd w:val="clear" w:color="auto" w:fill="auto"/>
+          <w:vAlign w:val="center"/>
+        </w:tcPr>
+        <w:p>
+          <w:pPr>
+            <w:pStyle w:val="Header"/>
+            <w:jc w:val="center"/>
+            <w:rPr>
+              <w:rFonts w:ascii="Browallia New" w:hAnsi="Browallia New" w:cs="Browallia New"/>
+              <w:b/>
+              <w:bCs/>
+              <w:sz w:val="40"/>
+              <w:szCs w:val="40"/>
+            </w:rPr>
+          </w:pPr>
+          <w:r>
+            <w:rPr>
+              <w:rFonts w:ascii="Browallia New" w:hAnsi="Browallia New" w:cs="Browallia New" w:hint="cs"/>
+              <w:b/>
+              <w:bCs/>
+              <w:sz w:val="36"/>
+              <w:szCs w:val="36"/>
+              <w:cs/>
+            </w:rPr>
+            <w:t>ต้นฉบับ</w:t>
+          </w:r>
+          <w:r>
+            <w:rPr>
+              <w:rFonts w:ascii="Browallia New" w:hAnsi="Browallia New" w:cs="Browallia New"/>
+              <w:b/>
+              <w:bCs/>
+              <w:sz w:val="36"/>
+              <w:szCs w:val="36"/>
+            </w:rPr>
+            <w:t xml:space="preserve"> / Original</w:t>
+          </w:r>
+        </w:p>
+      </w:tc>
+    </w:tr>
+    <w:tr>
+      <w:trPr>
+        <w:trHeight w:val="522"/>
+      </w:trPr>
+      <w:tc>
+        <w:tcPr>
+          <w:tcW w:w="3065" w:type="dxa"/>
+          <w:vMerge/>
+          <w:tcBorders>
+            <w:top w:val="nil"/>
+            <w:left w:val="nil"/>
+            <w:bottom w:val="nil"/>
+            <w:right w:val="nil"/>
+          </w:tcBorders>
+          <w:shd w:val="clear" w:color="auto" w:fill="auto"/>
+        </w:tcPr>
+        <w:p>
+          <w:pPr>
+            <w:pStyle w:val="Header"/>
+            <w:rPr>
+              <w:rFonts w:ascii="Browallia New" w:hAnsi="Browallia New" w:cs="Browallia New"/>
+            </w:rPr>
+          </w:pPr>
+        </w:p>
+      </w:tc>
+      <w:tc>
+        <w:tcPr>
+          <w:tcW w:w="5292" w:type="dxa"/>
+          <w:vMerge/>
+          <w:tcBorders>
+            <w:top w:val="nil"/>
+            <w:left w:val="nil"/>
+            <w:bottom w:val="nil"/>
+            <w:right w:val="nil"/>
+          </w:tcBorders>
+          <w:shd w:val="clear" w:color="auto" w:fill="auto"/>
+        </w:tcPr>
+        <w:p>
+          <w:pPr>
+            <w:pStyle w:val="Header"/>
+            <w:rPr>
+              <w:rFonts w:ascii="Browallia New" w:hAnsi="Browallia New" w:cs="Browallia New"/>
+              <w:b/>
+              <w:bCs/>
+              <w:sz w:val="32"/>
+              <w:szCs w:val="32"/>
+            </w:rPr>
+          </w:pPr>
         </w:p>
       </w:tc>
       <w:tc>
@@ -1119,12 +2159,14 @@
               <w:rFonts w:ascii="Browallia New" w:hAnsi="Browallia New" w:cs="Browallia New"/>
             </w:rPr>
           </w:pPr>
-          <w:r>
-            <w:rPr>
-              <w:rFonts w:ascii="Browallia New" w:hAnsi="Browallia New" w:cs="Browallia New"/>
-            </w:rPr>
-            <w:t>หน้าที่</w:t>
-          </w:r>
+          <w:proofErr w:type="spellStart"/>
+          <w:r>
+            <w:rPr>
+              <w:rFonts w:ascii="Browallia New" w:hAnsi="Browallia New" w:cs="Browallia New"/>
+            </w:rPr>
+            <w:t>เลขที่</w:t>
+          </w:r>
+          <w:proofErr w:type="spellEnd"/>
         </w:p>
       </w:tc>
       <w:tc>
@@ -1142,84 +2184,33 @@
         <w:p>
           <w:pPr>
             <w:pStyle w:val="Header"/>
-            <w:jc w:val="center"/>
-          </w:pPr>
-          <w:r>
-            <w:rPr>
-              <w:rFonts w:ascii="Browallia New" w:hAnsi="Browallia New" w:cs="Browallia New"/>
-              <w:sz w:val="28"/>
-            </w:rPr>
-            <w:fldChar w:fldCharType="begin"/>
-          </w:r>
-          <w:r>
-            <w:rPr>
-              <w:rFonts w:ascii="Browallia New" w:hAnsi="Browallia New" w:cs="Browallia New"/>
-              <w:sz w:val="28"/>
-            </w:rPr>
-            <w:instrText>PAGE</w:instrText>
-          </w:r>
-          <w:r>
-            <w:rPr>
-              <w:rFonts w:ascii="Browallia New" w:hAnsi="Browallia New" w:cs="Browallia New"/>
-              <w:sz w:val="28"/>
-            </w:rPr>
-            <w:fldChar w:fldCharType="separate"/>
-          </w:r>
-          <w:r>
-            <w:rPr>
-              <w:rFonts w:ascii="Browallia New" w:hAnsi="Browallia New" w:cs="Browallia New"/>
-              <w:sz w:val="28"/>
-            </w:rPr>
-            <w:t>1</w:t>
-          </w:r>
-          <w:r>
-            <w:rPr>
-              <w:rFonts w:ascii="Browallia New" w:hAnsi="Browallia New" w:cs="Browallia New"/>
-              <w:sz w:val="28"/>
-            </w:rPr>
-            <w:fldChar w:fldCharType="end"/>
-          </w:r>
-          <w:r>
-            <w:rPr>
-              <w:rFonts w:ascii="Browallia New" w:hAnsi="Browallia New" w:cs="Browallia New"/>
-              <w:sz w:val="28"/>
-            </w:rPr>
-            <w:t xml:space="preserve"> / </w:t>
-          </w:r>
-          <w:r>
-            <w:rPr>
-              <w:rFonts w:ascii="Browallia New" w:hAnsi="Browallia New" w:cs="Browallia New"/>
-              <w:sz w:val="28"/>
-            </w:rPr>
-            <w:fldChar w:fldCharType="begin"/>
-          </w:r>
-          <w:r>
-            <w:rPr>
-              <w:rFonts w:ascii="Browallia New" w:hAnsi="Browallia New" w:cs="Browallia New"/>
-              <w:sz w:val="28"/>
-            </w:rPr>
-            <w:instrText>NUMPAGES</w:instrText>
-          </w:r>
-          <w:r>
-            <w:rPr>
-              <w:rFonts w:ascii="Browallia New" w:hAnsi="Browallia New" w:cs="Browallia New"/>
-              <w:sz w:val="28"/>
-            </w:rPr>
-            <w:fldChar w:fldCharType="separate"/>
-          </w:r>
-          <w:r>
-            <w:rPr>
-              <w:rFonts w:ascii="Browallia New" w:hAnsi="Browallia New" w:cs="Browallia New"/>
-              <w:sz w:val="28"/>
-            </w:rPr>
-            <w:t>1</w:t>
-          </w:r>
-          <w:r>
-            <w:rPr>
-              <w:rFonts w:ascii="Browallia New" w:hAnsi="Browallia New" w:cs="Browallia New"/>
-              <w:sz w:val="28"/>
-            </w:rPr>
-            <w:fldChar w:fldCharType="end"/>
+            <w:rPr>
+              <w:rFonts w:ascii="Browallia New" w:hAnsi="Browallia New" w:cs="Browallia New"/>
+              <w:sz w:val="28"/>
+            </w:rPr>
+          </w:pPr>
+          <w:r>
+            <w:rPr>
+              <w:rFonts w:ascii="Browallia New" w:hAnsi="Browallia New" w:cs="Browallia New"/>
+              <w:sz w:val="28"/>
+            </w:rPr>
+            <w:t>[</w:t>
+          </w:r>
+          <w:proofErr w:type="spellStart"/>
+          <w:r>
+            <w:rPr>
+              <w:rFonts w:ascii="Browallia New" w:hAnsi="Browallia New" w:cs="Browallia New"/>
+              <w:sz w:val="28"/>
+            </w:rPr>
+            <w:t>referenceId</w:t>
+          </w:r>
+          <w:proofErr w:type="spellEnd"/>
+          <w:r>
+            <w:rPr>
+              <w:rFonts w:ascii="Browallia New" w:hAnsi="Browallia New" w:cs="Browallia New"/>
+              <w:sz w:val="28"/>
+            </w:rPr>
+            <w:t>]</w:t>
           </w:r>
         </w:p>
       </w:tc>
@@ -1230,7 +2221,7 @@
       </w:trPr>
       <w:tc>
         <w:tcPr>
-          <w:tcW w:w="3064" w:type="dxa"/>
+          <w:tcW w:w="3065" w:type="dxa"/>
           <w:vMerge/>
           <w:tcBorders>
             <w:top w:val="nil"/>
@@ -1252,7 +2243,6 @@
       <w:tc>
         <w:tcPr>
           <w:tcW w:w="5292" w:type="dxa"/>
-          <w:vMerge/>
           <w:tcBorders>
             <w:top w:val="nil"/>
             <w:left w:val="nil"/>
@@ -1264,14 +2254,33 @@
         <w:p>
           <w:pPr>
             <w:pStyle w:val="Header"/>
+            <w:jc w:val="center"/>
+            <w:rPr>
+              <w:rFonts w:ascii="Browallia New" w:hAnsi="Browallia New" w:cs="Browallia New"/>
+            </w:rPr>
+          </w:pPr>
+          <w:proofErr w:type="spellStart"/>
+          <w:r>
             <w:rPr>
               <w:rFonts w:ascii="Browallia New" w:hAnsi="Browallia New" w:cs="Browallia New"/>
               <w:b/>
               <w:bCs/>
-              <w:sz w:val="32"/>
-              <w:szCs w:val="32"/>
-            </w:rPr>
-          </w:pPr>
+              <w:sz w:val="40"/>
+              <w:szCs w:val="40"/>
+            </w:rPr>
+            <w:t>ใบเสร็จรับเงิน</w:t>
+          </w:r>
+          <w:proofErr w:type="spellEnd"/>
+          <w:r>
+            <w:rPr>
+              <w:rFonts w:ascii="Browallia New" w:hAnsi="Browallia New" w:cs="Browallia New"/>
+              <w:b/>
+              <w:bCs/>
+              <w:sz w:val="40"/>
+              <w:szCs w:val="40"/>
+            </w:rPr>
+            <w:t xml:space="preserve"> / Receipt</w:t>
+          </w:r>
         </w:p>
       </w:tc>
       <w:tc>
@@ -1293,12 +2302,14 @@
               <w:rFonts w:ascii="Browallia New" w:hAnsi="Browallia New" w:cs="Browallia New"/>
             </w:rPr>
           </w:pPr>
-          <w:r>
-            <w:rPr>
-              <w:rFonts w:ascii="Browallia New" w:hAnsi="Browallia New" w:cs="Browallia New"/>
-            </w:rPr>
-            <w:t>เลขที่</w:t>
-          </w:r>
+          <w:proofErr w:type="spellStart"/>
+          <w:r>
+            <w:rPr>
+              <w:rFonts w:ascii="Browallia New" w:hAnsi="Browallia New" w:cs="Browallia New"/>
+            </w:rPr>
+            <w:t>วันที่</w:t>
+          </w:r>
+          <w:proofErr w:type="spellEnd"/>
         </w:p>
       </w:tc>
       <w:tc>
@@ -1326,120 +2337,55 @@
               <w:rFonts w:ascii="Browallia New" w:hAnsi="Browallia New" w:cs="Browallia New"/>
               <w:sz w:val="28"/>
             </w:rPr>
-            <w:t>[referenceId]</w:t>
-          </w:r>
-        </w:p>
-      </w:tc>
-    </w:tr>
-    <w:tr>
-      <w:trPr>
-        <w:trHeight w:val="522"/>
-      </w:trPr>
-      <w:tc>
-        <w:tcPr>
-          <w:tcW w:w="3064" w:type="dxa"/>
-          <w:vMerge/>
-          <w:tcBorders>
-            <w:top w:val="nil"/>
-            <w:left w:val="nil"/>
-            <w:bottom w:val="nil"/>
-            <w:right w:val="nil"/>
-          </w:tcBorders>
-          <w:shd w:val="clear" w:color="auto" w:fill="auto"/>
-        </w:tcPr>
-        <w:p>
-          <w:pPr>
-            <w:pStyle w:val="Header"/>
-            <w:rPr>
-              <w:rFonts w:ascii="Browallia New" w:hAnsi="Browallia New" w:cs="Browallia New"/>
-            </w:rPr>
-          </w:pPr>
-        </w:p>
-      </w:tc>
-      <w:tc>
-        <w:tcPr>
-          <w:tcW w:w="5292" w:type="dxa"/>
-          <w:tcBorders>
-            <w:top w:val="nil"/>
-            <w:left w:val="nil"/>
-            <w:bottom w:val="nil"/>
-            <w:right w:val="nil"/>
-          </w:tcBorders>
-          <w:shd w:val="clear" w:color="auto" w:fill="auto"/>
-        </w:tcPr>
-        <w:p>
-          <w:pPr>
-            <w:pStyle w:val="Header"/>
-            <w:jc w:val="center"/>
-            <w:rPr>
-              <w:rFonts w:ascii="Browallia New" w:hAnsi="Browallia New" w:cs="Browallia New"/>
-            </w:rPr>
-          </w:pPr>
-          <w:r>
-            <w:rPr>
-              <w:rFonts w:ascii="Browallia New" w:hAnsi="Browallia New" w:cs="Browallia New"/>
-              <w:b/>
-              <w:bCs/>
-              <w:sz w:val="40"/>
-              <w:szCs w:val="40"/>
-            </w:rPr>
-            <w:t>ใบเสร็จรับเงิน / Receipt</w:t>
-          </w:r>
-        </w:p>
-      </w:tc>
-      <w:tc>
-        <w:tcPr>
-          <w:tcW w:w="708" w:type="dxa"/>
-          <w:tcBorders>
-            <w:top w:val="nil"/>
-            <w:left w:val="nil"/>
-            <w:bottom w:val="nil"/>
-            <w:right w:val="nil"/>
-          </w:tcBorders>
-          <w:shd w:val="clear" w:color="auto" w:fill="auto"/>
-          <w:vAlign w:val="center"/>
-        </w:tcPr>
-        <w:p>
-          <w:pPr>
-            <w:pStyle w:val="Header"/>
-            <w:rPr>
-              <w:rFonts w:ascii="Browallia New" w:hAnsi="Browallia New" w:cs="Browallia New"/>
-            </w:rPr>
-          </w:pPr>
-          <w:r>
-            <w:rPr>
-              <w:rFonts w:ascii="Browallia New" w:hAnsi="Browallia New" w:cs="Browallia New"/>
-            </w:rPr>
-            <w:t>วันที่</w:t>
-          </w:r>
-        </w:p>
-      </w:tc>
-      <w:tc>
-        <w:tcPr>
-          <w:tcW w:w="1725" w:type="dxa"/>
-          <w:tcBorders>
-            <w:top w:val="nil"/>
-            <w:left w:val="nil"/>
-            <w:bottom w:val="nil"/>
-            <w:right w:val="nil"/>
-          </w:tcBorders>
-          <w:shd w:val="clear" w:color="auto" w:fill="auto"/>
-          <w:vAlign w:val="center"/>
-        </w:tcPr>
-        <w:p>
-          <w:pPr>
-            <w:pStyle w:val="Header"/>
-            <w:rPr>
-              <w:rFonts w:ascii="Browallia New" w:hAnsi="Browallia New" w:cs="Browallia New"/>
-              <w:sz w:val="28"/>
-            </w:rPr>
-          </w:pPr>
-          <w:r>
-            <w:rPr>
-              <w:rFonts w:ascii="Browallia New" w:hAnsi="Browallia New" w:cs="Browallia New"/>
-              <w:sz w:val="28"/>
-            </w:rPr>
-            <w:t>[receiptDate; ope=formatdate]</w:t>
+            <w:t>[</w:t>
+          </w:r>
+          <w:proofErr w:type="spellStart"/>
+          <w:r>
+            <w:rPr>
+              <w:rFonts w:ascii="Browallia New" w:hAnsi="Browallia New" w:cs="Browallia New"/>
+              <w:sz w:val="28"/>
+            </w:rPr>
+            <w:t>receiptDate</w:t>
+          </w:r>
+          <w:proofErr w:type="spellEnd"/>
+          <w:r>
+            <w:rPr>
+              <w:rFonts w:ascii="Browallia New" w:hAnsi="Browallia New" w:cs="Browallia New"/>
+              <w:sz w:val="28"/>
+            </w:rPr>
+            <w:t xml:space="preserve">; </w:t>
+          </w:r>
+          <w:proofErr w:type="spellStart"/>
+          <w:r>
+            <w:rPr>
+              <w:rFonts w:ascii="Browallia New" w:hAnsi="Browallia New" w:cs="Browallia New"/>
+              <w:sz w:val="28"/>
+            </w:rPr>
+            <w:t>ope</w:t>
+          </w:r>
+          <w:proofErr w:type="spellEnd"/>
+          <w:r>
+            <w:rPr>
+              <w:rFonts w:ascii="Browallia New" w:hAnsi="Browallia New" w:cs="Browallia New"/>
+              <w:sz w:val="28"/>
+            </w:rPr>
+            <w:t>=</w:t>
+          </w:r>
+          <w:proofErr w:type="spellStart"/>
+          <w:r>
+            <w:rPr>
+              <w:rFonts w:ascii="Browallia New" w:hAnsi="Browallia New" w:cs="Browallia New"/>
+              <w:sz w:val="28"/>
+            </w:rPr>
+            <w:t>formatdate</w:t>
+          </w:r>
+          <w:proofErr w:type="spellEnd"/>
+          <w:r>
+            <w:rPr>
+              <w:rFonts w:ascii="Browallia New" w:hAnsi="Browallia New" w:cs="Browallia New"/>
+              <w:sz w:val="28"/>
+            </w:rPr>
+            <w:t>]</w:t>
           </w:r>
         </w:p>
       </w:tc>
@@ -1492,6 +2438,7 @@
               <w:sz w:val="28"/>
             </w:rPr>
           </w:pPr>
+          <w:proofErr w:type="spellStart"/>
           <w:r>
             <w:rPr>
               <w:rFonts w:ascii="Browallia New" w:hAnsi="Browallia New" w:cs="Browallia New"/>
@@ -1501,6 +2448,7 @@
             </w:rPr>
             <w:t>เลขที่ประจำตัวผู้ป่วย</w:t>
           </w:r>
+          <w:proofErr w:type="spellEnd"/>
         </w:p>
       </w:tc>
       <w:tc>
@@ -1554,6 +2502,7 @@
               <w:sz w:val="28"/>
             </w:rPr>
           </w:pPr>
+          <w:proofErr w:type="spellStart"/>
           <w:r>
             <w:rPr>
               <w:rFonts w:ascii="Browallia New" w:hAnsi="Browallia New" w:cs="Browallia New"/>
@@ -1561,8 +2510,29 @@
               <w:bCs/>
               <w:sz w:val="28"/>
             </w:rPr>
-            <w:t>ชื่อ - นามสกุล</w:t>
-          </w:r>
+            <w:t>ชื่อ</w:t>
+          </w:r>
+          <w:proofErr w:type="spellEnd"/>
+          <w:r>
+            <w:rPr>
+              <w:rFonts w:ascii="Browallia New" w:hAnsi="Browallia New" w:cs="Browallia New"/>
+              <w:b/>
+              <w:bCs/>
+              <w:sz w:val="28"/>
+            </w:rPr>
+            <w:t xml:space="preserve"> - </w:t>
+          </w:r>
+          <w:proofErr w:type="spellStart"/>
+          <w:r>
+            <w:rPr>
+              <w:rFonts w:ascii="Browallia New" w:hAnsi="Browallia New" w:cs="Browallia New"/>
+              <w:b/>
+              <w:bCs/>
+              <w:sz w:val="28"/>
+            </w:rPr>
+            <w:t>นามสกุล</w:t>
+          </w:r>
+          <w:proofErr w:type="spellEnd"/>
         </w:p>
       </w:tc>
       <w:tc>
@@ -1590,7 +2560,48 @@
               <w:rFonts w:ascii="Browallia New" w:hAnsi="Browallia New" w:cs="Browallia New"/>
               <w:sz w:val="28"/>
             </w:rPr>
-            <w:t>[patientData.name_th;ope=formatname]</w:t>
+            <w:t>[</w:t>
+          </w:r>
+          <w:proofErr w:type="spellStart"/>
+          <w:r>
+            <w:rPr>
+              <w:rFonts w:ascii="Browallia New" w:hAnsi="Browallia New" w:cs="Browallia New"/>
+              <w:sz w:val="28"/>
+            </w:rPr>
+            <w:t>patientData.name_</w:t>
+          </w:r>
+          <w:proofErr w:type="gramStart"/>
+          <w:r>
+            <w:rPr>
+              <w:rFonts w:ascii="Browallia New" w:hAnsi="Browallia New" w:cs="Browallia New"/>
+              <w:sz w:val="28"/>
+            </w:rPr>
+            <w:t>th;ope</w:t>
+          </w:r>
+          <w:proofErr w:type="spellEnd"/>
+          <w:proofErr w:type="gramEnd"/>
+          <w:r>
+            <w:rPr>
+              <w:rFonts w:ascii="Browallia New" w:hAnsi="Browallia New" w:cs="Browallia New"/>
+              <w:sz w:val="28"/>
+            </w:rPr>
+            <w:t>=</w:t>
+          </w:r>
+          <w:proofErr w:type="spellStart"/>
+          <w:r>
+            <w:rPr>
+              <w:rFonts w:ascii="Browallia New" w:hAnsi="Browallia New" w:cs="Browallia New"/>
+              <w:sz w:val="28"/>
+            </w:rPr>
+            <w:t>formatname</w:t>
+          </w:r>
+          <w:proofErr w:type="spellEnd"/>
+          <w:r>
+            <w:rPr>
+              <w:rFonts w:ascii="Browallia New" w:hAnsi="Browallia New" w:cs="Browallia New"/>
+              <w:sz w:val="28"/>
+            </w:rPr>
+            <w:t>]</w:t>
           </w:r>
         </w:p>
       </w:tc>
@@ -1621,6 +2632,7 @@
               <w:sz w:val="28"/>
             </w:rPr>
           </w:pPr>
+          <w:proofErr w:type="spellStart"/>
           <w:r>
             <w:rPr>
               <w:rFonts w:ascii="Browallia New" w:hAnsi="Browallia New" w:cs="Browallia New"/>
@@ -1630,6 +2642,7 @@
             </w:rPr>
             <w:t>อ้างอิงใบแจ้งหนี้เลขที่</w:t>
           </w:r>
+          <w:proofErr w:type="spellEnd"/>
         </w:p>
       </w:tc>
       <w:tc>
@@ -1658,7 +2671,89 @@
               <w:rFonts w:ascii="Browallia New" w:hAnsi="Browallia New" w:cs="Browallia New"/>
               <w:sz w:val="28"/>
             </w:rPr>
-            <w:t>[invoiceId] (ออกเมื่อ [invoiceDateTime;ope=formatdate;format=dddd DD MMMM YYYY])</w:t>
+            <w:t>[</w:t>
+          </w:r>
+          <w:proofErr w:type="spellStart"/>
+          <w:r>
+            <w:rPr>
+              <w:rFonts w:ascii="Browallia New" w:hAnsi="Browallia New" w:cs="Browallia New"/>
+              <w:sz w:val="28"/>
+            </w:rPr>
+            <w:t>invoiceId</w:t>
+          </w:r>
+          <w:proofErr w:type="spellEnd"/>
+          <w:r>
+            <w:rPr>
+              <w:rFonts w:ascii="Browallia New" w:hAnsi="Browallia New" w:cs="Browallia New"/>
+              <w:sz w:val="28"/>
+            </w:rPr>
+            <w:t>] (</w:t>
+          </w:r>
+          <w:proofErr w:type="spellStart"/>
+          <w:r>
+            <w:rPr>
+              <w:rFonts w:ascii="Browallia New" w:hAnsi="Browallia New" w:cs="Browallia New"/>
+              <w:sz w:val="28"/>
+            </w:rPr>
+            <w:t>ออกเมื่อ</w:t>
+          </w:r>
+          <w:proofErr w:type="spellEnd"/>
+          <w:r>
+            <w:rPr>
+              <w:rFonts w:ascii="Browallia New" w:hAnsi="Browallia New" w:cs="Browallia New"/>
+              <w:sz w:val="28"/>
+            </w:rPr>
+            <w:t xml:space="preserve"> [</w:t>
+          </w:r>
+          <w:proofErr w:type="spellStart"/>
+          <w:proofErr w:type="gramStart"/>
+          <w:r>
+            <w:rPr>
+              <w:rFonts w:ascii="Browallia New" w:hAnsi="Browallia New" w:cs="Browallia New"/>
+              <w:sz w:val="28"/>
+            </w:rPr>
+            <w:t>invoiceDateTime;ope</w:t>
+          </w:r>
+          <w:proofErr w:type="spellEnd"/>
+          <w:proofErr w:type="gramEnd"/>
+          <w:r>
+            <w:rPr>
+              <w:rFonts w:ascii="Browallia New" w:hAnsi="Browallia New" w:cs="Browallia New"/>
+              <w:sz w:val="28"/>
+            </w:rPr>
+            <w:t>=</w:t>
+          </w:r>
+          <w:proofErr w:type="spellStart"/>
+          <w:r>
+            <w:rPr>
+              <w:rFonts w:ascii="Browallia New" w:hAnsi="Browallia New" w:cs="Browallia New"/>
+              <w:sz w:val="28"/>
+            </w:rPr>
+            <w:t>formatdate;format</w:t>
+          </w:r>
+          <w:proofErr w:type="spellEnd"/>
+          <w:r>
+            <w:rPr>
+              <w:rFonts w:ascii="Browallia New" w:hAnsi="Browallia New" w:cs="Browallia New"/>
+              <w:sz w:val="28"/>
+            </w:rPr>
+            <w:t>=</w:t>
+          </w:r>
+          <w:proofErr w:type="spellStart"/>
+          <w:r>
+            <w:rPr>
+              <w:rFonts w:ascii="Browallia New" w:hAnsi="Browallia New" w:cs="Browallia New"/>
+              <w:sz w:val="28"/>
+            </w:rPr>
+            <w:t>dddd</w:t>
+          </w:r>
+          <w:proofErr w:type="spellEnd"/>
+          <w:r>
+            <w:rPr>
+              <w:rFonts w:ascii="Browallia New" w:hAnsi="Browallia New" w:cs="Browallia New"/>
+              <w:sz w:val="28"/>
+            </w:rPr>
+            <w:t xml:space="preserve"> DD MMMM YYYY])</w:t>
           </w:r>
         </w:p>
       </w:tc>
@@ -1672,8 +2767,973 @@
 </w:hdr>
 </file>
 
-<file path=word/header3.xml><?xml version="1.0" encoding="utf-8"?>
+<file path=word/header2.xml><?xml version="1.0" encoding="utf-8"?>
 <w:hdr xmlns:wpc="http://schemas.microsoft.com/office/word/2010/wordprocessingCanvas" xmlns:cx="http://schemas.microsoft.com/office/drawing/2014/chartex" xmlns:cx1="http://schemas.microsoft.com/office/drawing/2015/9/8/chartex" xmlns:cx2="http://schemas.microsoft.com/office/drawing/2015/10/21/chartex" xmlns:cx3="http://schemas.microsoft.com/office/drawing/2016/5/9/chartex" xmlns:cx4="http://schemas.microsoft.com/office/drawing/2016/5/10/chartex" xmlns:cx5="http://schemas.microsoft.com/office/drawing/2016/5/11/chartex" xmlns:cx6="http://schemas.microsoft.com/office/drawing/2016/5/12/chartex" xmlns:cx7="http://schemas.microsoft.com/office/drawing/2016/5/13/chartex" xmlns:cx8="http://schemas.microsoft.com/office/drawing/2016/5/14/chartex" xmlns:mc="http://schemas.openxmlformats.org/markup-compatibility/2006" xmlns:aink="http://schemas.microsoft.com/office/drawing/2016/ink" xmlns:am3d="http://schemas.microsoft.com/office/drawing/2017/model3d" xmlns:o="urn:schemas-microsoft-com:office:office" xmlns:r="http://schemas.openxmlformats.org/officeDocument/2006/relationships" xmlns:m="http://schemas.openxmlformats.org/officeDocument/2006/math" xmlns:v="urn:schemas-microsoft-com:vml" xmlns:wp14="http://schemas.microsoft.com/office/word/2010/wordprocessingDrawing" xmlns:wp="http://schemas.openxmlformats.org/drawingml/2006/wordprocessingDrawing" xmlns:w10="urn:schemas-microsoft-com:office:word" xmlns:w="http://schemas.openxmlformats.org/wordprocessingml/2006/main" xmlns:w14="http://schemas.microsoft.com/office/word/2010/wordml" xmlns:w15="http://schemas.microsoft.com/office/word/2012/wordml" xmlns:w16cid="http://schemas.microsoft.com/office/word/2016/wordml/cid" xmlns:w16se="http://schemas.microsoft.com/office/word/2015/wordml/symex" xmlns:wpg="http://schemas.microsoft.com/office/word/2010/wordprocessingGroup" xmlns:wpi="http://schemas.microsoft.com/office/word/2010/wordprocessingInk" xmlns:wne="http://schemas.microsoft.com/office/word/2006/wordml" xmlns:wps="http://schemas.microsoft.com/office/word/2010/wordprocessingShape" mc:Ignorable="w14 w15 w16se w16cid wp14">
+  <w:tbl>
+    <w:tblPr>
+      <w:tblStyle w:val="TableGrid"/>
+      <w:tblW w:w="10790" w:type="dxa"/>
+      <w:tblLook w:val="04A0" w:firstRow="1" w:lastRow="0" w:firstColumn="1" w:lastColumn="0" w:noHBand="0" w:noVBand="1"/>
+    </w:tblPr>
+    <w:tblGrid>
+      <w:gridCol w:w="3065"/>
+      <w:gridCol w:w="5292"/>
+      <w:gridCol w:w="708"/>
+      <w:gridCol w:w="1725"/>
+    </w:tblGrid>
+    <w:tr>
+      <w:trPr>
+        <w:trHeight w:val="522"/>
+      </w:trPr>
+      <w:tc>
+        <w:tcPr>
+          <w:tcW w:w="3065" w:type="dxa"/>
+          <w:vMerge w:val="restart"/>
+          <w:tcBorders>
+            <w:top w:val="nil"/>
+            <w:left w:val="nil"/>
+            <w:bottom w:val="nil"/>
+            <w:right w:val="nil"/>
+          </w:tcBorders>
+          <w:shd w:val="clear" w:color="auto" w:fill="auto"/>
+        </w:tcPr>
+        <w:p>
+          <w:pPr>
+            <w:pStyle w:val="Header"/>
+            <w:rPr>
+              <w:rFonts w:ascii="Browallia New" w:hAnsi="Browallia New" w:cs="Browallia New"/>
+            </w:rPr>
+          </w:pPr>
+          <w:r>
+            <w:rPr>
+              <w:noProof/>
+            </w:rPr>
+            <w:drawing>
+              <wp:inline distT="0" distB="0" distL="0" distR="0">
+                <wp:extent cx="1800225" cy="864235"/>
+                <wp:effectExtent l="0" t="0" r="0" b="0"/>
+                <wp:docPr id="3" name="Picture 38"/>
+                <wp:cNvGraphicFramePr>
+                  <a:graphicFrameLocks xmlns:a="http://schemas.openxmlformats.org/drawingml/2006/main" noChangeAspect="1"/>
+                </wp:cNvGraphicFramePr>
+                <a:graphic xmlns:a="http://schemas.openxmlformats.org/drawingml/2006/main">
+                  <a:graphicData uri="http://schemas.openxmlformats.org/drawingml/2006/picture">
+                    <pic:pic xmlns:pic="http://schemas.openxmlformats.org/drawingml/2006/picture">
+                      <pic:nvPicPr>
+                        <pic:cNvPr id="1" name="Picture 38"/>
+                        <pic:cNvPicPr>
+                          <a:picLocks noChangeAspect="1" noChangeArrowheads="1"/>
+                        </pic:cNvPicPr>
+                      </pic:nvPicPr>
+                      <pic:blipFill>
+                        <a:blip r:embed="rId1"/>
+                        <a:stretch>
+                          <a:fillRect/>
+                        </a:stretch>
+                      </pic:blipFill>
+                      <pic:spPr bwMode="auto">
+                        <a:xfrm>
+                          <a:off x="0" y="0"/>
+                          <a:ext cx="1800225" cy="864235"/>
+                        </a:xfrm>
+                        <a:prstGeom prst="rect">
+                          <a:avLst/>
+                        </a:prstGeom>
+                      </pic:spPr>
+                    </pic:pic>
+                  </a:graphicData>
+                </a:graphic>
+              </wp:inline>
+            </w:drawing>
+          </w:r>
+        </w:p>
+      </w:tc>
+      <w:tc>
+        <w:tcPr>
+          <w:tcW w:w="5292" w:type="dxa"/>
+          <w:vMerge w:val="restart"/>
+          <w:tcBorders>
+            <w:top w:val="nil"/>
+            <w:left w:val="nil"/>
+            <w:bottom w:val="nil"/>
+            <w:right w:val="nil"/>
+          </w:tcBorders>
+          <w:shd w:val="clear" w:color="auto" w:fill="auto"/>
+        </w:tcPr>
+        <w:p>
+          <w:pPr>
+            <w:pStyle w:val="Header"/>
+            <w:rPr>
+              <w:rFonts w:ascii="Browallia New" w:hAnsi="Browallia New" w:cs="Browallia New"/>
+              <w:b/>
+              <w:bCs/>
+              <w:sz w:val="32"/>
+              <w:szCs w:val="32"/>
+            </w:rPr>
+          </w:pPr>
+          <w:proofErr w:type="spellStart"/>
+          <w:r>
+            <w:rPr>
+              <w:rFonts w:ascii="Browallia New" w:hAnsi="Browallia New" w:cs="Browallia New"/>
+              <w:b/>
+              <w:bCs/>
+              <w:sz w:val="32"/>
+              <w:szCs w:val="32"/>
+            </w:rPr>
+            <w:t>โรงพยาบาลแคนเซอร์อลิอันซ์</w:t>
+          </w:r>
+          <w:proofErr w:type="spellEnd"/>
+          <w:r>
+            <w:rPr>
+              <w:rFonts w:ascii="Browallia New" w:hAnsi="Browallia New" w:cs="Browallia New"/>
+              <w:b/>
+              <w:bCs/>
+              <w:sz w:val="32"/>
+              <w:szCs w:val="32"/>
+            </w:rPr>
+            <w:t xml:space="preserve"> </w:t>
+          </w:r>
+          <w:proofErr w:type="spellStart"/>
+          <w:r>
+            <w:rPr>
+              <w:rFonts w:ascii="Browallia New" w:hAnsi="Browallia New" w:cs="Browallia New"/>
+              <w:b/>
+              <w:bCs/>
+              <w:sz w:val="32"/>
+              <w:szCs w:val="32"/>
+            </w:rPr>
+            <w:t>ศรีราชา</w:t>
+          </w:r>
+          <w:proofErr w:type="spellEnd"/>
+        </w:p>
+        <w:p>
+          <w:pPr>
+            <w:pStyle w:val="Header"/>
+            <w:rPr>
+              <w:rFonts w:ascii="Browallia New" w:hAnsi="Browallia New" w:cs="Browallia New"/>
+              <w:sz w:val="24"/>
+              <w:szCs w:val="24"/>
+            </w:rPr>
+          </w:pPr>
+          <w:r>
+            <w:rPr>
+              <w:rFonts w:ascii="Browallia New" w:hAnsi="Browallia New" w:cs="Browallia New"/>
+              <w:sz w:val="24"/>
+              <w:szCs w:val="24"/>
+            </w:rPr>
+            <w:t xml:space="preserve">529 ม.3 </w:t>
+          </w:r>
+          <w:proofErr w:type="spellStart"/>
+          <w:r>
+            <w:rPr>
+              <w:rFonts w:ascii="Browallia New" w:hAnsi="Browallia New" w:cs="Browallia New"/>
+              <w:sz w:val="24"/>
+              <w:szCs w:val="24"/>
+            </w:rPr>
+            <w:t>ต.หนองขาม</w:t>
+          </w:r>
+          <w:proofErr w:type="spellEnd"/>
+          <w:r>
+            <w:rPr>
+              <w:rFonts w:ascii="Browallia New" w:hAnsi="Browallia New" w:cs="Browallia New"/>
+              <w:sz w:val="24"/>
+              <w:szCs w:val="24"/>
+            </w:rPr>
+            <w:t xml:space="preserve"> </w:t>
+          </w:r>
+          <w:proofErr w:type="spellStart"/>
+          <w:r>
+            <w:rPr>
+              <w:rFonts w:ascii="Browallia New" w:hAnsi="Browallia New" w:cs="Browallia New"/>
+              <w:sz w:val="24"/>
+              <w:szCs w:val="24"/>
+            </w:rPr>
+            <w:t>อ.ศรีราชา</w:t>
+          </w:r>
+          <w:proofErr w:type="spellEnd"/>
+          <w:r>
+            <w:rPr>
+              <w:rFonts w:ascii="Browallia New" w:hAnsi="Browallia New" w:cs="Browallia New"/>
+              <w:sz w:val="24"/>
+              <w:szCs w:val="24"/>
+            </w:rPr>
+            <w:t xml:space="preserve"> </w:t>
+          </w:r>
+          <w:proofErr w:type="spellStart"/>
+          <w:r>
+            <w:rPr>
+              <w:rFonts w:ascii="Browallia New" w:hAnsi="Browallia New" w:cs="Browallia New"/>
+              <w:sz w:val="24"/>
+              <w:szCs w:val="24"/>
+            </w:rPr>
+            <w:t>ชลบุรี</w:t>
+          </w:r>
+          <w:proofErr w:type="spellEnd"/>
+          <w:r>
+            <w:rPr>
+              <w:rFonts w:ascii="Browallia New" w:hAnsi="Browallia New" w:cs="Browallia New"/>
+              <w:sz w:val="24"/>
+              <w:szCs w:val="24"/>
+            </w:rPr>
+            <w:t xml:space="preserve"> 20110 </w:t>
+          </w:r>
+          <w:proofErr w:type="spellStart"/>
+          <w:r>
+            <w:rPr>
+              <w:rFonts w:ascii="Browallia New" w:hAnsi="Browallia New" w:cs="Browallia New"/>
+              <w:sz w:val="24"/>
+              <w:szCs w:val="24"/>
+            </w:rPr>
+            <w:t>โทรศัพท์</w:t>
+          </w:r>
+          <w:proofErr w:type="spellEnd"/>
+          <w:r>
+            <w:rPr>
+              <w:rFonts w:ascii="Browallia New" w:hAnsi="Browallia New" w:cs="Browallia New"/>
+              <w:sz w:val="24"/>
+              <w:szCs w:val="24"/>
+            </w:rPr>
+            <w:t xml:space="preserve"> 033-046-333</w:t>
+          </w:r>
+        </w:p>
+        <w:p>
+          <w:pPr>
+            <w:pStyle w:val="Header"/>
+            <w:rPr>
+              <w:rFonts w:ascii="Browallia New" w:hAnsi="Browallia New" w:cs="Browallia New"/>
+              <w:sz w:val="28"/>
+            </w:rPr>
+          </w:pPr>
+          <w:proofErr w:type="spellStart"/>
+          <w:r>
+            <w:rPr>
+              <w:rFonts w:ascii="Browallia New" w:hAnsi="Browallia New" w:cs="Browallia New"/>
+              <w:sz w:val="24"/>
+              <w:szCs w:val="24"/>
+            </w:rPr>
+            <w:t>เลขประจำตัวผู้เสียภาษี</w:t>
+          </w:r>
+          <w:proofErr w:type="spellEnd"/>
+        </w:p>
+      </w:tc>
+      <w:tc>
+        <w:tcPr>
+          <w:tcW w:w="2433" w:type="dxa"/>
+          <w:gridSpan w:val="2"/>
+          <w:tcBorders>
+            <w:top w:val="nil"/>
+            <w:left w:val="nil"/>
+            <w:bottom w:val="nil"/>
+            <w:right w:val="nil"/>
+          </w:tcBorders>
+          <w:shd w:val="clear" w:color="auto" w:fill="auto"/>
+          <w:vAlign w:val="center"/>
+        </w:tcPr>
+        <w:p>
+          <w:pPr>
+            <w:pStyle w:val="Header"/>
+            <w:jc w:val="center"/>
+            <w:rPr>
+              <w:rFonts w:ascii="Browallia New" w:hAnsi="Browallia New" w:cs="Browallia New"/>
+              <w:b/>
+              <w:bCs/>
+              <w:sz w:val="40"/>
+              <w:szCs w:val="40"/>
+            </w:rPr>
+          </w:pPr>
+          <w:r>
+            <w:rPr>
+              <w:rFonts w:ascii="Browallia New" w:hAnsi="Browallia New" w:cs="Browallia New" w:hint="cs"/>
+              <w:b/>
+              <w:bCs/>
+              <w:sz w:val="36"/>
+              <w:szCs w:val="36"/>
+              <w:cs/>
+            </w:rPr>
+            <w:t>สำเนา</w:t>
+          </w:r>
+          <w:r>
+            <w:rPr>
+              <w:rFonts w:ascii="Browallia New" w:hAnsi="Browallia New" w:cs="Browallia New"/>
+              <w:b/>
+              <w:bCs/>
+              <w:sz w:val="36"/>
+              <w:szCs w:val="36"/>
+            </w:rPr>
+            <w:t xml:space="preserve"> / Copy</w:t>
+          </w:r>
+        </w:p>
+      </w:tc>
+    </w:tr>
+    <w:tr>
+      <w:trPr>
+        <w:trHeight w:val="522"/>
+      </w:trPr>
+      <w:tc>
+        <w:tcPr>
+          <w:tcW w:w="3065" w:type="dxa"/>
+          <w:vMerge/>
+          <w:tcBorders>
+            <w:top w:val="nil"/>
+            <w:left w:val="nil"/>
+            <w:bottom w:val="nil"/>
+            <w:right w:val="nil"/>
+          </w:tcBorders>
+          <w:shd w:val="clear" w:color="auto" w:fill="auto"/>
+        </w:tcPr>
+        <w:p>
+          <w:pPr>
+            <w:pStyle w:val="Header"/>
+            <w:rPr>
+              <w:rFonts w:ascii="Browallia New" w:hAnsi="Browallia New" w:cs="Browallia New"/>
+            </w:rPr>
+          </w:pPr>
+        </w:p>
+      </w:tc>
+      <w:tc>
+        <w:tcPr>
+          <w:tcW w:w="5292" w:type="dxa"/>
+          <w:vMerge/>
+          <w:tcBorders>
+            <w:top w:val="nil"/>
+            <w:left w:val="nil"/>
+            <w:bottom w:val="nil"/>
+            <w:right w:val="nil"/>
+          </w:tcBorders>
+          <w:shd w:val="clear" w:color="auto" w:fill="auto"/>
+        </w:tcPr>
+        <w:p>
+          <w:pPr>
+            <w:pStyle w:val="Header"/>
+            <w:rPr>
+              <w:rFonts w:ascii="Browallia New" w:hAnsi="Browallia New" w:cs="Browallia New"/>
+              <w:b/>
+              <w:bCs/>
+              <w:sz w:val="32"/>
+              <w:szCs w:val="32"/>
+            </w:rPr>
+          </w:pPr>
+        </w:p>
+      </w:tc>
+      <w:tc>
+        <w:tcPr>
+          <w:tcW w:w="708" w:type="dxa"/>
+          <w:tcBorders>
+            <w:top w:val="nil"/>
+            <w:left w:val="nil"/>
+            <w:bottom w:val="nil"/>
+            <w:right w:val="nil"/>
+          </w:tcBorders>
+          <w:shd w:val="clear" w:color="auto" w:fill="auto"/>
+          <w:vAlign w:val="center"/>
+        </w:tcPr>
+        <w:p>
+          <w:pPr>
+            <w:pStyle w:val="Header"/>
+            <w:rPr>
+              <w:rFonts w:ascii="Browallia New" w:hAnsi="Browallia New" w:cs="Browallia New"/>
+            </w:rPr>
+          </w:pPr>
+          <w:proofErr w:type="spellStart"/>
+          <w:r>
+            <w:rPr>
+              <w:rFonts w:ascii="Browallia New" w:hAnsi="Browallia New" w:cs="Browallia New"/>
+            </w:rPr>
+            <w:t>เลขที่</w:t>
+          </w:r>
+          <w:proofErr w:type="spellEnd"/>
+        </w:p>
+      </w:tc>
+      <w:tc>
+        <w:tcPr>
+          <w:tcW w:w="1725" w:type="dxa"/>
+          <w:tcBorders>
+            <w:top w:val="nil"/>
+            <w:left w:val="nil"/>
+            <w:bottom w:val="nil"/>
+            <w:right w:val="nil"/>
+          </w:tcBorders>
+          <w:shd w:val="clear" w:color="auto" w:fill="auto"/>
+          <w:vAlign w:val="center"/>
+        </w:tcPr>
+        <w:p>
+          <w:pPr>
+            <w:pStyle w:val="Header"/>
+            <w:rPr>
+              <w:rFonts w:ascii="Browallia New" w:hAnsi="Browallia New" w:cs="Browallia New"/>
+              <w:sz w:val="28"/>
+            </w:rPr>
+          </w:pPr>
+          <w:r>
+            <w:rPr>
+              <w:rFonts w:ascii="Browallia New" w:hAnsi="Browallia New" w:cs="Browallia New"/>
+              <w:sz w:val="28"/>
+            </w:rPr>
+            <w:t>[</w:t>
+          </w:r>
+          <w:proofErr w:type="spellStart"/>
+          <w:r>
+            <w:rPr>
+              <w:rFonts w:ascii="Browallia New" w:hAnsi="Browallia New" w:cs="Browallia New"/>
+              <w:sz w:val="28"/>
+            </w:rPr>
+            <w:t>referenceId</w:t>
+          </w:r>
+          <w:proofErr w:type="spellEnd"/>
+          <w:r>
+            <w:rPr>
+              <w:rFonts w:ascii="Browallia New" w:hAnsi="Browallia New" w:cs="Browallia New"/>
+              <w:sz w:val="28"/>
+            </w:rPr>
+            <w:t>]</w:t>
+          </w:r>
+        </w:p>
+      </w:tc>
+    </w:tr>
+    <w:tr>
+      <w:trPr>
+        <w:trHeight w:val="522"/>
+      </w:trPr>
+      <w:tc>
+        <w:tcPr>
+          <w:tcW w:w="3065" w:type="dxa"/>
+          <w:vMerge/>
+          <w:tcBorders>
+            <w:top w:val="nil"/>
+            <w:left w:val="nil"/>
+            <w:bottom w:val="nil"/>
+            <w:right w:val="nil"/>
+          </w:tcBorders>
+          <w:shd w:val="clear" w:color="auto" w:fill="auto"/>
+        </w:tcPr>
+        <w:p>
+          <w:pPr>
+            <w:pStyle w:val="Header"/>
+            <w:rPr>
+              <w:rFonts w:ascii="Browallia New" w:hAnsi="Browallia New" w:cs="Browallia New"/>
+            </w:rPr>
+          </w:pPr>
+        </w:p>
+      </w:tc>
+      <w:tc>
+        <w:tcPr>
+          <w:tcW w:w="5292" w:type="dxa"/>
+          <w:tcBorders>
+            <w:top w:val="nil"/>
+            <w:left w:val="nil"/>
+            <w:bottom w:val="nil"/>
+            <w:right w:val="nil"/>
+          </w:tcBorders>
+          <w:shd w:val="clear" w:color="auto" w:fill="auto"/>
+        </w:tcPr>
+        <w:p>
+          <w:pPr>
+            <w:pStyle w:val="Header"/>
+            <w:jc w:val="center"/>
+            <w:rPr>
+              <w:rFonts w:ascii="Browallia New" w:hAnsi="Browallia New" w:cs="Browallia New"/>
+            </w:rPr>
+          </w:pPr>
+          <w:proofErr w:type="spellStart"/>
+          <w:r>
+            <w:rPr>
+              <w:rFonts w:ascii="Browallia New" w:hAnsi="Browallia New" w:cs="Browallia New"/>
+              <w:b/>
+              <w:bCs/>
+              <w:sz w:val="40"/>
+              <w:szCs w:val="40"/>
+            </w:rPr>
+            <w:t>ใบเสร็จรับเงิน</w:t>
+          </w:r>
+          <w:proofErr w:type="spellEnd"/>
+          <w:r>
+            <w:rPr>
+              <w:rFonts w:ascii="Browallia New" w:hAnsi="Browallia New" w:cs="Browallia New"/>
+              <w:b/>
+              <w:bCs/>
+              <w:sz w:val="40"/>
+              <w:szCs w:val="40"/>
+            </w:rPr>
+            <w:t xml:space="preserve"> / Receipt</w:t>
+          </w:r>
+        </w:p>
+      </w:tc>
+      <w:tc>
+        <w:tcPr>
+          <w:tcW w:w="708" w:type="dxa"/>
+          <w:tcBorders>
+            <w:top w:val="nil"/>
+            <w:left w:val="nil"/>
+            <w:bottom w:val="nil"/>
+            <w:right w:val="nil"/>
+          </w:tcBorders>
+          <w:shd w:val="clear" w:color="auto" w:fill="auto"/>
+          <w:vAlign w:val="center"/>
+        </w:tcPr>
+        <w:p>
+          <w:pPr>
+            <w:pStyle w:val="Header"/>
+            <w:rPr>
+              <w:rFonts w:ascii="Browallia New" w:hAnsi="Browallia New" w:cs="Browallia New"/>
+            </w:rPr>
+          </w:pPr>
+          <w:proofErr w:type="spellStart"/>
+          <w:r>
+            <w:rPr>
+              <w:rFonts w:ascii="Browallia New" w:hAnsi="Browallia New" w:cs="Browallia New"/>
+            </w:rPr>
+            <w:t>วันที่</w:t>
+          </w:r>
+          <w:proofErr w:type="spellEnd"/>
+        </w:p>
+      </w:tc>
+      <w:tc>
+        <w:tcPr>
+          <w:tcW w:w="1725" w:type="dxa"/>
+          <w:tcBorders>
+            <w:top w:val="nil"/>
+            <w:left w:val="nil"/>
+            <w:bottom w:val="nil"/>
+            <w:right w:val="nil"/>
+          </w:tcBorders>
+          <w:shd w:val="clear" w:color="auto" w:fill="auto"/>
+          <w:vAlign w:val="center"/>
+        </w:tcPr>
+        <w:p>
+          <w:pPr>
+            <w:pStyle w:val="Header"/>
+            <w:rPr>
+              <w:rFonts w:ascii="Browallia New" w:hAnsi="Browallia New" w:cs="Browallia New"/>
+              <w:sz w:val="28"/>
+            </w:rPr>
+          </w:pPr>
+          <w:r>
+            <w:rPr>
+              <w:rFonts w:ascii="Browallia New" w:hAnsi="Browallia New" w:cs="Browallia New"/>
+              <w:sz w:val="28"/>
+            </w:rPr>
+            <w:t>[</w:t>
+          </w:r>
+          <w:proofErr w:type="spellStart"/>
+          <w:r>
+            <w:rPr>
+              <w:rFonts w:ascii="Browallia New" w:hAnsi="Browallia New" w:cs="Browallia New"/>
+              <w:sz w:val="28"/>
+            </w:rPr>
+            <w:t>receiptDate</w:t>
+          </w:r>
+          <w:proofErr w:type="spellEnd"/>
+          <w:r>
+            <w:rPr>
+              <w:rFonts w:ascii="Browallia New" w:hAnsi="Browallia New" w:cs="Browallia New"/>
+              <w:sz w:val="28"/>
+            </w:rPr>
+            <w:t xml:space="preserve">; </w:t>
+          </w:r>
+          <w:proofErr w:type="spellStart"/>
+          <w:r>
+            <w:rPr>
+              <w:rFonts w:ascii="Browallia New" w:hAnsi="Browallia New" w:cs="Browallia New"/>
+              <w:sz w:val="28"/>
+            </w:rPr>
+            <w:t>ope</w:t>
+          </w:r>
+          <w:proofErr w:type="spellEnd"/>
+          <w:r>
+            <w:rPr>
+              <w:rFonts w:ascii="Browallia New" w:hAnsi="Browallia New" w:cs="Browallia New"/>
+              <w:sz w:val="28"/>
+            </w:rPr>
+            <w:t>=</w:t>
+          </w:r>
+          <w:proofErr w:type="spellStart"/>
+          <w:r>
+            <w:rPr>
+              <w:rFonts w:ascii="Browallia New" w:hAnsi="Browallia New" w:cs="Browallia New"/>
+              <w:sz w:val="28"/>
+            </w:rPr>
+            <w:t>formatdate</w:t>
+          </w:r>
+          <w:proofErr w:type="spellEnd"/>
+          <w:r>
+            <w:rPr>
+              <w:rFonts w:ascii="Browallia New" w:hAnsi="Browallia New" w:cs="Browallia New"/>
+              <w:sz w:val="28"/>
+            </w:rPr>
+            <w:t>]</w:t>
+          </w:r>
+        </w:p>
+      </w:tc>
+    </w:tr>
+  </w:tbl>
+  <w:p>
+    <w:pPr>
+      <w:pStyle w:val="Header"/>
+      <w:rPr>
+        <w:sz w:val="10"/>
+        <w:szCs w:val="10"/>
+      </w:rPr>
+    </w:pPr>
+  </w:p>
+  <w:tbl>
+    <w:tblPr>
+      <w:tblStyle w:val="TableGrid"/>
+      <w:tblW w:w="10790" w:type="dxa"/>
+      <w:tblLook w:val="04A0" w:firstRow="1" w:lastRow="0" w:firstColumn="1" w:lastColumn="0" w:noHBand="0" w:noVBand="1"/>
+    </w:tblPr>
+    <w:tblGrid>
+      <w:gridCol w:w="2125"/>
+      <w:gridCol w:w="1554"/>
+      <w:gridCol w:w="1558"/>
+      <w:gridCol w:w="5553"/>
+    </w:tblGrid>
+    <w:tr>
+      <w:trPr>
+        <w:trHeight w:val="522"/>
+      </w:trPr>
+      <w:tc>
+        <w:tcPr>
+          <w:tcW w:w="2125" w:type="dxa"/>
+          <w:tcBorders>
+            <w:top w:val="nil"/>
+            <w:left w:val="nil"/>
+            <w:bottom w:val="nil"/>
+            <w:right w:val="nil"/>
+          </w:tcBorders>
+          <w:shd w:val="clear" w:color="auto" w:fill="auto"/>
+          <w:vAlign w:val="center"/>
+        </w:tcPr>
+        <w:p>
+          <w:pPr>
+            <w:pStyle w:val="Header"/>
+            <w:rPr>
+              <w:rFonts w:ascii="Browallia New" w:hAnsi="Browallia New" w:cs="Browallia New"/>
+              <w:b/>
+              <w:bCs/>
+              <w:sz w:val="28"/>
+            </w:rPr>
+          </w:pPr>
+          <w:proofErr w:type="spellStart"/>
+          <w:r>
+            <w:rPr>
+              <w:rFonts w:ascii="Browallia New" w:hAnsi="Browallia New" w:cs="Browallia New"/>
+              <w:b/>
+              <w:bCs/>
+              <w:sz w:val="28"/>
+            </w:rPr>
+            <w:t>เลขที่ประจำตัวผู้ป่วย</w:t>
+          </w:r>
+          <w:proofErr w:type="spellEnd"/>
+        </w:p>
+      </w:tc>
+      <w:tc>
+        <w:tcPr>
+          <w:tcW w:w="1554" w:type="dxa"/>
+          <w:tcBorders>
+            <w:top w:val="nil"/>
+            <w:left w:val="nil"/>
+            <w:bottom w:val="nil"/>
+            <w:right w:val="nil"/>
+          </w:tcBorders>
+          <w:shd w:val="clear" w:color="auto" w:fill="auto"/>
+          <w:vAlign w:val="center"/>
+        </w:tcPr>
+        <w:p>
+          <w:pPr>
+            <w:pStyle w:val="Header"/>
+            <w:rPr>
+              <w:rFonts w:ascii="Browallia New" w:hAnsi="Browallia New" w:cs="Browallia New"/>
+              <w:sz w:val="28"/>
+            </w:rPr>
+          </w:pPr>
+          <w:r>
+            <w:rPr>
+              <w:rFonts w:ascii="Browallia New" w:hAnsi="Browallia New" w:cs="Browallia New"/>
+              <w:sz w:val="28"/>
+            </w:rPr>
+            <w:t>[patientData.hn]</w:t>
+          </w:r>
+        </w:p>
+      </w:tc>
+      <w:tc>
+        <w:tcPr>
+          <w:tcW w:w="1558" w:type="dxa"/>
+          <w:tcBorders>
+            <w:top w:val="nil"/>
+            <w:left w:val="nil"/>
+            <w:bottom w:val="nil"/>
+            <w:right w:val="nil"/>
+          </w:tcBorders>
+          <w:shd w:val="clear" w:color="auto" w:fill="auto"/>
+          <w:vAlign w:val="center"/>
+        </w:tcPr>
+        <w:p>
+          <w:pPr>
+            <w:pStyle w:val="Header"/>
+            <w:rPr>
+              <w:rFonts w:ascii="Browallia New" w:hAnsi="Browallia New" w:cs="Browallia New"/>
+              <w:b/>
+              <w:bCs/>
+              <w:sz w:val="28"/>
+            </w:rPr>
+          </w:pPr>
+          <w:proofErr w:type="spellStart"/>
+          <w:r>
+            <w:rPr>
+              <w:rFonts w:ascii="Browallia New" w:hAnsi="Browallia New" w:cs="Browallia New"/>
+              <w:b/>
+              <w:bCs/>
+              <w:sz w:val="28"/>
+            </w:rPr>
+            <w:t>ชื่อ</w:t>
+          </w:r>
+          <w:proofErr w:type="spellEnd"/>
+          <w:r>
+            <w:rPr>
+              <w:rFonts w:ascii="Browallia New" w:hAnsi="Browallia New" w:cs="Browallia New"/>
+              <w:b/>
+              <w:bCs/>
+              <w:sz w:val="28"/>
+            </w:rPr>
+            <w:t xml:space="preserve"> - </w:t>
+          </w:r>
+          <w:proofErr w:type="spellStart"/>
+          <w:r>
+            <w:rPr>
+              <w:rFonts w:ascii="Browallia New" w:hAnsi="Browallia New" w:cs="Browallia New"/>
+              <w:b/>
+              <w:bCs/>
+              <w:sz w:val="28"/>
+            </w:rPr>
+            <w:t>นามสกุล</w:t>
+          </w:r>
+          <w:proofErr w:type="spellEnd"/>
+        </w:p>
+      </w:tc>
+      <w:tc>
+        <w:tcPr>
+          <w:tcW w:w="5552" w:type="dxa"/>
+          <w:tcBorders>
+            <w:top w:val="nil"/>
+            <w:left w:val="nil"/>
+            <w:bottom w:val="nil"/>
+            <w:right w:val="nil"/>
+          </w:tcBorders>
+          <w:shd w:val="clear" w:color="auto" w:fill="auto"/>
+          <w:vAlign w:val="center"/>
+        </w:tcPr>
+        <w:p>
+          <w:pPr>
+            <w:pStyle w:val="Header"/>
+            <w:rPr>
+              <w:rFonts w:ascii="Browallia New" w:hAnsi="Browallia New" w:cs="Browallia New"/>
+              <w:sz w:val="28"/>
+            </w:rPr>
+          </w:pPr>
+          <w:r>
+            <w:rPr>
+              <w:rFonts w:ascii="Browallia New" w:hAnsi="Browallia New" w:cs="Browallia New"/>
+              <w:sz w:val="28"/>
+            </w:rPr>
+            <w:t>[</w:t>
+          </w:r>
+          <w:proofErr w:type="spellStart"/>
+          <w:r>
+            <w:rPr>
+              <w:rFonts w:ascii="Browallia New" w:hAnsi="Browallia New" w:cs="Browallia New"/>
+              <w:sz w:val="28"/>
+            </w:rPr>
+            <w:t>patientData.name_</w:t>
+          </w:r>
+          <w:proofErr w:type="gramStart"/>
+          <w:r>
+            <w:rPr>
+              <w:rFonts w:ascii="Browallia New" w:hAnsi="Browallia New" w:cs="Browallia New"/>
+              <w:sz w:val="28"/>
+            </w:rPr>
+            <w:t>th;ope</w:t>
+          </w:r>
+          <w:proofErr w:type="spellEnd"/>
+          <w:proofErr w:type="gramEnd"/>
+          <w:r>
+            <w:rPr>
+              <w:rFonts w:ascii="Browallia New" w:hAnsi="Browallia New" w:cs="Browallia New"/>
+              <w:sz w:val="28"/>
+            </w:rPr>
+            <w:t>=</w:t>
+          </w:r>
+          <w:proofErr w:type="spellStart"/>
+          <w:r>
+            <w:rPr>
+              <w:rFonts w:ascii="Browallia New" w:hAnsi="Browallia New" w:cs="Browallia New"/>
+              <w:sz w:val="28"/>
+            </w:rPr>
+            <w:t>formatname</w:t>
+          </w:r>
+          <w:proofErr w:type="spellEnd"/>
+          <w:r>
+            <w:rPr>
+              <w:rFonts w:ascii="Browallia New" w:hAnsi="Browallia New" w:cs="Browallia New"/>
+              <w:sz w:val="28"/>
+            </w:rPr>
+            <w:t>]</w:t>
+          </w:r>
+        </w:p>
+      </w:tc>
+    </w:tr>
+    <w:tr>
+      <w:trPr>
+        <w:trHeight w:val="522"/>
+      </w:trPr>
+      <w:tc>
+        <w:tcPr>
+          <w:tcW w:w="2125" w:type="dxa"/>
+          <w:tcBorders>
+            <w:top w:val="nil"/>
+            <w:left w:val="nil"/>
+            <w:bottom w:val="nil"/>
+            <w:right w:val="nil"/>
+          </w:tcBorders>
+          <w:shd w:val="clear" w:color="auto" w:fill="auto"/>
+          <w:vAlign w:val="center"/>
+        </w:tcPr>
+        <w:p>
+          <w:pPr>
+            <w:pStyle w:val="Header"/>
+            <w:rPr>
+              <w:rFonts w:ascii="Browallia New" w:hAnsi="Browallia New" w:cs="Browallia New"/>
+              <w:b/>
+              <w:bCs/>
+              <w:sz w:val="28"/>
+            </w:rPr>
+          </w:pPr>
+          <w:proofErr w:type="spellStart"/>
+          <w:r>
+            <w:rPr>
+              <w:rFonts w:ascii="Browallia New" w:hAnsi="Browallia New" w:cs="Browallia New"/>
+              <w:b/>
+              <w:bCs/>
+              <w:sz w:val="28"/>
+            </w:rPr>
+            <w:t>อ้างอิงใบแจ้งหนี้เลขที่</w:t>
+          </w:r>
+          <w:proofErr w:type="spellEnd"/>
+        </w:p>
+      </w:tc>
+      <w:tc>
+        <w:tcPr>
+          <w:tcW w:w="8664" w:type="dxa"/>
+          <w:gridSpan w:val="3"/>
+          <w:tcBorders>
+            <w:top w:val="nil"/>
+            <w:left w:val="nil"/>
+            <w:bottom w:val="nil"/>
+            <w:right w:val="nil"/>
+          </w:tcBorders>
+          <w:shd w:val="clear" w:color="auto" w:fill="auto"/>
+          <w:vAlign w:val="center"/>
+        </w:tcPr>
+        <w:p>
+          <w:pPr>
+            <w:pStyle w:val="Header"/>
+            <w:rPr>
+              <w:rFonts w:ascii="Browallia New" w:hAnsi="Browallia New" w:cs="Browallia New"/>
+              <w:sz w:val="28"/>
+            </w:rPr>
+          </w:pPr>
+          <w:r>
+            <w:rPr>
+              <w:rFonts w:ascii="Browallia New" w:hAnsi="Browallia New" w:cs="Browallia New"/>
+              <w:sz w:val="28"/>
+            </w:rPr>
+            <w:t>[</w:t>
+          </w:r>
+          <w:proofErr w:type="spellStart"/>
+          <w:r>
+            <w:rPr>
+              <w:rFonts w:ascii="Browallia New" w:hAnsi="Browallia New" w:cs="Browallia New"/>
+              <w:sz w:val="28"/>
+            </w:rPr>
+            <w:t>invoiceId</w:t>
+          </w:r>
+          <w:proofErr w:type="spellEnd"/>
+          <w:r>
+            <w:rPr>
+              <w:rFonts w:ascii="Browallia New" w:hAnsi="Browallia New" w:cs="Browallia New"/>
+              <w:sz w:val="28"/>
+            </w:rPr>
+            <w:t>] (</w:t>
+          </w:r>
+          <w:proofErr w:type="spellStart"/>
+          <w:r>
+            <w:rPr>
+              <w:rFonts w:ascii="Browallia New" w:hAnsi="Browallia New" w:cs="Browallia New"/>
+              <w:sz w:val="28"/>
+            </w:rPr>
+            <w:t>ออกเมื่อ</w:t>
+          </w:r>
+          <w:proofErr w:type="spellEnd"/>
+          <w:r>
+            <w:rPr>
+              <w:rFonts w:ascii="Browallia New" w:hAnsi="Browallia New" w:cs="Browallia New"/>
+              <w:sz w:val="28"/>
+            </w:rPr>
+            <w:t xml:space="preserve"> [</w:t>
+          </w:r>
+          <w:proofErr w:type="spellStart"/>
+          <w:proofErr w:type="gramStart"/>
+          <w:r>
+            <w:rPr>
+              <w:rFonts w:ascii="Browallia New" w:hAnsi="Browallia New" w:cs="Browallia New"/>
+              <w:sz w:val="28"/>
+            </w:rPr>
+            <w:t>invoiceDateTime;ope</w:t>
+          </w:r>
+          <w:proofErr w:type="spellEnd"/>
+          <w:proofErr w:type="gramEnd"/>
+          <w:r>
+            <w:rPr>
+              <w:rFonts w:ascii="Browallia New" w:hAnsi="Browallia New" w:cs="Browallia New"/>
+              <w:sz w:val="28"/>
+            </w:rPr>
+            <w:t>=</w:t>
+          </w:r>
+          <w:proofErr w:type="spellStart"/>
+          <w:r>
+            <w:rPr>
+              <w:rFonts w:ascii="Browallia New" w:hAnsi="Browallia New" w:cs="Browallia New"/>
+              <w:sz w:val="28"/>
+            </w:rPr>
+            <w:t>formatdate;format</w:t>
+          </w:r>
+          <w:proofErr w:type="spellEnd"/>
+          <w:r>
+            <w:rPr>
+              <w:rFonts w:ascii="Browallia New" w:hAnsi="Browallia New" w:cs="Browallia New"/>
+              <w:sz w:val="28"/>
+            </w:rPr>
+            <w:t>=</w:t>
+          </w:r>
+          <w:proofErr w:type="spellStart"/>
+          <w:r>
+            <w:rPr>
+              <w:rFonts w:ascii="Browallia New" w:hAnsi="Browallia New" w:cs="Browallia New"/>
+              <w:sz w:val="28"/>
+            </w:rPr>
+            <w:t>dddd</w:t>
+          </w:r>
+          <w:proofErr w:type="spellEnd"/>
+          <w:r>
+            <w:rPr>
+              <w:rFonts w:ascii="Browallia New" w:hAnsi="Browallia New" w:cs="Browallia New"/>
+              <w:sz w:val="28"/>
+            </w:rPr>
+            <w:t xml:space="preserve"> DD MMMM YYYY])</w:t>
+          </w:r>
+        </w:p>
+      </w:tc>
+    </w:tr>
+  </w:tbl>
   <w:p>
     <w:pPr>
       <w:pStyle w:val="Header"/>

</xml_diff>

<commit_message>
add printing for insurance
</commit_message>
<xml_diff>
--- a/storage/app/default/documents/receipt.docx
+++ b/storage/app/default/documents/receipt.docx
@@ -2166,7 +2166,6 @@
               <w:szCs w:val="24"/>
             </w:rPr>
           </w:pPr>
-          <w:bookmarkStart w:id="0" w:name="_GoBack"/>
           <w:r>
             <w:rPr>
               <w:rFonts w:ascii="Browallia New" w:hAnsi="Browallia New" w:cs="Browallia New"/>
@@ -2377,7 +2376,6 @@
         </w:p>
       </w:tc>
     </w:tr>
-    <w:bookmarkEnd w:id="0"/>
   </w:tbl>
   <w:p>
     <w:pPr>
@@ -3184,15 +3182,17 @@
             <w:pStyle w:val="Header"/>
             <w:rPr>
               <w:rFonts w:ascii="Browallia New" w:hAnsi="Browallia New" w:cs="Browallia New"/>
+              <w:noProof/>
               <w:sz w:val="28"/>
             </w:rPr>
           </w:pPr>
           <w:r>
             <w:rPr>
               <w:rFonts w:ascii="Browallia New" w:hAnsi="Browallia New" w:cs="Browallia New"/>
+              <w:noProof/>
               <w:sz w:val="28"/>
             </w:rPr>
-            <w:t>[receiptDate; ope=formatdate]</w:t>
+            <w:t>[receiptDateTime; ope=formatdate]</w:t>
           </w:r>
         </w:p>
       </w:tc>
@@ -3851,16 +3851,20 @@
             <w:pStyle w:val="Header"/>
             <w:rPr>
               <w:rFonts w:ascii="Browallia New" w:hAnsi="Browallia New" w:cs="Browallia New"/>
+              <w:noProof/>
               <w:sz w:val="28"/>
             </w:rPr>
           </w:pPr>
-          <w:r>
-            <w:rPr>
-              <w:rFonts w:ascii="Browallia New" w:hAnsi="Browallia New" w:cs="Browallia New"/>
+          <w:bookmarkStart w:id="0" w:name="_GoBack"/>
+          <w:r>
+            <w:rPr>
+              <w:rFonts w:ascii="Browallia New" w:hAnsi="Browallia New" w:cs="Browallia New"/>
+              <w:noProof/>
               <w:sz w:val="28"/>
             </w:rPr>
-            <w:t>[receiptDate; ope=formatdate]</w:t>
-          </w:r>
+            <w:t>[receiptDateTime; ope=formatdate]</w:t>
+          </w:r>
+          <w:bookmarkEnd w:id="0"/>
         </w:p>
       </w:tc>
     </w:tr>

</xml_diff>